<commit_message>
bd final push i guess
</commit_message>
<xml_diff>
--- a/parte3/relatorio/queriesephp.docx
+++ b/parte3/relatorio/queriesephp.docx
@@ -5203,6 +5203,8 @@
           <w:lang w:val="pt-PT"/>
         </w:rPr>
       </w:pPr>
+      <w:bookmarkStart w:id="0" w:name="_GoBack"/>
+      <w:bookmarkEnd w:id="0"/>
     </w:p>
     <w:p>
       <w:pPr>
@@ -5938,30 +5940,75 @@
     </w:p>
     <w:p>
       <w:pPr>
+        <w:jc w:val="both"/>
         <w:rPr>
           <w:rFonts w:ascii="Calibri" w:hAnsi="Calibri" w:cs="Times New Roman"/>
-          <w:sz w:val="20"/>
-          <w:szCs w:val="20"/>
-          <w:lang w:eastAsia="en-GB"/>
-        </w:rPr>
-      </w:pPr>
+          <w:lang w:val="pt-PT" w:eastAsia="en-GB"/>
+        </w:rPr>
+      </w:pPr>
+      <w:r>
+        <w:rPr>
+          <w:rFonts w:ascii="Calibri" w:hAnsi="Calibri" w:cs="Arial"/>
+          <w:color w:val="000000"/>
+          <w:sz w:val="22"/>
+          <w:szCs w:val="22"/>
+          <w:lang w:val="pt-PT" w:eastAsia="en-GB"/>
+        </w:rPr>
+        <w:tab/>
+      </w:r>
+      <w:r>
+        <w:rPr>
+          <w:rFonts w:ascii="Calibri" w:hAnsi="Calibri" w:cs="Arial"/>
+          <w:color w:val="000000"/>
+          <w:sz w:val="22"/>
+          <w:szCs w:val="22"/>
+          <w:lang w:val="pt-PT" w:eastAsia="en-GB"/>
+        </w:rPr>
+        <w:tab/>
+      </w:r>
     </w:p>
     <w:p>
       <w:pPr>
         <w:jc w:val="both"/>
         <w:rPr>
           <w:rFonts w:ascii="Calibri" w:hAnsi="Calibri" w:cs="Times New Roman"/>
-          <w:sz w:val="20"/>
-          <w:szCs w:val="20"/>
-          <w:lang w:val="pt-PT" w:eastAsia="en-GB"/>
-        </w:rPr>
-      </w:pPr>
-      <w:r>
-        <w:rPr>
-          <w:rFonts w:ascii="Calibri" w:hAnsi="Calibri" w:cs="Arial"/>
-          <w:color w:val="000000"/>
-          <w:sz w:val="20"/>
-          <w:szCs w:val="20"/>
+          <w:b/>
+          <w:lang w:val="pt-PT" w:eastAsia="en-GB"/>
+        </w:rPr>
+      </w:pPr>
+      <w:r>
+        <w:rPr>
+          <w:rFonts w:ascii="Calibri" w:hAnsi="Calibri" w:cs="Arial"/>
+          <w:b/>
+          <w:color w:val="000000"/>
+          <w:lang w:val="pt-PT" w:eastAsia="en-GB"/>
+        </w:rPr>
+        <w:t>Estrutura da aplicação:</w:t>
+      </w:r>
+    </w:p>
+    <w:p>
+      <w:pPr>
+        <w:jc w:val="both"/>
+        <w:rPr>
+          <w:rFonts w:ascii="Calibri" w:eastAsia="Times New Roman" w:hAnsi="Calibri" w:cs="Times New Roman"/>
+          <w:lang w:val="pt-PT" w:eastAsia="en-GB"/>
+        </w:rPr>
+      </w:pPr>
+    </w:p>
+    <w:p>
+      <w:pPr>
+        <w:jc w:val="both"/>
+        <w:rPr>
+          <w:rFonts w:ascii="Calibri" w:hAnsi="Calibri" w:cs="Times New Roman"/>
+          <w:lang w:val="pt-PT" w:eastAsia="en-GB"/>
+        </w:rPr>
+      </w:pPr>
+      <w:r>
+        <w:rPr>
+          <w:rFonts w:ascii="Calibri" w:hAnsi="Calibri" w:cs="Arial"/>
+          <w:color w:val="000000"/>
+          <w:sz w:val="22"/>
+          <w:szCs w:val="22"/>
           <w:lang w:val="pt-PT" w:eastAsia="en-GB"/>
         </w:rPr>
         <w:t xml:space="preserve">A aplicação encontra-se estruturada por 3 níveis, o nível do menu principal, o nível de apresentação (pasta </w:t>
@@ -5971,8 +6018,8 @@
         <w:rPr>
           <w:rFonts w:ascii="Calibri" w:hAnsi="Calibri" w:cs="Arial"/>
           <w:color w:val="000000"/>
-          <w:sz w:val="20"/>
-          <w:szCs w:val="20"/>
+          <w:sz w:val="22"/>
+          <w:szCs w:val="22"/>
           <w:lang w:val="pt-PT" w:eastAsia="en-GB"/>
         </w:rPr>
         <w:t>presentationTier</w:t>
@@ -5982,8 +6029,8 @@
         <w:rPr>
           <w:rFonts w:ascii="Calibri" w:hAnsi="Calibri" w:cs="Arial"/>
           <w:color w:val="000000"/>
-          <w:sz w:val="20"/>
-          <w:szCs w:val="20"/>
+          <w:sz w:val="22"/>
+          <w:szCs w:val="22"/>
           <w:lang w:val="pt-PT" w:eastAsia="en-GB"/>
         </w:rPr>
         <w:t xml:space="preserve">) e o nível lógico de </w:t>
@@ -5993,8 +6040,8 @@
         <w:rPr>
           <w:rFonts w:ascii="Calibri" w:hAnsi="Calibri" w:cs="Arial"/>
           <w:color w:val="000000"/>
-          <w:sz w:val="20"/>
-          <w:szCs w:val="20"/>
+          <w:sz w:val="22"/>
+          <w:szCs w:val="22"/>
           <w:lang w:val="pt-PT" w:eastAsia="en-GB"/>
         </w:rPr>
         <w:t>php</w:t>
@@ -6004,8 +6051,8 @@
         <w:rPr>
           <w:rFonts w:ascii="Calibri" w:hAnsi="Calibri" w:cs="Arial"/>
           <w:color w:val="000000"/>
-          <w:sz w:val="20"/>
-          <w:szCs w:val="20"/>
+          <w:sz w:val="22"/>
+          <w:szCs w:val="22"/>
           <w:lang w:val="pt-PT" w:eastAsia="en-GB"/>
         </w:rPr>
         <w:t xml:space="preserve"> (pasta </w:t>
@@ -6015,8 +6062,8 @@
         <w:rPr>
           <w:rFonts w:ascii="Calibri" w:hAnsi="Calibri" w:cs="Arial"/>
           <w:color w:val="000000"/>
-          <w:sz w:val="20"/>
-          <w:szCs w:val="20"/>
+          <w:sz w:val="22"/>
+          <w:szCs w:val="22"/>
           <w:lang w:val="pt-PT" w:eastAsia="en-GB"/>
         </w:rPr>
         <w:t>applicationTier</w:t>
@@ -6026,8 +6073,8 @@
         <w:rPr>
           <w:rFonts w:ascii="Calibri" w:hAnsi="Calibri" w:cs="Arial"/>
           <w:color w:val="000000"/>
-          <w:sz w:val="20"/>
-          <w:szCs w:val="20"/>
+          <w:sz w:val="22"/>
+          <w:szCs w:val="22"/>
           <w:lang w:val="pt-PT" w:eastAsia="en-GB"/>
         </w:rPr>
         <w:t>).</w:t>
@@ -6038,8 +6085,6 @@
         <w:jc w:val="both"/>
         <w:rPr>
           <w:rFonts w:ascii="Calibri" w:eastAsia="Times New Roman" w:hAnsi="Calibri" w:cs="Times New Roman"/>
-          <w:sz w:val="20"/>
-          <w:szCs w:val="20"/>
           <w:lang w:val="pt-PT" w:eastAsia="en-GB"/>
         </w:rPr>
       </w:pPr>
@@ -6050,18 +6095,86 @@
         <w:rPr>
           <w:rFonts w:ascii="Calibri" w:hAnsi="Calibri" w:cs="Times New Roman"/>
           <w:b/>
-          <w:sz w:val="20"/>
-          <w:szCs w:val="20"/>
-          <w:lang w:val="pt-PT" w:eastAsia="en-GB"/>
-        </w:rPr>
-      </w:pPr>
-      <w:r>
-        <w:rPr>
-          <w:rFonts w:ascii="Calibri" w:hAnsi="Calibri" w:cs="Arial"/>
-          <w:b/>
-          <w:color w:val="000000"/>
-          <w:sz w:val="20"/>
-          <w:szCs w:val="20"/>
+          <w:lang w:val="pt-PT" w:eastAsia="en-GB"/>
+        </w:rPr>
+      </w:pPr>
+      <w:r>
+        <w:rPr>
+          <w:rFonts w:ascii="Calibri" w:hAnsi="Calibri" w:cs="Arial"/>
+          <w:b/>
+          <w:color w:val="000000"/>
+          <w:sz w:val="22"/>
+          <w:szCs w:val="22"/>
+          <w:lang w:val="pt-PT" w:eastAsia="en-GB"/>
+        </w:rPr>
+        <w:t>Menu principal:</w:t>
+      </w:r>
+    </w:p>
+    <w:p>
+      <w:pPr>
+        <w:jc w:val="both"/>
+        <w:rPr>
+          <w:rFonts w:ascii="Calibri" w:hAnsi="Calibri" w:cs="Times New Roman"/>
+          <w:lang w:val="pt-PT" w:eastAsia="en-GB"/>
+        </w:rPr>
+      </w:pPr>
+      <w:r>
+        <w:rPr>
+          <w:rFonts w:ascii="Calibri" w:hAnsi="Calibri" w:cs="Arial"/>
+          <w:color w:val="000000"/>
+          <w:sz w:val="22"/>
+          <w:szCs w:val="22"/>
+          <w:lang w:val="pt-PT" w:eastAsia="en-GB"/>
+        </w:rPr>
+        <w:tab/>
+        <w:t xml:space="preserve">É apenas constituído pelo ficheiro index.html que contém os botões que permitem navegar </w:t>
+      </w:r>
+      <w:r>
+        <w:rPr>
+          <w:rFonts w:ascii="Calibri" w:hAnsi="Calibri" w:cs="Arial"/>
+          <w:color w:val="000000"/>
+          <w:sz w:val="22"/>
+          <w:szCs w:val="22"/>
+          <w:lang w:val="pt-PT" w:eastAsia="en-GB"/>
+        </w:rPr>
+        <w:t>n</w:t>
+      </w:r>
+      <w:r>
+        <w:rPr>
+          <w:rFonts w:ascii="Calibri" w:hAnsi="Calibri" w:cs="Arial"/>
+          <w:color w:val="000000"/>
+          <w:sz w:val="22"/>
+          <w:szCs w:val="22"/>
+          <w:lang w:val="pt-PT" w:eastAsia="en-GB"/>
+        </w:rPr>
+        <w:t>a aplicação.</w:t>
+      </w:r>
+    </w:p>
+    <w:p>
+      <w:pPr>
+        <w:jc w:val="both"/>
+        <w:rPr>
+          <w:rFonts w:ascii="Calibri" w:eastAsia="Times New Roman" w:hAnsi="Calibri" w:cs="Times New Roman"/>
+          <w:lang w:val="pt-PT" w:eastAsia="en-GB"/>
+        </w:rPr>
+      </w:pPr>
+    </w:p>
+    <w:p>
+      <w:pPr>
+        <w:jc w:val="both"/>
+        <w:rPr>
+          <w:rFonts w:ascii="Calibri" w:hAnsi="Calibri" w:cs="Times New Roman"/>
+          <w:b/>
+          <w:lang w:val="pt-PT" w:eastAsia="en-GB"/>
+        </w:rPr>
+      </w:pPr>
+      <w:r>
+        <w:rPr>
+          <w:rFonts w:ascii="Calibri" w:hAnsi="Calibri" w:cs="Arial"/>
+          <w:b/>
+          <w:color w:val="000000"/>
+          <w:sz w:val="22"/>
+          <w:szCs w:val="22"/>
           <w:lang w:val="pt-PT" w:eastAsia="en-GB"/>
         </w:rPr>
         <w:t>Nível de apresentação:</w:t>
@@ -6072,17 +6185,15 @@
         <w:jc w:val="both"/>
         <w:rPr>
           <w:rFonts w:ascii="Calibri" w:hAnsi="Calibri" w:cs="Times New Roman"/>
-          <w:sz w:val="20"/>
-          <w:szCs w:val="20"/>
-          <w:lang w:val="pt-PT" w:eastAsia="en-GB"/>
-        </w:rPr>
-      </w:pPr>
-      <w:r>
-        <w:rPr>
-          <w:rFonts w:ascii="Calibri" w:hAnsi="Calibri" w:cs="Arial"/>
-          <w:color w:val="000000"/>
-          <w:sz w:val="20"/>
-          <w:szCs w:val="20"/>
+          <w:lang w:val="pt-PT" w:eastAsia="en-GB"/>
+        </w:rPr>
+      </w:pPr>
+      <w:r>
+        <w:rPr>
+          <w:rFonts w:ascii="Calibri" w:hAnsi="Calibri" w:cs="Arial"/>
+          <w:color w:val="000000"/>
+          <w:sz w:val="22"/>
+          <w:szCs w:val="22"/>
           <w:lang w:val="pt-PT" w:eastAsia="en-GB"/>
         </w:rPr>
         <w:tab/>
@@ -6094,8 +6205,8 @@
         <w:jc w:val="both"/>
         <w:rPr>
           <w:rFonts w:ascii="Calibri" w:eastAsia="Times New Roman" w:hAnsi="Calibri" w:cs="Times New Roman"/>
-          <w:sz w:val="20"/>
-          <w:szCs w:val="20"/>
+          <w:sz w:val="22"/>
+          <w:szCs w:val="22"/>
           <w:lang w:val="pt-PT" w:eastAsia="en-GB"/>
         </w:rPr>
       </w:pPr>
@@ -6104,79 +6215,90 @@
       <w:pPr>
         <w:numPr>
           <w:ilvl w:val="0"/>
-          <w:numId w:val="2"/>
+          <w:numId w:val="5"/>
         </w:numPr>
         <w:jc w:val="both"/>
         <w:textAlignment w:val="baseline"/>
         <w:rPr>
           <w:rFonts w:ascii="Calibri" w:hAnsi="Calibri" w:cs="Arial"/>
           <w:color w:val="000000"/>
-          <w:sz w:val="20"/>
-          <w:szCs w:val="20"/>
-          <w:lang w:val="pt-PT" w:eastAsia="en-GB"/>
-        </w:rPr>
-      </w:pPr>
-      <w:r>
-        <w:rPr>
-          <w:rFonts w:ascii="Calibri" w:hAnsi="Calibri" w:cs="Arial"/>
-          <w:b/>
-          <w:color w:val="000000"/>
-          <w:sz w:val="20"/>
-          <w:szCs w:val="20"/>
-          <w:lang w:val="pt-PT" w:eastAsia="en-GB"/>
-        </w:rPr>
-        <w:t>createProduct.html</w:t>
-      </w:r>
-      <w:r>
-        <w:rPr>
-          <w:rFonts w:ascii="Calibri" w:hAnsi="Calibri" w:cs="Arial"/>
-          <w:color w:val="000000"/>
-          <w:sz w:val="20"/>
-          <w:szCs w:val="20"/>
-          <w:lang w:val="pt-PT" w:eastAsia="en-GB"/>
-        </w:rPr>
-        <w:t xml:space="preserve"> </w:t>
-      </w:r>
+          <w:sz w:val="22"/>
+          <w:szCs w:val="22"/>
+          <w:lang w:val="pt-PT" w:eastAsia="en-GB"/>
+        </w:rPr>
+      </w:pPr>
       <w:proofErr w:type="gramStart"/>
       <w:r>
         <w:rPr>
           <w:rFonts w:ascii="Calibri" w:hAnsi="Calibri" w:cs="Arial"/>
-          <w:color w:val="000000"/>
-          <w:sz w:val="20"/>
-          <w:szCs w:val="20"/>
-          <w:lang w:val="pt-PT" w:eastAsia="en-GB"/>
-        </w:rPr>
-        <w:t>→ Contém</w:t>
+          <w:b/>
+          <w:color w:val="000000"/>
+          <w:sz w:val="22"/>
+          <w:szCs w:val="22"/>
+          <w:lang w:val="pt-PT" w:eastAsia="en-GB"/>
+        </w:rPr>
+        <w:t>createProduct.html  </w:t>
+      </w:r>
+      <w:r>
+        <w:rPr>
+          <w:rFonts w:ascii="Calibri" w:eastAsia="Calibri" w:hAnsi="Calibri" w:cs="Calibri"/>
+          <w:color w:val="000000"/>
+          <w:sz w:val="22"/>
+          <w:szCs w:val="22"/>
+          <w:lang w:val="pt-PT" w:eastAsia="en-GB"/>
+        </w:rPr>
+        <w:t>→</w:t>
       </w:r>
       <w:proofErr w:type="gramEnd"/>
       <w:r>
         <w:rPr>
           <w:rFonts w:ascii="Calibri" w:hAnsi="Calibri" w:cs="Arial"/>
           <w:color w:val="000000"/>
-          <w:sz w:val="20"/>
-          <w:szCs w:val="20"/>
-          <w:lang w:val="pt-PT" w:eastAsia="en-GB"/>
-        </w:rPr>
-        <w:t xml:space="preserve"> a interface de inserção de um produto, com todos os campos necessários para inserir um produto na base de dados, e opção de adicionar 1 ou mais fornecedores secundários para o produto em </w:t>
-      </w:r>
-      <w:r>
-        <w:rPr>
-          <w:rFonts w:ascii="Calibri" w:hAnsi="Calibri" w:cs="Arial"/>
-          <w:color w:val="000000"/>
-          <w:sz w:val="20"/>
-          <w:szCs w:val="20"/>
+          <w:sz w:val="22"/>
+          <w:szCs w:val="22"/>
+          <w:lang w:val="pt-PT" w:eastAsia="en-GB"/>
+        </w:rPr>
+        <w:t xml:space="preserve"> Contém a interface de inserção de um produto, com todos os campos necessários para inserir um produto na base de dados, e opção de adicionar 1 ou mais fornecedores secundá</w:t>
+      </w:r>
+      <w:r>
+        <w:rPr>
+          <w:rFonts w:ascii="Calibri" w:hAnsi="Calibri" w:cs="Arial"/>
+          <w:color w:val="000000"/>
+          <w:sz w:val="22"/>
+          <w:szCs w:val="22"/>
+          <w:lang w:val="pt-PT" w:eastAsia="en-GB"/>
+        </w:rPr>
+        <w:t xml:space="preserve">rios para o produto em </w:t>
+      </w:r>
+      <w:r>
+        <w:rPr>
+          <w:rFonts w:ascii="Calibri" w:hAnsi="Calibri" w:cs="Arial"/>
+          <w:color w:val="000000"/>
+          <w:sz w:val="22"/>
+          <w:szCs w:val="22"/>
           <w:lang w:val="pt-PT" w:eastAsia="en-GB"/>
         </w:rPr>
         <w:tab/>
-        <w:t xml:space="preserve">questão, esta interface é responsável também por fazer o </w:t>
-      </w:r>
-      <w:proofErr w:type="spellStart"/>
-      <w:r>
-        <w:rPr>
-          <w:rFonts w:ascii="Calibri" w:hAnsi="Calibri" w:cs="Arial"/>
-          <w:color w:val="000000"/>
-          <w:sz w:val="20"/>
-          <w:szCs w:val="20"/>
+        <w:t>questão. E</w:t>
+      </w:r>
+      <w:r>
+        <w:rPr>
+          <w:rFonts w:ascii="Calibri" w:hAnsi="Calibri" w:cs="Arial"/>
+          <w:color w:val="000000"/>
+          <w:sz w:val="22"/>
+          <w:szCs w:val="22"/>
+          <w:lang w:val="pt-PT" w:eastAsia="en-GB"/>
+        </w:rPr>
+        <w:t xml:space="preserve">sta interface é responsável também por fazer o </w:t>
+      </w:r>
+      <w:proofErr w:type="spellStart"/>
+      <w:r>
+        <w:rPr>
+          <w:rFonts w:ascii="Calibri" w:hAnsi="Calibri" w:cs="Arial"/>
+          <w:i/>
+          <w:color w:val="000000"/>
+          <w:sz w:val="22"/>
+          <w:szCs w:val="22"/>
           <w:lang w:val="pt-PT" w:eastAsia="en-GB"/>
         </w:rPr>
         <w:t>forwarding</w:t>
@@ -6186,8 +6308,8 @@
         <w:rPr>
           <w:rFonts w:ascii="Calibri" w:hAnsi="Calibri" w:cs="Arial"/>
           <w:color w:val="000000"/>
-          <w:sz w:val="20"/>
-          <w:szCs w:val="20"/>
+          <w:sz w:val="22"/>
+          <w:szCs w:val="22"/>
           <w:lang w:val="pt-PT" w:eastAsia="en-GB"/>
         </w:rPr>
         <w:t xml:space="preserve"> dos dados para a área de aplicação onde o ficheiro </w:t>
@@ -6196,10 +6318,9 @@
       <w:r>
         <w:rPr>
           <w:rFonts w:ascii="Calibri" w:hAnsi="Calibri" w:cs="Arial"/>
-          <w:b/>
-          <w:color w:val="000000"/>
-          <w:sz w:val="20"/>
-          <w:szCs w:val="20"/>
+          <w:color w:val="000000"/>
+          <w:sz w:val="22"/>
+          <w:szCs w:val="22"/>
           <w:lang w:val="pt-PT" w:eastAsia="en-GB"/>
         </w:rPr>
         <w:t>produto.php</w:t>
@@ -6208,48 +6329,37 @@
       <w:r>
         <w:rPr>
           <w:rFonts w:ascii="Calibri" w:hAnsi="Calibri" w:cs="Arial"/>
-          <w:b/>
-          <w:color w:val="000000"/>
-          <w:sz w:val="20"/>
-          <w:szCs w:val="20"/>
-          <w:lang w:val="pt-PT" w:eastAsia="en-GB"/>
-        </w:rPr>
-        <w:t xml:space="preserve"> </w:t>
-      </w:r>
-      <w:r>
-        <w:rPr>
-          <w:rFonts w:ascii="Calibri" w:hAnsi="Calibri" w:cs="Arial"/>
-          <w:color w:val="000000"/>
-          <w:sz w:val="20"/>
-          <w:szCs w:val="20"/>
-          <w:lang w:val="pt-PT" w:eastAsia="en-GB"/>
-        </w:rPr>
-        <w:t>trata da parte lógica de inserção na BD.</w:t>
+          <w:color w:val="000000"/>
+          <w:sz w:val="22"/>
+          <w:szCs w:val="22"/>
+          <w:lang w:val="pt-PT" w:eastAsia="en-GB"/>
+        </w:rPr>
+        <w:t xml:space="preserve"> trata da parte lógica de inserção na BD.</w:t>
       </w:r>
     </w:p>
     <w:p>
       <w:pPr>
         <w:numPr>
           <w:ilvl w:val="0"/>
-          <w:numId w:val="2"/>
+          <w:numId w:val="5"/>
         </w:numPr>
         <w:jc w:val="both"/>
         <w:textAlignment w:val="baseline"/>
         <w:rPr>
           <w:rFonts w:ascii="Calibri" w:hAnsi="Calibri" w:cs="Arial"/>
           <w:color w:val="000000"/>
-          <w:sz w:val="20"/>
-          <w:szCs w:val="20"/>
-          <w:lang w:val="pt-PT" w:eastAsia="en-GB"/>
-        </w:rPr>
-      </w:pPr>
-      <w:r>
-        <w:rPr>
-          <w:rFonts w:ascii="Calibri" w:hAnsi="Calibri" w:cs="Arial"/>
-          <w:b/>
-          <w:color w:val="000000"/>
-          <w:sz w:val="20"/>
-          <w:szCs w:val="20"/>
+          <w:sz w:val="22"/>
+          <w:szCs w:val="22"/>
+          <w:lang w:val="pt-PT" w:eastAsia="en-GB"/>
+        </w:rPr>
+      </w:pPr>
+      <w:r>
+        <w:rPr>
+          <w:rFonts w:ascii="Calibri" w:hAnsi="Calibri" w:cs="Arial"/>
+          <w:b/>
+          <w:color w:val="000000"/>
+          <w:sz w:val="22"/>
+          <w:szCs w:val="22"/>
           <w:lang w:val="pt-PT" w:eastAsia="en-GB"/>
         </w:rPr>
         <w:t>deleteProduct.html</w:t>
@@ -6258,8 +6368,8 @@
         <w:rPr>
           <w:rFonts w:ascii="Calibri" w:hAnsi="Calibri" w:cs="Arial"/>
           <w:color w:val="000000"/>
-          <w:sz w:val="20"/>
-          <w:szCs w:val="20"/>
+          <w:sz w:val="22"/>
+          <w:szCs w:val="22"/>
           <w:lang w:val="pt-PT" w:eastAsia="en-GB"/>
         </w:rPr>
         <w:t xml:space="preserve"> </w:t>
@@ -6269,8 +6379,8 @@
         <w:rPr>
           <w:rFonts w:ascii="Calibri" w:eastAsia="Calibri" w:hAnsi="Calibri" w:cs="Calibri"/>
           <w:color w:val="000000"/>
-          <w:sz w:val="20"/>
-          <w:szCs w:val="20"/>
+          <w:sz w:val="22"/>
+          <w:szCs w:val="22"/>
           <w:lang w:val="pt-PT" w:eastAsia="en-GB"/>
         </w:rPr>
         <w:t>→</w:t>
@@ -6279,8 +6389,8 @@
         <w:rPr>
           <w:rFonts w:ascii="Calibri" w:hAnsi="Calibri" w:cs="Arial"/>
           <w:color w:val="000000"/>
-          <w:sz w:val="20"/>
-          <w:szCs w:val="20"/>
+          <w:sz w:val="22"/>
+          <w:szCs w:val="22"/>
           <w:lang w:val="pt-PT" w:eastAsia="en-GB"/>
         </w:rPr>
         <w:t xml:space="preserve"> Contém</w:t>
@@ -6290,8 +6400,8 @@
         <w:rPr>
           <w:rFonts w:ascii="Calibri" w:hAnsi="Calibri" w:cs="Arial"/>
           <w:color w:val="000000"/>
-          <w:sz w:val="20"/>
-          <w:szCs w:val="20"/>
+          <w:sz w:val="22"/>
+          <w:szCs w:val="22"/>
           <w:lang w:val="pt-PT" w:eastAsia="en-GB"/>
         </w:rPr>
         <w:t xml:space="preserve"> a interface de remoção de um produto, contém apenas um campo de inserção do </w:t>
@@ -6301,8 +6411,8 @@
         <w:rPr>
           <w:rFonts w:ascii="Calibri" w:hAnsi="Calibri" w:cs="Arial"/>
           <w:color w:val="000000"/>
-          <w:sz w:val="20"/>
-          <w:szCs w:val="20"/>
+          <w:sz w:val="22"/>
+          <w:szCs w:val="22"/>
           <w:lang w:val="pt-PT" w:eastAsia="en-GB"/>
         </w:rPr>
         <w:t>ean</w:t>
@@ -6312,8 +6422,8 @@
         <w:rPr>
           <w:rFonts w:ascii="Calibri" w:hAnsi="Calibri" w:cs="Arial"/>
           <w:color w:val="000000"/>
-          <w:sz w:val="20"/>
-          <w:szCs w:val="20"/>
+          <w:sz w:val="22"/>
+          <w:szCs w:val="22"/>
           <w:lang w:val="pt-PT" w:eastAsia="en-GB"/>
         </w:rPr>
         <w:t xml:space="preserve"> que permite ao script no ficheiro da </w:t>
@@ -6322,41 +6432,20 @@
         <w:rPr>
           <w:rFonts w:ascii="Calibri" w:hAnsi="Calibri" w:cs="Arial"/>
           <w:color w:val="000000"/>
-          <w:sz w:val="20"/>
-          <w:szCs w:val="20"/>
+          <w:sz w:val="22"/>
+          <w:szCs w:val="22"/>
           <w:lang w:val="pt-PT" w:eastAsia="en-GB"/>
         </w:rPr>
         <w:tab/>
-        <w:t xml:space="preserve">parte de </w:t>
-      </w:r>
-      <w:r>
-        <w:rPr>
-          <w:rFonts w:ascii="Calibri" w:hAnsi="Calibri" w:cs="Arial"/>
-          <w:color w:val="000000"/>
-          <w:sz w:val="20"/>
-          <w:szCs w:val="20"/>
-          <w:lang w:val="pt-PT" w:eastAsia="en-GB"/>
-        </w:rPr>
-        <w:t>aplicação,</w:t>
-      </w:r>
-      <w:r>
-        <w:rPr>
-          <w:rFonts w:ascii="Calibri" w:hAnsi="Calibri" w:cs="Arial"/>
-          <w:color w:val="000000"/>
-          <w:sz w:val="20"/>
-          <w:szCs w:val="20"/>
-          <w:lang w:val="pt-PT" w:eastAsia="en-GB"/>
-        </w:rPr>
-        <w:t xml:space="preserve"> </w:t>
-      </w:r>
-      <w:proofErr w:type="spellStart"/>
-      <w:r>
-        <w:rPr>
-          <w:rFonts w:ascii="Calibri" w:hAnsi="Calibri" w:cs="Arial"/>
-          <w:b/>
-          <w:color w:val="000000"/>
-          <w:sz w:val="20"/>
-          <w:szCs w:val="20"/>
+        <w:t xml:space="preserve">parte de aplicação, </w:t>
+      </w:r>
+      <w:proofErr w:type="spellStart"/>
+      <w:r>
+        <w:rPr>
+          <w:rFonts w:ascii="Calibri" w:hAnsi="Calibri" w:cs="Arial"/>
+          <w:color w:val="000000"/>
+          <w:sz w:val="22"/>
+          <w:szCs w:val="22"/>
           <w:lang w:val="pt-PT" w:eastAsia="en-GB"/>
         </w:rPr>
         <w:t>deleteProd.php</w:t>
@@ -6366,8 +6455,8 @@
         <w:rPr>
           <w:rFonts w:ascii="Calibri" w:hAnsi="Calibri" w:cs="Arial"/>
           <w:color w:val="000000"/>
-          <w:sz w:val="20"/>
-          <w:szCs w:val="20"/>
+          <w:sz w:val="22"/>
+          <w:szCs w:val="22"/>
           <w:lang w:val="pt-PT" w:eastAsia="en-GB"/>
         </w:rPr>
         <w:t xml:space="preserve"> fazer a remoção do produto </w:t>
@@ -6376,8 +6465,8 @@
         <w:rPr>
           <w:rFonts w:ascii="Calibri" w:hAnsi="Calibri" w:cs="Arial"/>
           <w:color w:val="000000"/>
-          <w:sz w:val="20"/>
-          <w:szCs w:val="20"/>
+          <w:sz w:val="22"/>
+          <w:szCs w:val="22"/>
           <w:lang w:val="pt-PT" w:eastAsia="en-GB"/>
         </w:rPr>
         <w:tab/>
@@ -6388,25 +6477,25 @@
       <w:pPr>
         <w:numPr>
           <w:ilvl w:val="0"/>
-          <w:numId w:val="2"/>
+          <w:numId w:val="5"/>
         </w:numPr>
         <w:jc w:val="both"/>
         <w:textAlignment w:val="baseline"/>
         <w:rPr>
           <w:rFonts w:ascii="Calibri" w:hAnsi="Calibri" w:cs="Arial"/>
           <w:color w:val="000000"/>
-          <w:sz w:val="20"/>
-          <w:szCs w:val="20"/>
-          <w:lang w:val="pt-PT" w:eastAsia="en-GB"/>
-        </w:rPr>
-      </w:pPr>
-      <w:r>
-        <w:rPr>
-          <w:rFonts w:ascii="Calibri" w:hAnsi="Calibri" w:cs="Arial"/>
-          <w:b/>
-          <w:color w:val="000000"/>
-          <w:sz w:val="20"/>
-          <w:szCs w:val="20"/>
+          <w:sz w:val="22"/>
+          <w:szCs w:val="22"/>
+          <w:lang w:val="pt-PT" w:eastAsia="en-GB"/>
+        </w:rPr>
+      </w:pPr>
+      <w:r>
+        <w:rPr>
+          <w:rFonts w:ascii="Calibri" w:hAnsi="Calibri" w:cs="Arial"/>
+          <w:b/>
+          <w:color w:val="000000"/>
+          <w:sz w:val="22"/>
+          <w:szCs w:val="22"/>
           <w:lang w:val="pt-PT" w:eastAsia="en-GB"/>
         </w:rPr>
         <w:t>deleteCat.html</w:t>
@@ -6415,8 +6504,8 @@
         <w:rPr>
           <w:rFonts w:ascii="Calibri" w:hAnsi="Calibri" w:cs="Arial"/>
           <w:color w:val="000000"/>
-          <w:sz w:val="20"/>
-          <w:szCs w:val="20"/>
+          <w:sz w:val="22"/>
+          <w:szCs w:val="22"/>
           <w:lang w:val="pt-PT" w:eastAsia="en-GB"/>
         </w:rPr>
         <w:t xml:space="preserve"> </w:t>
@@ -6426,8 +6515,8 @@
         <w:rPr>
           <w:rFonts w:ascii="Calibri" w:eastAsia="Calibri" w:hAnsi="Calibri" w:cs="Calibri"/>
           <w:color w:val="000000"/>
-          <w:sz w:val="20"/>
-          <w:szCs w:val="20"/>
+          <w:sz w:val="22"/>
+          <w:szCs w:val="22"/>
           <w:lang w:val="pt-PT" w:eastAsia="en-GB"/>
         </w:rPr>
         <w:t>→</w:t>
@@ -6436,8 +6525,8 @@
         <w:rPr>
           <w:rFonts w:ascii="Calibri" w:hAnsi="Calibri" w:cs="Arial"/>
           <w:color w:val="000000"/>
-          <w:sz w:val="20"/>
-          <w:szCs w:val="20"/>
+          <w:sz w:val="22"/>
+          <w:szCs w:val="22"/>
           <w:lang w:val="pt-PT" w:eastAsia="en-GB"/>
         </w:rPr>
         <w:t xml:space="preserve"> Contém</w:t>
@@ -6447,8 +6536,8 @@
         <w:rPr>
           <w:rFonts w:ascii="Calibri" w:hAnsi="Calibri" w:cs="Arial"/>
           <w:color w:val="000000"/>
-          <w:sz w:val="20"/>
-          <w:szCs w:val="20"/>
+          <w:sz w:val="22"/>
+          <w:szCs w:val="22"/>
           <w:lang w:val="pt-PT" w:eastAsia="en-GB"/>
         </w:rPr>
         <w:t xml:space="preserve"> a interface de remoção de uma categoria, que é igual </w:t>
@@ -6457,19 +6546,29 @@
         <w:rPr>
           <w:rFonts w:ascii="Calibri" w:hAnsi="Calibri" w:cs="Arial"/>
           <w:color w:val="000000"/>
-          <w:sz w:val="20"/>
-          <w:szCs w:val="20"/>
+          <w:sz w:val="22"/>
+          <w:szCs w:val="22"/>
           <w:lang w:val="pt-PT" w:eastAsia="en-GB"/>
         </w:rPr>
         <w:tab/>
-        <w:t xml:space="preserve">independentemente se estamos a remover uma categoria simples ou uma </w:t>
-      </w:r>
-      <w:r>
-        <w:rPr>
-          <w:rFonts w:ascii="Calibri" w:hAnsi="Calibri" w:cs="Arial"/>
-          <w:color w:val="000000"/>
-          <w:sz w:val="20"/>
-          <w:szCs w:val="20"/>
+        <w:t>independentemente se estamos a remover uma categoria simpl</w:t>
+      </w:r>
+      <w:r>
+        <w:rPr>
+          <w:rFonts w:ascii="Calibri" w:hAnsi="Calibri" w:cs="Arial"/>
+          <w:color w:val="000000"/>
+          <w:sz w:val="22"/>
+          <w:szCs w:val="22"/>
+          <w:lang w:val="pt-PT" w:eastAsia="en-GB"/>
+        </w:rPr>
+        <w:t xml:space="preserve">es ou uma </w:t>
+      </w:r>
+      <w:r>
+        <w:rPr>
+          <w:rFonts w:ascii="Calibri" w:hAnsi="Calibri" w:cs="Arial"/>
+          <w:color w:val="000000"/>
+          <w:sz w:val="22"/>
+          <w:szCs w:val="22"/>
           <w:lang w:val="pt-PT" w:eastAsia="en-GB"/>
         </w:rPr>
         <w:tab/>
@@ -6479,29 +6578,39 @@
         <w:rPr>
           <w:rFonts w:ascii="Calibri" w:hAnsi="Calibri" w:cs="Arial"/>
           <w:color w:val="000000"/>
-          <w:sz w:val="20"/>
-          <w:szCs w:val="20"/>
-          <w:lang w:val="pt-PT" w:eastAsia="en-GB"/>
-        </w:rPr>
-        <w:t>super</w:t>
-      </w:r>
-      <w:proofErr w:type="spellEnd"/>
-      <w:r>
-        <w:rPr>
-          <w:rFonts w:ascii="Calibri" w:hAnsi="Calibri" w:cs="Arial"/>
-          <w:color w:val="000000"/>
-          <w:sz w:val="20"/>
-          <w:szCs w:val="20"/>
-          <w:lang w:val="pt-PT" w:eastAsia="en-GB"/>
-        </w:rPr>
-        <w:t xml:space="preserve"> categoria, pois apenas necessita do </w:t>
-      </w:r>
-      <w:r>
-        <w:rPr>
-          <w:rFonts w:ascii="Calibri" w:hAnsi="Calibri" w:cs="Arial"/>
-          <w:color w:val="000000"/>
-          <w:sz w:val="20"/>
-          <w:szCs w:val="20"/>
+          <w:sz w:val="22"/>
+          <w:szCs w:val="22"/>
+          <w:lang w:val="pt-PT" w:eastAsia="en-GB"/>
+        </w:rPr>
+        <w:t>super-</w:t>
+      </w:r>
+      <w:r>
+        <w:rPr>
+          <w:rFonts w:ascii="Calibri" w:hAnsi="Calibri" w:cs="Arial"/>
+          <w:color w:val="000000"/>
+          <w:sz w:val="22"/>
+          <w:szCs w:val="22"/>
+          <w:lang w:val="pt-PT" w:eastAsia="en-GB"/>
+        </w:rPr>
+        <w:t>categoria</w:t>
+      </w:r>
+      <w:proofErr w:type="spellEnd"/>
+      <w:r>
+        <w:rPr>
+          <w:rFonts w:ascii="Calibri" w:hAnsi="Calibri" w:cs="Arial"/>
+          <w:color w:val="000000"/>
+          <w:sz w:val="22"/>
+          <w:szCs w:val="22"/>
+          <w:lang w:val="pt-PT" w:eastAsia="en-GB"/>
+        </w:rPr>
+        <w:t xml:space="preserve">, pois apenas necessita do </w:t>
+      </w:r>
+      <w:r>
+        <w:rPr>
+          <w:rFonts w:ascii="Calibri" w:hAnsi="Calibri" w:cs="Arial"/>
+          <w:color w:val="000000"/>
+          <w:sz w:val="22"/>
+          <w:szCs w:val="22"/>
           <w:lang w:val="pt-PT" w:eastAsia="en-GB"/>
         </w:rPr>
         <w:tab/>
@@ -6511,10 +6620,9 @@
       <w:r>
         <w:rPr>
           <w:rFonts w:ascii="Calibri" w:hAnsi="Calibri" w:cs="Arial"/>
-          <w:b/>
-          <w:color w:val="000000"/>
-          <w:sz w:val="20"/>
-          <w:szCs w:val="20"/>
+          <w:color w:val="000000"/>
+          <w:sz w:val="22"/>
+          <w:szCs w:val="22"/>
           <w:lang w:val="pt-PT" w:eastAsia="en-GB"/>
         </w:rPr>
         <w:t>deleteCat.php</w:t>
@@ -6524,8 +6632,8 @@
         <w:rPr>
           <w:rFonts w:ascii="Calibri" w:hAnsi="Calibri" w:cs="Arial"/>
           <w:color w:val="000000"/>
-          <w:sz w:val="20"/>
-          <w:szCs w:val="20"/>
+          <w:sz w:val="22"/>
+          <w:szCs w:val="22"/>
           <w:lang w:val="pt-PT" w:eastAsia="en-GB"/>
         </w:rPr>
         <w:t>.</w:t>
@@ -6535,25 +6643,25 @@
       <w:pPr>
         <w:numPr>
           <w:ilvl w:val="0"/>
-          <w:numId w:val="2"/>
+          <w:numId w:val="5"/>
         </w:numPr>
         <w:jc w:val="both"/>
         <w:textAlignment w:val="baseline"/>
         <w:rPr>
           <w:rFonts w:ascii="Calibri" w:hAnsi="Calibri" w:cs="Arial"/>
           <w:color w:val="000000"/>
-          <w:sz w:val="20"/>
-          <w:szCs w:val="20"/>
-          <w:lang w:val="pt-PT" w:eastAsia="en-GB"/>
-        </w:rPr>
-      </w:pPr>
-      <w:r>
-        <w:rPr>
-          <w:rFonts w:ascii="Calibri" w:hAnsi="Calibri" w:cs="Arial"/>
-          <w:b/>
-          <w:color w:val="000000"/>
-          <w:sz w:val="20"/>
-          <w:szCs w:val="20"/>
+          <w:sz w:val="22"/>
+          <w:szCs w:val="22"/>
+          <w:lang w:val="pt-PT" w:eastAsia="en-GB"/>
+        </w:rPr>
+      </w:pPr>
+      <w:r>
+        <w:rPr>
+          <w:rFonts w:ascii="Calibri" w:hAnsi="Calibri" w:cs="Arial"/>
+          <w:b/>
+          <w:color w:val="000000"/>
+          <w:sz w:val="22"/>
+          <w:szCs w:val="22"/>
           <w:lang w:val="pt-PT" w:eastAsia="en-GB"/>
         </w:rPr>
         <w:t>createCat.html</w:t>
@@ -6562,8 +6670,8 @@
         <w:rPr>
           <w:rFonts w:ascii="Calibri" w:hAnsi="Calibri" w:cs="Arial"/>
           <w:color w:val="000000"/>
-          <w:sz w:val="20"/>
-          <w:szCs w:val="20"/>
+          <w:sz w:val="22"/>
+          <w:szCs w:val="22"/>
           <w:lang w:val="pt-PT" w:eastAsia="en-GB"/>
         </w:rPr>
         <w:t xml:space="preserve"> </w:t>
@@ -6572,8 +6680,8 @@
         <w:rPr>
           <w:rFonts w:ascii="Calibri" w:eastAsia="Calibri" w:hAnsi="Calibri" w:cs="Calibri"/>
           <w:color w:val="000000"/>
-          <w:sz w:val="20"/>
-          <w:szCs w:val="20"/>
+          <w:sz w:val="22"/>
+          <w:szCs w:val="22"/>
           <w:lang w:val="pt-PT" w:eastAsia="en-GB"/>
         </w:rPr>
         <w:t>→</w:t>
@@ -6582,60 +6690,90 @@
         <w:rPr>
           <w:rFonts w:ascii="Calibri" w:hAnsi="Calibri" w:cs="Arial"/>
           <w:color w:val="000000"/>
-          <w:sz w:val="20"/>
-          <w:szCs w:val="20"/>
-          <w:lang w:val="pt-PT" w:eastAsia="en-GB"/>
-        </w:rPr>
-        <w:t xml:space="preserve"> Este ficheiro contém simplesmente 2 botões que permitem </w:t>
-      </w:r>
-      <w:r>
-        <w:rPr>
-          <w:rFonts w:ascii="Calibri" w:hAnsi="Calibri" w:cs="Arial"/>
-          <w:color w:val="000000"/>
-          <w:sz w:val="20"/>
-          <w:szCs w:val="20"/>
-          <w:lang w:val="pt-PT" w:eastAsia="en-GB"/>
-        </w:rPr>
-        <w:t>acesso</w:t>
-      </w:r>
-      <w:r>
-        <w:rPr>
-          <w:rFonts w:ascii="Calibri" w:hAnsi="Calibri" w:cs="Arial"/>
-          <w:color w:val="000000"/>
-          <w:sz w:val="20"/>
-          <w:szCs w:val="20"/>
-          <w:lang w:val="pt-PT" w:eastAsia="en-GB"/>
-        </w:rPr>
-        <w:t xml:space="preserve"> a criação de uma categoria simples ou de uma </w:t>
-      </w:r>
-      <w:proofErr w:type="spellStart"/>
-      <w:r>
-        <w:rPr>
-          <w:rFonts w:ascii="Calibri" w:hAnsi="Calibri" w:cs="Arial"/>
-          <w:color w:val="000000"/>
-          <w:sz w:val="20"/>
-          <w:szCs w:val="20"/>
-          <w:lang w:val="pt-PT" w:eastAsia="en-GB"/>
-        </w:rPr>
-        <w:t>super</w:t>
-      </w:r>
-      <w:proofErr w:type="spellEnd"/>
-      <w:r>
-        <w:rPr>
-          <w:rFonts w:ascii="Calibri" w:hAnsi="Calibri" w:cs="Arial"/>
-          <w:color w:val="000000"/>
-          <w:sz w:val="20"/>
-          <w:szCs w:val="20"/>
-          <w:lang w:val="pt-PT" w:eastAsia="en-GB"/>
-        </w:rPr>
-        <w:t xml:space="preserve"> categoria, este </w:t>
-      </w:r>
-      <w:r>
-        <w:rPr>
-          <w:rFonts w:ascii="Calibri" w:hAnsi="Calibri" w:cs="Arial"/>
-          <w:color w:val="000000"/>
-          <w:sz w:val="20"/>
-          <w:szCs w:val="20"/>
+          <w:sz w:val="22"/>
+          <w:szCs w:val="22"/>
+          <w:lang w:val="pt-PT" w:eastAsia="en-GB"/>
+        </w:rPr>
+        <w:t xml:space="preserve"> Este ficheiro contém simplesment</w:t>
+      </w:r>
+      <w:r>
+        <w:rPr>
+          <w:rFonts w:ascii="Calibri" w:hAnsi="Calibri" w:cs="Arial"/>
+          <w:color w:val="000000"/>
+          <w:sz w:val="22"/>
+          <w:szCs w:val="22"/>
+          <w:lang w:val="pt-PT" w:eastAsia="en-GB"/>
+        </w:rPr>
+        <w:t>e 2 botões que permitem acesso à</w:t>
+      </w:r>
+      <w:r>
+        <w:rPr>
+          <w:rFonts w:ascii="Calibri" w:hAnsi="Calibri" w:cs="Arial"/>
+          <w:color w:val="000000"/>
+          <w:sz w:val="22"/>
+          <w:szCs w:val="22"/>
+          <w:lang w:val="pt-PT" w:eastAsia="en-GB"/>
+        </w:rPr>
+        <w:t xml:space="preserve"> criação de uma categoria simples ou</w:t>
+      </w:r>
+      <w:r>
+        <w:rPr>
+          <w:rFonts w:ascii="Calibri" w:hAnsi="Calibri" w:cs="Arial"/>
+          <w:color w:val="000000"/>
+          <w:sz w:val="22"/>
+          <w:szCs w:val="22"/>
+          <w:lang w:val="pt-PT" w:eastAsia="en-GB"/>
+        </w:rPr>
+        <w:t xml:space="preserve"> de uma </w:t>
+      </w:r>
+      <w:proofErr w:type="spellStart"/>
+      <w:r>
+        <w:rPr>
+          <w:rFonts w:ascii="Calibri" w:hAnsi="Calibri" w:cs="Arial"/>
+          <w:color w:val="000000"/>
+          <w:sz w:val="22"/>
+          <w:szCs w:val="22"/>
+          <w:lang w:val="pt-PT" w:eastAsia="en-GB"/>
+        </w:rPr>
+        <w:t>super-</w:t>
+      </w:r>
+      <w:r>
+        <w:rPr>
+          <w:rFonts w:ascii="Calibri" w:hAnsi="Calibri" w:cs="Arial"/>
+          <w:color w:val="000000"/>
+          <w:sz w:val="22"/>
+          <w:szCs w:val="22"/>
+          <w:lang w:val="pt-PT" w:eastAsia="en-GB"/>
+        </w:rPr>
+        <w:t>categoria</w:t>
+      </w:r>
+      <w:proofErr w:type="spellEnd"/>
+      <w:r>
+        <w:rPr>
+          <w:rFonts w:ascii="Calibri" w:hAnsi="Calibri" w:cs="Arial"/>
+          <w:color w:val="000000"/>
+          <w:sz w:val="22"/>
+          <w:szCs w:val="22"/>
+          <w:lang w:val="pt-PT" w:eastAsia="en-GB"/>
+        </w:rPr>
+        <w:t>. E</w:t>
+      </w:r>
+      <w:r>
+        <w:rPr>
+          <w:rFonts w:ascii="Calibri" w:hAnsi="Calibri" w:cs="Arial"/>
+          <w:color w:val="000000"/>
+          <w:sz w:val="22"/>
+          <w:szCs w:val="22"/>
+          <w:lang w:val="pt-PT" w:eastAsia="en-GB"/>
+        </w:rPr>
+        <w:t xml:space="preserve">ste </w:t>
+      </w:r>
+      <w:r>
+        <w:rPr>
+          <w:rFonts w:ascii="Calibri" w:hAnsi="Calibri" w:cs="Arial"/>
+          <w:color w:val="000000"/>
+          <w:sz w:val="22"/>
+          <w:szCs w:val="22"/>
           <w:lang w:val="pt-PT" w:eastAsia="en-GB"/>
         </w:rPr>
         <w:tab/>
@@ -6645,8 +6783,8 @@
         <w:rPr>
           <w:rFonts w:ascii="Calibri" w:hAnsi="Calibri" w:cs="Arial"/>
           <w:color w:val="000000"/>
-          <w:sz w:val="20"/>
-          <w:szCs w:val="20"/>
+          <w:sz w:val="22"/>
+          <w:szCs w:val="22"/>
           <w:lang w:val="pt-PT" w:eastAsia="en-GB"/>
         </w:rPr>
         <w:tab/>
@@ -6656,8 +6794,8 @@
         <w:rPr>
           <w:rFonts w:ascii="Calibri" w:hAnsi="Calibri" w:cs="Arial"/>
           <w:color w:val="000000"/>
-          <w:sz w:val="20"/>
-          <w:szCs w:val="20"/>
+          <w:sz w:val="22"/>
+          <w:szCs w:val="22"/>
           <w:lang w:val="pt-PT" w:eastAsia="en-GB"/>
         </w:rPr>
         <w:tab/>
@@ -6667,8 +6805,8 @@
         <w:rPr>
           <w:rFonts w:ascii="Calibri" w:hAnsi="Calibri" w:cs="Arial"/>
           <w:color w:val="000000"/>
-          <w:sz w:val="20"/>
-          <w:szCs w:val="20"/>
+          <w:sz w:val="22"/>
+          <w:szCs w:val="22"/>
           <w:lang w:val="pt-PT" w:eastAsia="en-GB"/>
         </w:rPr>
         <w:tab/>
@@ -6678,25 +6816,25 @@
       <w:pPr>
         <w:numPr>
           <w:ilvl w:val="2"/>
-          <w:numId w:val="2"/>
+          <w:numId w:val="5"/>
         </w:numPr>
         <w:jc w:val="both"/>
         <w:textAlignment w:val="baseline"/>
         <w:rPr>
           <w:rFonts w:ascii="Calibri" w:hAnsi="Calibri" w:cs="Arial"/>
           <w:color w:val="000000"/>
-          <w:sz w:val="20"/>
-          <w:szCs w:val="20"/>
-          <w:lang w:val="pt-PT" w:eastAsia="en-GB"/>
-        </w:rPr>
-      </w:pPr>
-      <w:r>
-        <w:rPr>
-          <w:rFonts w:ascii="Calibri" w:hAnsi="Calibri" w:cs="Arial"/>
-          <w:b/>
-          <w:color w:val="000000"/>
-          <w:sz w:val="20"/>
-          <w:szCs w:val="20"/>
+          <w:sz w:val="22"/>
+          <w:szCs w:val="22"/>
+          <w:lang w:val="pt-PT" w:eastAsia="en-GB"/>
+        </w:rPr>
+      </w:pPr>
+      <w:r>
+        <w:rPr>
+          <w:rFonts w:ascii="Calibri" w:hAnsi="Calibri" w:cs="Arial"/>
+          <w:b/>
+          <w:color w:val="000000"/>
+          <w:sz w:val="22"/>
+          <w:szCs w:val="22"/>
           <w:lang w:val="pt-PT" w:eastAsia="en-GB"/>
         </w:rPr>
         <w:t>createSuperCat.html</w:t>
@@ -6705,8 +6843,8 @@
         <w:rPr>
           <w:rFonts w:ascii="Calibri" w:hAnsi="Calibri" w:cs="Arial"/>
           <w:color w:val="000000"/>
-          <w:sz w:val="20"/>
-          <w:szCs w:val="20"/>
+          <w:sz w:val="22"/>
+          <w:szCs w:val="22"/>
           <w:lang w:val="pt-PT" w:eastAsia="en-GB"/>
         </w:rPr>
         <w:tab/>
@@ -6716,8 +6854,8 @@
         <w:rPr>
           <w:rFonts w:ascii="Calibri" w:eastAsia="Calibri" w:hAnsi="Calibri" w:cs="Calibri"/>
           <w:color w:val="000000"/>
-          <w:sz w:val="20"/>
-          <w:szCs w:val="20"/>
+          <w:sz w:val="22"/>
+          <w:szCs w:val="22"/>
           <w:lang w:val="pt-PT" w:eastAsia="en-GB"/>
         </w:rPr>
         <w:t>→</w:t>
@@ -6726,8 +6864,8 @@
         <w:rPr>
           <w:rFonts w:ascii="Calibri" w:hAnsi="Calibri" w:cs="Arial"/>
           <w:color w:val="000000"/>
-          <w:sz w:val="20"/>
-          <w:szCs w:val="20"/>
+          <w:sz w:val="22"/>
+          <w:szCs w:val="22"/>
           <w:lang w:val="pt-PT" w:eastAsia="en-GB"/>
         </w:rPr>
         <w:t xml:space="preserve"> Contém</w:t>
@@ -6737,18 +6875,28 @@
         <w:rPr>
           <w:rFonts w:ascii="Calibri" w:hAnsi="Calibri" w:cs="Arial"/>
           <w:color w:val="000000"/>
-          <w:sz w:val="20"/>
-          <w:szCs w:val="20"/>
-          <w:lang w:val="pt-PT" w:eastAsia="en-GB"/>
-        </w:rPr>
-        <w:t xml:space="preserve"> a interface com os campos necessários para inserir uma</w:t>
-      </w:r>
-      <w:r>
-        <w:rPr>
-          <w:rFonts w:ascii="Calibri" w:hAnsi="Calibri" w:cs="Arial"/>
-          <w:color w:val="000000"/>
-          <w:sz w:val="20"/>
-          <w:szCs w:val="20"/>
+          <w:sz w:val="22"/>
+          <w:szCs w:val="22"/>
+          <w:lang w:val="pt-PT" w:eastAsia="en-GB"/>
+        </w:rPr>
+        <w:t xml:space="preserve"> a interface com os campos nec</w:t>
+      </w:r>
+      <w:r>
+        <w:rPr>
+          <w:rFonts w:ascii="Calibri" w:hAnsi="Calibri" w:cs="Arial"/>
+          <w:color w:val="000000"/>
+          <w:sz w:val="22"/>
+          <w:szCs w:val="22"/>
+          <w:lang w:val="pt-PT" w:eastAsia="en-GB"/>
+        </w:rPr>
+        <w:t>essários para inserir uma</w:t>
+      </w:r>
+      <w:r>
+        <w:rPr>
+          <w:rFonts w:ascii="Calibri" w:hAnsi="Calibri" w:cs="Arial"/>
+          <w:color w:val="000000"/>
+          <w:sz w:val="22"/>
+          <w:szCs w:val="22"/>
           <w:lang w:val="pt-PT" w:eastAsia="en-GB"/>
         </w:rPr>
         <w:tab/>
@@ -6758,51 +6906,61 @@
         <w:rPr>
           <w:rFonts w:ascii="Calibri" w:hAnsi="Calibri" w:cs="Arial"/>
           <w:color w:val="000000"/>
-          <w:sz w:val="20"/>
-          <w:szCs w:val="20"/>
-          <w:lang w:val="pt-PT" w:eastAsia="en-GB"/>
-        </w:rPr>
-        <w:t>super</w:t>
-      </w:r>
-      <w:proofErr w:type="spellEnd"/>
-      <w:r>
-        <w:rPr>
-          <w:rFonts w:ascii="Calibri" w:hAnsi="Calibri" w:cs="Arial"/>
-          <w:color w:val="000000"/>
-          <w:sz w:val="20"/>
-          <w:szCs w:val="20"/>
-          <w:lang w:val="pt-PT" w:eastAsia="en-GB"/>
-        </w:rPr>
-        <w:t xml:space="preserve"> categoria, como o nome desta, e a opção de adicionar 1 ou </w:t>
-      </w:r>
-      <w:r>
-        <w:rPr>
-          <w:rFonts w:ascii="Calibri" w:hAnsi="Calibri" w:cs="Arial"/>
-          <w:color w:val="000000"/>
-          <w:sz w:val="20"/>
-          <w:szCs w:val="20"/>
-          <w:lang w:val="pt-PT" w:eastAsia="en-GB"/>
-        </w:rPr>
-        <w:t xml:space="preserve">mais </w:t>
-      </w:r>
-      <w:proofErr w:type="spellStart"/>
-      <w:r>
-        <w:rPr>
-          <w:rFonts w:ascii="Calibri" w:hAnsi="Calibri" w:cs="Arial"/>
-          <w:color w:val="000000"/>
-          <w:sz w:val="20"/>
-          <w:szCs w:val="20"/>
-          <w:lang w:val="pt-PT" w:eastAsia="en-GB"/>
-        </w:rPr>
-        <w:t>sub-categorias</w:t>
-      </w:r>
-      <w:proofErr w:type="spellEnd"/>
-      <w:r>
-        <w:rPr>
-          <w:rFonts w:ascii="Calibri" w:hAnsi="Calibri" w:cs="Arial"/>
-          <w:color w:val="000000"/>
-          <w:sz w:val="20"/>
-          <w:szCs w:val="20"/>
+          <w:sz w:val="22"/>
+          <w:szCs w:val="22"/>
+          <w:lang w:val="pt-PT" w:eastAsia="en-GB"/>
+        </w:rPr>
+        <w:t>super-</w:t>
+      </w:r>
+      <w:r>
+        <w:rPr>
+          <w:rFonts w:ascii="Calibri" w:hAnsi="Calibri" w:cs="Arial"/>
+          <w:color w:val="000000"/>
+          <w:sz w:val="22"/>
+          <w:szCs w:val="22"/>
+          <w:lang w:val="pt-PT" w:eastAsia="en-GB"/>
+        </w:rPr>
+        <w:t>categoria</w:t>
+      </w:r>
+      <w:proofErr w:type="spellEnd"/>
+      <w:r>
+        <w:rPr>
+          <w:rFonts w:ascii="Calibri" w:hAnsi="Calibri" w:cs="Arial"/>
+          <w:color w:val="000000"/>
+          <w:sz w:val="22"/>
+          <w:szCs w:val="22"/>
+          <w:lang w:val="pt-PT" w:eastAsia="en-GB"/>
+        </w:rPr>
+        <w:t xml:space="preserve">, como o nome desta, e a opção de adicionar 1 ou mais </w:t>
+      </w:r>
+      <w:proofErr w:type="spellStart"/>
+      <w:r>
+        <w:rPr>
+          <w:rFonts w:ascii="Calibri" w:hAnsi="Calibri" w:cs="Arial"/>
+          <w:color w:val="000000"/>
+          <w:sz w:val="22"/>
+          <w:szCs w:val="22"/>
+          <w:lang w:val="pt-PT" w:eastAsia="en-GB"/>
+        </w:rPr>
+        <w:t>sub-cat</w:t>
+      </w:r>
+      <w:r>
+        <w:rPr>
+          <w:rFonts w:ascii="Calibri" w:hAnsi="Calibri" w:cs="Arial"/>
+          <w:color w:val="000000"/>
+          <w:sz w:val="22"/>
+          <w:szCs w:val="22"/>
+          <w:lang w:val="pt-PT" w:eastAsia="en-GB"/>
+        </w:rPr>
+        <w:t>egorias</w:t>
+      </w:r>
+      <w:proofErr w:type="spellEnd"/>
+      <w:r>
+        <w:rPr>
+          <w:rFonts w:ascii="Calibri" w:hAnsi="Calibri" w:cs="Arial"/>
+          <w:color w:val="000000"/>
+          <w:sz w:val="22"/>
+          <w:szCs w:val="22"/>
           <w:lang w:val="pt-PT" w:eastAsia="en-GB"/>
         </w:rPr>
         <w:t xml:space="preserve"> desta </w:t>
@@ -6812,8 +6970,8 @@
         <w:rPr>
           <w:rFonts w:ascii="Calibri" w:hAnsi="Calibri" w:cs="Arial"/>
           <w:color w:val="000000"/>
-          <w:sz w:val="20"/>
-          <w:szCs w:val="20"/>
+          <w:sz w:val="22"/>
+          <w:szCs w:val="22"/>
           <w:lang w:val="pt-PT" w:eastAsia="en-GB"/>
         </w:rPr>
         <w:t>super-</w:t>
@@ -6822,8 +6980,8 @@
         <w:rPr>
           <w:rFonts w:ascii="Calibri" w:hAnsi="Calibri" w:cs="Arial"/>
           <w:color w:val="000000"/>
-          <w:sz w:val="20"/>
-          <w:szCs w:val="20"/>
+          <w:sz w:val="22"/>
+          <w:szCs w:val="22"/>
           <w:lang w:val="pt-PT" w:eastAsia="en-GB"/>
         </w:rPr>
         <w:t>categoria</w:t>
@@ -6833,20 +6991,29 @@
         <w:rPr>
           <w:rFonts w:ascii="Calibri" w:hAnsi="Calibri" w:cs="Arial"/>
           <w:color w:val="000000"/>
-          <w:sz w:val="20"/>
-          <w:szCs w:val="20"/>
-          <w:lang w:val="pt-PT" w:eastAsia="en-GB"/>
-        </w:rPr>
-        <w:t xml:space="preserve">, este ficheiro faz a ligação com o ficheiro </w:t>
-      </w:r>
-      <w:proofErr w:type="spellStart"/>
-      <w:r>
-        <w:rPr>
-          <w:rFonts w:ascii="Calibri" w:hAnsi="Calibri" w:cs="Arial"/>
-          <w:b/>
-          <w:color w:val="000000"/>
-          <w:sz w:val="20"/>
-          <w:szCs w:val="20"/>
+          <w:sz w:val="22"/>
+          <w:szCs w:val="22"/>
+          <w:lang w:val="pt-PT" w:eastAsia="en-GB"/>
+        </w:rPr>
+        <w:t>. E</w:t>
+      </w:r>
+      <w:r>
+        <w:rPr>
+          <w:rFonts w:ascii="Calibri" w:hAnsi="Calibri" w:cs="Arial"/>
+          <w:color w:val="000000"/>
+          <w:sz w:val="22"/>
+          <w:szCs w:val="22"/>
+          <w:lang w:val="pt-PT" w:eastAsia="en-GB"/>
+        </w:rPr>
+        <w:t xml:space="preserve">ste ficheiro faz a ligação com o ficheiro </w:t>
+      </w:r>
+      <w:proofErr w:type="spellStart"/>
+      <w:r>
+        <w:rPr>
+          <w:rFonts w:ascii="Calibri" w:hAnsi="Calibri" w:cs="Arial"/>
+          <w:color w:val="000000"/>
+          <w:sz w:val="22"/>
+          <w:szCs w:val="22"/>
           <w:lang w:val="pt-PT" w:eastAsia="en-GB"/>
         </w:rPr>
         <w:t>superCategoria.php</w:t>
@@ -6856,58 +7023,18 @@
         <w:rPr>
           <w:rFonts w:ascii="Calibri" w:hAnsi="Calibri" w:cs="Arial"/>
           <w:color w:val="000000"/>
-          <w:sz w:val="20"/>
-          <w:szCs w:val="20"/>
-          <w:lang w:val="pt-PT" w:eastAsia="en-GB"/>
-        </w:rPr>
-        <w:t xml:space="preserve"> na </w:t>
-      </w:r>
-      <w:r>
-        <w:rPr>
-          <w:rFonts w:ascii="Calibri" w:hAnsi="Calibri" w:cs="Arial"/>
-          <w:color w:val="000000"/>
-          <w:sz w:val="20"/>
-          <w:szCs w:val="20"/>
-          <w:lang w:val="pt-PT" w:eastAsia="en-GB"/>
-        </w:rPr>
-        <w:t>área</w:t>
-      </w:r>
-      <w:r>
-        <w:rPr>
-          <w:rFonts w:ascii="Calibri" w:hAnsi="Calibri" w:cs="Arial"/>
-          <w:color w:val="000000"/>
-          <w:sz w:val="20"/>
-          <w:szCs w:val="20"/>
-          <w:lang w:val="pt-PT" w:eastAsia="en-GB"/>
-        </w:rPr>
-        <w:t xml:space="preserve"> logica da aplicação que é </w:t>
-      </w:r>
-      <w:r>
-        <w:rPr>
-          <w:rFonts w:ascii="Calibri" w:hAnsi="Calibri" w:cs="Arial"/>
-          <w:color w:val="000000"/>
-          <w:sz w:val="20"/>
-          <w:szCs w:val="20"/>
-          <w:lang w:val="pt-PT" w:eastAsia="en-GB"/>
-        </w:rPr>
-        <w:t>responsável</w:t>
-      </w:r>
-      <w:r>
-        <w:rPr>
-          <w:rFonts w:ascii="Calibri" w:hAnsi="Calibri" w:cs="Arial"/>
-          <w:color w:val="000000"/>
-          <w:sz w:val="20"/>
-          <w:szCs w:val="20"/>
-          <w:lang w:val="pt-PT" w:eastAsia="en-GB"/>
-        </w:rPr>
-        <w:t xml:space="preserve"> pela parte lógica da inserção na base de dados.</w:t>
-      </w:r>
-      <w:r>
-        <w:rPr>
-          <w:rFonts w:ascii="Calibri" w:hAnsi="Calibri" w:cs="Arial"/>
-          <w:color w:val="000000"/>
-          <w:sz w:val="20"/>
-          <w:szCs w:val="20"/>
+          <w:sz w:val="22"/>
+          <w:szCs w:val="22"/>
+          <w:lang w:val="pt-PT" w:eastAsia="en-GB"/>
+        </w:rPr>
+        <w:t xml:space="preserve"> na área logica da aplicação que é responsável pela parte lógica da inserção na base de dados.</w:t>
+      </w:r>
+      <w:r>
+        <w:rPr>
+          <w:rFonts w:ascii="Calibri" w:hAnsi="Calibri" w:cs="Arial"/>
+          <w:color w:val="000000"/>
+          <w:sz w:val="22"/>
+          <w:szCs w:val="22"/>
           <w:lang w:val="pt-PT" w:eastAsia="en-GB"/>
         </w:rPr>
         <w:tab/>
@@ -6916,8 +7043,8 @@
         <w:rPr>
           <w:rFonts w:ascii="Calibri" w:hAnsi="Calibri" w:cs="Arial"/>
           <w:color w:val="000000"/>
-          <w:sz w:val="20"/>
-          <w:szCs w:val="20"/>
+          <w:sz w:val="22"/>
+          <w:szCs w:val="22"/>
           <w:lang w:val="pt-PT" w:eastAsia="en-GB"/>
         </w:rPr>
         <w:tab/>
@@ -6926,8 +7053,8 @@
         <w:rPr>
           <w:rFonts w:ascii="Calibri" w:hAnsi="Calibri" w:cs="Arial"/>
           <w:color w:val="000000"/>
-          <w:sz w:val="20"/>
-          <w:szCs w:val="20"/>
+          <w:sz w:val="22"/>
+          <w:szCs w:val="22"/>
           <w:lang w:val="pt-PT" w:eastAsia="en-GB"/>
         </w:rPr>
         <w:tab/>
@@ -6937,36 +7064,46 @@
       <w:pPr>
         <w:numPr>
           <w:ilvl w:val="2"/>
-          <w:numId w:val="2"/>
+          <w:numId w:val="5"/>
         </w:numPr>
         <w:jc w:val="both"/>
         <w:textAlignment w:val="baseline"/>
         <w:rPr>
           <w:rFonts w:ascii="Calibri" w:hAnsi="Calibri" w:cs="Arial"/>
           <w:color w:val="000000"/>
-          <w:sz w:val="20"/>
-          <w:szCs w:val="20"/>
-          <w:lang w:val="pt-PT" w:eastAsia="en-GB"/>
-        </w:rPr>
-      </w:pPr>
-      <w:r>
-        <w:rPr>
-          <w:rFonts w:ascii="Calibri" w:hAnsi="Calibri" w:cs="Arial"/>
-          <w:b/>
-          <w:color w:val="000000"/>
-          <w:sz w:val="20"/>
-          <w:szCs w:val="20"/>
+          <w:sz w:val="22"/>
+          <w:szCs w:val="22"/>
+          <w:lang w:val="pt-PT" w:eastAsia="en-GB"/>
+        </w:rPr>
+      </w:pPr>
+      <w:r>
+        <w:rPr>
+          <w:rFonts w:ascii="Calibri" w:hAnsi="Calibri" w:cs="Arial"/>
+          <w:b/>
+          <w:color w:val="000000"/>
+          <w:sz w:val="22"/>
+          <w:szCs w:val="22"/>
           <w:lang w:val="pt-PT" w:eastAsia="en-GB"/>
         </w:rPr>
         <w:t>CreateSimpleCat.html</w:t>
       </w:r>
+      <w:r>
+        <w:rPr>
+          <w:rFonts w:ascii="Calibri" w:hAnsi="Calibri" w:cs="Arial"/>
+          <w:color w:val="000000"/>
+          <w:sz w:val="22"/>
+          <w:szCs w:val="22"/>
+          <w:lang w:val="pt-PT" w:eastAsia="en-GB"/>
+        </w:rPr>
+        <w:t xml:space="preserve"> </w:t>
+      </w:r>
       <w:proofErr w:type="gramStart"/>
       <w:r>
         <w:rPr>
           <w:rFonts w:ascii="Calibri" w:eastAsia="Calibri" w:hAnsi="Calibri" w:cs="Calibri"/>
           <w:color w:val="000000"/>
-          <w:sz w:val="20"/>
-          <w:szCs w:val="20"/>
+          <w:sz w:val="22"/>
+          <w:szCs w:val="22"/>
           <w:lang w:val="pt-PT" w:eastAsia="en-GB"/>
         </w:rPr>
         <w:t>→</w:t>
@@ -6975,8 +7112,8 @@
         <w:rPr>
           <w:rFonts w:ascii="Calibri" w:hAnsi="Calibri" w:cs="Arial"/>
           <w:color w:val="000000"/>
-          <w:sz w:val="20"/>
-          <w:szCs w:val="20"/>
+          <w:sz w:val="22"/>
+          <w:szCs w:val="22"/>
           <w:lang w:val="pt-PT" w:eastAsia="en-GB"/>
         </w:rPr>
         <w:t xml:space="preserve"> Contém</w:t>
@@ -6986,40 +7123,19 @@
         <w:rPr>
           <w:rFonts w:ascii="Calibri" w:hAnsi="Calibri" w:cs="Arial"/>
           <w:color w:val="000000"/>
-          <w:sz w:val="20"/>
-          <w:szCs w:val="20"/>
-          <w:lang w:val="pt-PT" w:eastAsia="en-GB"/>
-        </w:rPr>
-        <w:t xml:space="preserve"> a interface com o campo nome, que é o </w:t>
-      </w:r>
-      <w:r>
-        <w:rPr>
-          <w:rFonts w:ascii="Calibri" w:hAnsi="Calibri" w:cs="Arial"/>
-          <w:color w:val="000000"/>
-          <w:sz w:val="20"/>
-          <w:szCs w:val="20"/>
-          <w:lang w:val="pt-PT" w:eastAsia="en-GB"/>
-        </w:rPr>
-        <w:t>único</w:t>
-      </w:r>
-      <w:r>
-        <w:rPr>
-          <w:rFonts w:ascii="Calibri" w:hAnsi="Calibri" w:cs="Arial"/>
-          <w:color w:val="000000"/>
-          <w:sz w:val="20"/>
-          <w:szCs w:val="20"/>
-          <w:lang w:val="pt-PT" w:eastAsia="en-GB"/>
-        </w:rPr>
-        <w:t xml:space="preserve"> campo necessário para que o ficheiro </w:t>
-      </w:r>
-      <w:proofErr w:type="spellStart"/>
-      <w:r>
-        <w:rPr>
-          <w:rFonts w:ascii="Calibri" w:hAnsi="Calibri" w:cs="Arial"/>
-          <w:b/>
-          <w:color w:val="000000"/>
-          <w:sz w:val="20"/>
-          <w:szCs w:val="20"/>
+          <w:sz w:val="22"/>
+          <w:szCs w:val="22"/>
+          <w:lang w:val="pt-PT" w:eastAsia="en-GB"/>
+        </w:rPr>
+        <w:t xml:space="preserve"> a interface com o campo nome, que é o único campo necessário para que o ficheiro </w:t>
+      </w:r>
+      <w:proofErr w:type="spellStart"/>
+      <w:r>
+        <w:rPr>
+          <w:rFonts w:ascii="Calibri" w:hAnsi="Calibri" w:cs="Arial"/>
+          <w:color w:val="000000"/>
+          <w:sz w:val="22"/>
+          <w:szCs w:val="22"/>
           <w:lang w:val="pt-PT" w:eastAsia="en-GB"/>
         </w:rPr>
         <w:t>categoria.php</w:t>
@@ -7029,8 +7145,8 @@
         <w:rPr>
           <w:rFonts w:ascii="Calibri" w:hAnsi="Calibri" w:cs="Arial"/>
           <w:color w:val="000000"/>
-          <w:sz w:val="20"/>
-          <w:szCs w:val="20"/>
+          <w:sz w:val="22"/>
+          <w:szCs w:val="22"/>
           <w:lang w:val="pt-PT" w:eastAsia="en-GB"/>
         </w:rPr>
         <w:t xml:space="preserve"> possa fazer a</w:t>
@@ -7039,8 +7155,8 @@
         <w:rPr>
           <w:rFonts w:ascii="Calibri" w:hAnsi="Calibri" w:cs="Arial"/>
           <w:color w:val="000000"/>
-          <w:sz w:val="20"/>
-          <w:szCs w:val="20"/>
+          <w:sz w:val="22"/>
+          <w:szCs w:val="22"/>
           <w:lang w:val="pt-PT" w:eastAsia="en-GB"/>
         </w:rPr>
         <w:tab/>
@@ -7050,8 +7166,8 @@
         <w:rPr>
           <w:rFonts w:ascii="Calibri" w:hAnsi="Calibri" w:cs="Arial"/>
           <w:color w:val="000000"/>
-          <w:sz w:val="20"/>
-          <w:szCs w:val="20"/>
+          <w:sz w:val="22"/>
+          <w:szCs w:val="22"/>
           <w:lang w:val="pt-PT" w:eastAsia="en-GB"/>
         </w:rPr>
         <w:tab/>
@@ -7060,8 +7176,8 @@
         <w:rPr>
           <w:rFonts w:ascii="Calibri" w:hAnsi="Calibri" w:cs="Arial"/>
           <w:color w:val="000000"/>
-          <w:sz w:val="20"/>
-          <w:szCs w:val="20"/>
+          <w:sz w:val="22"/>
+          <w:szCs w:val="22"/>
           <w:lang w:val="pt-PT" w:eastAsia="en-GB"/>
         </w:rPr>
         <w:tab/>
@@ -7070,8 +7186,8 @@
         <w:rPr>
           <w:rFonts w:ascii="Calibri" w:hAnsi="Calibri" w:cs="Arial"/>
           <w:color w:val="000000"/>
-          <w:sz w:val="20"/>
-          <w:szCs w:val="20"/>
+          <w:sz w:val="22"/>
+          <w:szCs w:val="22"/>
           <w:lang w:val="pt-PT" w:eastAsia="en-GB"/>
         </w:rPr>
         <w:tab/>
@@ -7080,8 +7196,8 @@
         <w:rPr>
           <w:rFonts w:ascii="Calibri" w:hAnsi="Calibri" w:cs="Arial"/>
           <w:color w:val="000000"/>
-          <w:sz w:val="20"/>
-          <w:szCs w:val="20"/>
+          <w:sz w:val="22"/>
+          <w:szCs w:val="22"/>
           <w:lang w:val="pt-PT" w:eastAsia="en-GB"/>
         </w:rPr>
         <w:tab/>
@@ -7092,17 +7208,17 @@
         <w:jc w:val="both"/>
         <w:rPr>
           <w:rFonts w:ascii="Calibri" w:hAnsi="Calibri" w:cs="Times New Roman"/>
-          <w:sz w:val="20"/>
-          <w:szCs w:val="20"/>
-          <w:lang w:val="pt-PT" w:eastAsia="en-GB"/>
-        </w:rPr>
-      </w:pPr>
-      <w:r>
-        <w:rPr>
-          <w:rFonts w:ascii="Calibri" w:hAnsi="Calibri" w:cs="Arial"/>
-          <w:color w:val="000000"/>
-          <w:sz w:val="20"/>
-          <w:szCs w:val="20"/>
+          <w:sz w:val="22"/>
+          <w:szCs w:val="22"/>
+          <w:lang w:val="pt-PT" w:eastAsia="en-GB"/>
+        </w:rPr>
+      </w:pPr>
+      <w:r>
+        <w:rPr>
+          <w:rFonts w:ascii="Calibri" w:hAnsi="Calibri" w:cs="Arial"/>
+          <w:color w:val="000000"/>
+          <w:sz w:val="22"/>
+          <w:szCs w:val="22"/>
           <w:lang w:val="pt-PT" w:eastAsia="en-GB"/>
         </w:rPr>
         <w:tab/>
@@ -7111,8 +7227,8 @@
         <w:rPr>
           <w:rFonts w:ascii="Calibri" w:hAnsi="Calibri" w:cs="Arial"/>
           <w:color w:val="000000"/>
-          <w:sz w:val="20"/>
-          <w:szCs w:val="20"/>
+          <w:sz w:val="22"/>
+          <w:szCs w:val="22"/>
           <w:lang w:val="pt-PT" w:eastAsia="en-GB"/>
         </w:rPr>
         <w:tab/>
@@ -7122,25 +7238,25 @@
       <w:pPr>
         <w:numPr>
           <w:ilvl w:val="0"/>
-          <w:numId w:val="3"/>
+          <w:numId w:val="6"/>
         </w:numPr>
         <w:jc w:val="both"/>
         <w:textAlignment w:val="baseline"/>
         <w:rPr>
           <w:rFonts w:ascii="Calibri" w:hAnsi="Calibri" w:cs="Arial"/>
           <w:color w:val="000000"/>
-          <w:sz w:val="20"/>
-          <w:szCs w:val="20"/>
-          <w:lang w:val="pt-PT" w:eastAsia="en-GB"/>
-        </w:rPr>
-      </w:pPr>
-      <w:r>
-        <w:rPr>
-          <w:rFonts w:ascii="Calibri" w:hAnsi="Calibri" w:cs="Arial"/>
-          <w:b/>
-          <w:color w:val="000000"/>
-          <w:sz w:val="20"/>
-          <w:szCs w:val="20"/>
+          <w:sz w:val="22"/>
+          <w:szCs w:val="22"/>
+          <w:lang w:val="pt-PT" w:eastAsia="en-GB"/>
+        </w:rPr>
+      </w:pPr>
+      <w:r>
+        <w:rPr>
+          <w:rFonts w:ascii="Calibri" w:hAnsi="Calibri" w:cs="Arial"/>
+          <w:b/>
+          <w:color w:val="000000"/>
+          <w:sz w:val="22"/>
+          <w:szCs w:val="22"/>
           <w:lang w:val="pt-PT" w:eastAsia="en-GB"/>
         </w:rPr>
         <w:t>listRep.html</w:t>
@@ -7149,8 +7265,8 @@
         <w:rPr>
           <w:rFonts w:ascii="Calibri" w:hAnsi="Calibri" w:cs="Arial"/>
           <w:color w:val="000000"/>
-          <w:sz w:val="20"/>
-          <w:szCs w:val="20"/>
+          <w:sz w:val="22"/>
+          <w:szCs w:val="22"/>
           <w:lang w:val="pt-PT" w:eastAsia="en-GB"/>
         </w:rPr>
         <w:t xml:space="preserve"> </w:t>
@@ -7160,8 +7276,8 @@
         <w:rPr>
           <w:rFonts w:ascii="Calibri" w:hAnsi="Calibri" w:cs="Arial"/>
           <w:color w:val="000000"/>
-          <w:sz w:val="20"/>
-          <w:szCs w:val="20"/>
+          <w:sz w:val="22"/>
+          <w:szCs w:val="22"/>
           <w:lang w:val="pt-PT" w:eastAsia="en-GB"/>
         </w:rPr>
         <w:t>→ Contém</w:t>
@@ -7171,8 +7287,8 @@
         <w:rPr>
           <w:rFonts w:ascii="Calibri" w:hAnsi="Calibri" w:cs="Arial"/>
           <w:color w:val="000000"/>
-          <w:sz w:val="20"/>
-          <w:szCs w:val="20"/>
+          <w:sz w:val="22"/>
+          <w:szCs w:val="22"/>
           <w:lang w:val="pt-PT" w:eastAsia="en-GB"/>
         </w:rPr>
         <w:t xml:space="preserve"> a interface com o campo </w:t>
@@ -7182,8 +7298,8 @@
         <w:rPr>
           <w:rFonts w:ascii="Calibri" w:hAnsi="Calibri" w:cs="Arial"/>
           <w:color w:val="000000"/>
-          <w:sz w:val="20"/>
-          <w:szCs w:val="20"/>
+          <w:sz w:val="22"/>
+          <w:szCs w:val="22"/>
           <w:lang w:val="pt-PT" w:eastAsia="en-GB"/>
         </w:rPr>
         <w:t>ean</w:t>
@@ -7193,8 +7309,8 @@
         <w:rPr>
           <w:rFonts w:ascii="Calibri" w:hAnsi="Calibri" w:cs="Arial"/>
           <w:color w:val="000000"/>
-          <w:sz w:val="20"/>
-          <w:szCs w:val="20"/>
+          <w:sz w:val="22"/>
+          <w:szCs w:val="22"/>
           <w:lang w:val="pt-PT" w:eastAsia="en-GB"/>
         </w:rPr>
         <w:t xml:space="preserve">, que é o único necessário </w:t>
@@ -7203,8 +7319,8 @@
         <w:rPr>
           <w:rFonts w:ascii="Calibri" w:hAnsi="Calibri" w:cs="Arial"/>
           <w:color w:val="000000"/>
-          <w:sz w:val="20"/>
-          <w:szCs w:val="20"/>
+          <w:sz w:val="22"/>
+          <w:szCs w:val="22"/>
           <w:lang w:val="pt-PT" w:eastAsia="en-GB"/>
         </w:rPr>
         <w:tab/>
@@ -7214,10 +7330,9 @@
       <w:r>
         <w:rPr>
           <w:rFonts w:ascii="Calibri" w:hAnsi="Calibri" w:cs="Arial"/>
-          <w:b/>
-          <w:color w:val="000000"/>
-          <w:sz w:val="20"/>
-          <w:szCs w:val="20"/>
+          <w:color w:val="000000"/>
+          <w:sz w:val="22"/>
+          <w:szCs w:val="22"/>
           <w:lang w:val="pt-PT" w:eastAsia="en-GB"/>
         </w:rPr>
         <w:t>reposicao.php</w:t>
@@ -7227,8 +7342,8 @@
         <w:rPr>
           <w:rFonts w:ascii="Calibri" w:hAnsi="Calibri" w:cs="Arial"/>
           <w:color w:val="000000"/>
-          <w:sz w:val="20"/>
-          <w:szCs w:val="20"/>
+          <w:sz w:val="22"/>
+          <w:szCs w:val="22"/>
           <w:lang w:val="pt-PT" w:eastAsia="en-GB"/>
         </w:rPr>
         <w:t xml:space="preserve"> listar todas as reposições </w:t>
@@ -7237,8 +7352,8 @@
         <w:rPr>
           <w:rFonts w:ascii="Calibri" w:hAnsi="Calibri" w:cs="Arial"/>
           <w:color w:val="000000"/>
-          <w:sz w:val="20"/>
-          <w:szCs w:val="20"/>
+          <w:sz w:val="22"/>
+          <w:szCs w:val="22"/>
           <w:lang w:val="pt-PT" w:eastAsia="en-GB"/>
         </w:rPr>
         <w:tab/>
@@ -7249,25 +7364,25 @@
       <w:pPr>
         <w:numPr>
           <w:ilvl w:val="0"/>
-          <w:numId w:val="3"/>
+          <w:numId w:val="6"/>
         </w:numPr>
         <w:jc w:val="both"/>
         <w:textAlignment w:val="baseline"/>
         <w:rPr>
           <w:rFonts w:ascii="Calibri" w:hAnsi="Calibri" w:cs="Arial"/>
           <w:color w:val="000000"/>
-          <w:sz w:val="20"/>
-          <w:szCs w:val="20"/>
-          <w:lang w:val="pt-PT" w:eastAsia="en-GB"/>
-        </w:rPr>
-      </w:pPr>
-      <w:r>
-        <w:rPr>
-          <w:rFonts w:ascii="Calibri" w:hAnsi="Calibri" w:cs="Arial"/>
-          <w:b/>
-          <w:color w:val="000000"/>
-          <w:sz w:val="20"/>
-          <w:szCs w:val="20"/>
+          <w:sz w:val="22"/>
+          <w:szCs w:val="22"/>
+          <w:lang w:val="pt-PT" w:eastAsia="en-GB"/>
+        </w:rPr>
+      </w:pPr>
+      <w:r>
+        <w:rPr>
+          <w:rFonts w:ascii="Calibri" w:hAnsi="Calibri" w:cs="Arial"/>
+          <w:b/>
+          <w:color w:val="000000"/>
+          <w:sz w:val="22"/>
+          <w:szCs w:val="22"/>
           <w:lang w:val="pt-PT" w:eastAsia="en-GB"/>
         </w:rPr>
         <w:t>listSubCat.html</w:t>
@@ -7277,8 +7392,8 @@
         <w:rPr>
           <w:rFonts w:ascii="Calibri" w:hAnsi="Calibri" w:cs="Arial"/>
           <w:color w:val="000000"/>
-          <w:sz w:val="20"/>
-          <w:szCs w:val="20"/>
+          <w:sz w:val="22"/>
+          <w:szCs w:val="22"/>
           <w:lang w:val="pt-PT" w:eastAsia="en-GB"/>
         </w:rPr>
         <w:t>→ Contém</w:t>
@@ -7288,8 +7403,8 @@
         <w:rPr>
           <w:rFonts w:ascii="Calibri" w:hAnsi="Calibri" w:cs="Arial"/>
           <w:color w:val="000000"/>
-          <w:sz w:val="20"/>
-          <w:szCs w:val="20"/>
+          <w:sz w:val="22"/>
+          <w:szCs w:val="22"/>
           <w:lang w:val="pt-PT" w:eastAsia="en-GB"/>
         </w:rPr>
         <w:t xml:space="preserve"> a interface com o campo nome, que permite que o script </w:t>
@@ -7298,10 +7413,9 @@
       <w:r>
         <w:rPr>
           <w:rFonts w:ascii="Calibri" w:hAnsi="Calibri" w:cs="Arial"/>
-          <w:b/>
-          <w:color w:val="000000"/>
-          <w:sz w:val="20"/>
-          <w:szCs w:val="20"/>
+          <w:color w:val="000000"/>
+          <w:sz w:val="22"/>
+          <w:szCs w:val="22"/>
           <w:lang w:val="pt-PT" w:eastAsia="en-GB"/>
         </w:rPr>
         <w:t>subCategorias.php</w:t>
@@ -7311,8 +7425,8 @@
         <w:rPr>
           <w:rFonts w:ascii="Calibri" w:hAnsi="Calibri" w:cs="Arial"/>
           <w:color w:val="000000"/>
-          <w:sz w:val="20"/>
-          <w:szCs w:val="20"/>
+          <w:sz w:val="22"/>
+          <w:szCs w:val="22"/>
           <w:lang w:val="pt-PT" w:eastAsia="en-GB"/>
         </w:rPr>
         <w:t xml:space="preserve"> possa encontrar todas as </w:t>
@@ -7322,8 +7436,8 @@
         <w:rPr>
           <w:rFonts w:ascii="Calibri" w:hAnsi="Calibri" w:cs="Arial"/>
           <w:color w:val="000000"/>
-          <w:sz w:val="20"/>
-          <w:szCs w:val="20"/>
+          <w:sz w:val="22"/>
+          <w:szCs w:val="22"/>
           <w:lang w:val="pt-PT" w:eastAsia="en-GB"/>
         </w:rPr>
         <w:t>subCategorias</w:t>
@@ -7333,8 +7447,8 @@
         <w:rPr>
           <w:rFonts w:ascii="Calibri" w:hAnsi="Calibri" w:cs="Arial"/>
           <w:color w:val="000000"/>
-          <w:sz w:val="20"/>
-          <w:szCs w:val="20"/>
+          <w:sz w:val="22"/>
+          <w:szCs w:val="22"/>
           <w:lang w:val="pt-PT" w:eastAsia="en-GB"/>
         </w:rPr>
         <w:t xml:space="preserve"> de uma dada </w:t>
@@ -7343,8 +7457,8 @@
         <w:rPr>
           <w:rFonts w:ascii="Calibri" w:hAnsi="Calibri" w:cs="Arial"/>
           <w:color w:val="000000"/>
-          <w:sz w:val="20"/>
-          <w:szCs w:val="20"/>
+          <w:sz w:val="22"/>
+          <w:szCs w:val="22"/>
           <w:lang w:val="pt-PT" w:eastAsia="en-GB"/>
         </w:rPr>
         <w:tab/>
@@ -7354,8 +7468,8 @@
         <w:rPr>
           <w:rFonts w:ascii="Calibri" w:hAnsi="Calibri" w:cs="Arial"/>
           <w:color w:val="000000"/>
-          <w:sz w:val="20"/>
-          <w:szCs w:val="20"/>
+          <w:sz w:val="22"/>
+          <w:szCs w:val="22"/>
           <w:lang w:val="pt-PT" w:eastAsia="en-GB"/>
         </w:rPr>
         <w:tab/>
@@ -7365,8 +7479,8 @@
         <w:rPr>
           <w:rFonts w:ascii="Calibri" w:hAnsi="Calibri" w:cs="Arial"/>
           <w:color w:val="000000"/>
-          <w:sz w:val="20"/>
-          <w:szCs w:val="20"/>
+          <w:sz w:val="22"/>
+          <w:szCs w:val="22"/>
           <w:lang w:val="pt-PT" w:eastAsia="en-GB"/>
         </w:rPr>
         <w:tab/>
@@ -7376,25 +7490,25 @@
       <w:pPr>
         <w:numPr>
           <w:ilvl w:val="0"/>
-          <w:numId w:val="3"/>
+          <w:numId w:val="6"/>
         </w:numPr>
         <w:jc w:val="both"/>
         <w:textAlignment w:val="baseline"/>
         <w:rPr>
           <w:rFonts w:ascii="Calibri" w:hAnsi="Calibri" w:cs="Arial"/>
           <w:color w:val="000000"/>
-          <w:sz w:val="20"/>
-          <w:szCs w:val="20"/>
-          <w:lang w:val="pt-PT" w:eastAsia="en-GB"/>
-        </w:rPr>
-      </w:pPr>
-      <w:r>
-        <w:rPr>
-          <w:rFonts w:ascii="Calibri" w:hAnsi="Calibri" w:cs="Arial"/>
-          <w:b/>
-          <w:color w:val="000000"/>
-          <w:sz w:val="20"/>
-          <w:szCs w:val="20"/>
+          <w:sz w:val="22"/>
+          <w:szCs w:val="22"/>
+          <w:lang w:val="pt-PT" w:eastAsia="en-GB"/>
+        </w:rPr>
+      </w:pPr>
+      <w:r>
+        <w:rPr>
+          <w:rFonts w:ascii="Calibri" w:hAnsi="Calibri" w:cs="Arial"/>
+          <w:b/>
+          <w:color w:val="000000"/>
+          <w:sz w:val="22"/>
+          <w:szCs w:val="22"/>
           <w:lang w:val="pt-PT" w:eastAsia="en-GB"/>
         </w:rPr>
         <w:t>changeProd.html</w:t>
@@ -7403,8 +7517,8 @@
         <w:rPr>
           <w:rFonts w:ascii="Calibri" w:hAnsi="Calibri" w:cs="Arial"/>
           <w:color w:val="000000"/>
-          <w:sz w:val="20"/>
-          <w:szCs w:val="20"/>
+          <w:sz w:val="22"/>
+          <w:szCs w:val="22"/>
           <w:lang w:val="pt-PT" w:eastAsia="en-GB"/>
         </w:rPr>
         <w:t xml:space="preserve"> </w:t>
@@ -7414,8 +7528,8 @@
         <w:rPr>
           <w:rFonts w:ascii="Calibri" w:hAnsi="Calibri" w:cs="Arial"/>
           <w:color w:val="000000"/>
-          <w:sz w:val="20"/>
-          <w:szCs w:val="20"/>
+          <w:sz w:val="22"/>
+          <w:szCs w:val="22"/>
           <w:lang w:val="pt-PT" w:eastAsia="en-GB"/>
         </w:rPr>
         <w:t>→ Contém</w:t>
@@ -7425,8 +7539,8 @@
         <w:rPr>
           <w:rFonts w:ascii="Calibri" w:hAnsi="Calibri" w:cs="Arial"/>
           <w:color w:val="000000"/>
-          <w:sz w:val="20"/>
-          <w:szCs w:val="20"/>
+          <w:sz w:val="22"/>
+          <w:szCs w:val="22"/>
           <w:lang w:val="pt-PT" w:eastAsia="en-GB"/>
         </w:rPr>
         <w:t xml:space="preserve"> a interface com os campos </w:t>
@@ -7436,8 +7550,8 @@
         <w:rPr>
           <w:rFonts w:ascii="Calibri" w:hAnsi="Calibri" w:cs="Arial"/>
           <w:color w:val="000000"/>
-          <w:sz w:val="20"/>
-          <w:szCs w:val="20"/>
+          <w:sz w:val="22"/>
+          <w:szCs w:val="22"/>
           <w:lang w:val="pt-PT" w:eastAsia="en-GB"/>
         </w:rPr>
         <w:t>ean</w:t>
@@ -7447,8 +7561,8 @@
         <w:rPr>
           <w:rFonts w:ascii="Calibri" w:hAnsi="Calibri" w:cs="Arial"/>
           <w:color w:val="000000"/>
-          <w:sz w:val="20"/>
-          <w:szCs w:val="20"/>
+          <w:sz w:val="22"/>
+          <w:szCs w:val="22"/>
           <w:lang w:val="pt-PT" w:eastAsia="en-GB"/>
         </w:rPr>
         <w:t xml:space="preserve"> e designação que permitem ao script </w:t>
@@ -7457,10 +7571,9 @@
       <w:r>
         <w:rPr>
           <w:rFonts w:ascii="Calibri" w:hAnsi="Calibri" w:cs="Arial"/>
-          <w:b/>
-          <w:color w:val="000000"/>
-          <w:sz w:val="20"/>
-          <w:szCs w:val="20"/>
+          <w:color w:val="000000"/>
+          <w:sz w:val="22"/>
+          <w:szCs w:val="22"/>
           <w:lang w:val="pt-PT" w:eastAsia="en-GB"/>
         </w:rPr>
         <w:t>designacao.php</w:t>
@@ -7470,8 +7583,8 @@
         <w:rPr>
           <w:rFonts w:ascii="Calibri" w:hAnsi="Calibri" w:cs="Arial"/>
           <w:color w:val="000000"/>
-          <w:sz w:val="20"/>
-          <w:szCs w:val="20"/>
+          <w:sz w:val="22"/>
+          <w:szCs w:val="22"/>
           <w:lang w:val="pt-PT" w:eastAsia="en-GB"/>
         </w:rPr>
         <w:t xml:space="preserve"> alterar a designação do produto em </w:t>
@@ -7480,8 +7593,8 @@
         <w:rPr>
           <w:rFonts w:ascii="Calibri" w:hAnsi="Calibri" w:cs="Arial"/>
           <w:color w:val="000000"/>
-          <w:sz w:val="20"/>
-          <w:szCs w:val="20"/>
+          <w:sz w:val="22"/>
+          <w:szCs w:val="22"/>
           <w:lang w:val="pt-PT" w:eastAsia="en-GB"/>
         </w:rPr>
         <w:tab/>
@@ -7490,124 +7603,65 @@
     </w:p>
     <w:p>
       <w:pPr>
+        <w:ind w:left="360"/>
+        <w:jc w:val="both"/>
+        <w:textAlignment w:val="baseline"/>
+        <w:rPr>
+          <w:rFonts w:ascii="Calibri" w:hAnsi="Calibri" w:cs="Arial"/>
+          <w:color w:val="000000"/>
+          <w:sz w:val="22"/>
+          <w:szCs w:val="22"/>
+          <w:lang w:val="pt-PT" w:eastAsia="en-GB"/>
+        </w:rPr>
+      </w:pPr>
+    </w:p>
+    <w:p>
+      <w:pPr>
         <w:spacing w:after="240"/>
         <w:jc w:val="both"/>
         <w:rPr>
-          <w:rFonts w:ascii="Calibri" w:hAnsi="Calibri" w:cs="Arial"/>
-          <w:b/>
-          <w:color w:val="000000"/>
-          <w:sz w:val="20"/>
-          <w:szCs w:val="20"/>
-          <w:lang w:val="pt-PT" w:eastAsia="en-GB"/>
-        </w:rPr>
-      </w:pPr>
-      <w:r>
-        <w:rPr>
           <w:rFonts w:ascii="Calibri" w:eastAsia="Times New Roman" w:hAnsi="Calibri" w:cs="Times New Roman"/>
-          <w:sz w:val="20"/>
-          <w:szCs w:val="20"/>
-          <w:lang w:val="pt-PT" w:eastAsia="en-GB"/>
-        </w:rPr>
-        <w:br/>
-      </w:r>
-    </w:p>
-    <w:p>
-      <w:pPr>
-        <w:spacing w:after="240"/>
+          <w:lang w:val="pt-PT" w:eastAsia="en-GB"/>
+        </w:rPr>
+      </w:pPr>
+      <w:r>
+        <w:rPr>
+          <w:rFonts w:ascii="Calibri" w:hAnsi="Calibri" w:cs="Arial"/>
+          <w:b/>
+          <w:color w:val="000000"/>
+          <w:lang w:val="pt-PT" w:eastAsia="en-GB"/>
+        </w:rPr>
+        <w:t>Nível lógico:</w:t>
+      </w:r>
+    </w:p>
+    <w:p>
+      <w:pPr>
         <w:jc w:val="both"/>
         <w:rPr>
-          <w:rFonts w:ascii="Calibri" w:hAnsi="Calibri" w:cs="Arial"/>
-          <w:b/>
-          <w:color w:val="000000"/>
-          <w:sz w:val="20"/>
-          <w:szCs w:val="20"/>
-          <w:lang w:val="pt-PT" w:eastAsia="en-GB"/>
-        </w:rPr>
-      </w:pPr>
-    </w:p>
-    <w:p>
-      <w:pPr>
-        <w:spacing w:after="240"/>
+          <w:rFonts w:ascii="Calibri" w:hAnsi="Calibri" w:cs="Times New Roman"/>
+          <w:b/>
+          <w:sz w:val="22"/>
+          <w:szCs w:val="22"/>
+          <w:lang w:val="pt-PT" w:eastAsia="en-GB"/>
+        </w:rPr>
+      </w:pPr>
+    </w:p>
+    <w:p>
+      <w:pPr>
         <w:jc w:val="both"/>
         <w:rPr>
-          <w:rFonts w:ascii="Calibri" w:hAnsi="Calibri" w:cs="Arial"/>
-          <w:b/>
-          <w:color w:val="000000"/>
-          <w:sz w:val="20"/>
-          <w:szCs w:val="20"/>
-          <w:lang w:val="pt-PT" w:eastAsia="en-GB"/>
-        </w:rPr>
-      </w:pPr>
-    </w:p>
-    <w:p>
-      <w:pPr>
-        <w:spacing w:after="240"/>
-        <w:jc w:val="both"/>
-        <w:rPr>
-          <w:rFonts w:ascii="Calibri" w:hAnsi="Calibri" w:cs="Arial"/>
-          <w:b/>
-          <w:color w:val="000000"/>
-          <w:sz w:val="20"/>
-          <w:szCs w:val="20"/>
-          <w:lang w:val="pt-PT" w:eastAsia="en-GB"/>
-        </w:rPr>
-      </w:pPr>
-    </w:p>
-    <w:p>
-      <w:pPr>
-        <w:spacing w:after="240"/>
-        <w:jc w:val="both"/>
-        <w:rPr>
-          <w:rFonts w:ascii="Calibri" w:hAnsi="Calibri" w:cs="Arial"/>
-          <w:b/>
-          <w:color w:val="000000"/>
-          <w:sz w:val="20"/>
-          <w:szCs w:val="20"/>
-          <w:lang w:val="pt-PT" w:eastAsia="en-GB"/>
-        </w:rPr>
-      </w:pPr>
-    </w:p>
-    <w:p>
-      <w:pPr>
-        <w:spacing w:after="240"/>
-        <w:jc w:val="both"/>
-        <w:rPr>
-          <w:rFonts w:ascii="Calibri" w:eastAsia="Times New Roman" w:hAnsi="Calibri" w:cs="Times New Roman"/>
-          <w:sz w:val="20"/>
-          <w:szCs w:val="20"/>
-          <w:lang w:val="pt-PT" w:eastAsia="en-GB"/>
-        </w:rPr>
-      </w:pPr>
-      <w:bookmarkStart w:id="0" w:name="_GoBack"/>
-      <w:bookmarkEnd w:id="0"/>
-      <w:r>
-        <w:rPr>
-          <w:rFonts w:ascii="Calibri" w:hAnsi="Calibri" w:cs="Arial"/>
-          <w:b/>
-          <w:color w:val="000000"/>
-          <w:sz w:val="20"/>
-          <w:szCs w:val="20"/>
-          <w:lang w:val="pt-PT" w:eastAsia="en-GB"/>
-        </w:rPr>
-        <w:t>Nível lógico:</w:t>
-      </w:r>
-    </w:p>
-    <w:p>
-      <w:pPr>
-        <w:jc w:val="both"/>
-        <w:rPr>
           <w:rFonts w:ascii="Calibri" w:hAnsi="Calibri" w:cs="Times New Roman"/>
-          <w:sz w:val="20"/>
-          <w:szCs w:val="20"/>
-          <w:lang w:val="pt-PT" w:eastAsia="en-GB"/>
-        </w:rPr>
-      </w:pPr>
-      <w:r>
-        <w:rPr>
-          <w:rFonts w:ascii="Calibri" w:hAnsi="Calibri" w:cs="Arial"/>
-          <w:color w:val="000000"/>
-          <w:sz w:val="20"/>
-          <w:szCs w:val="20"/>
+          <w:sz w:val="22"/>
+          <w:szCs w:val="22"/>
+          <w:lang w:val="pt-PT" w:eastAsia="en-GB"/>
+        </w:rPr>
+      </w:pPr>
+      <w:r>
+        <w:rPr>
+          <w:rFonts w:ascii="Calibri" w:hAnsi="Calibri" w:cs="Arial"/>
+          <w:color w:val="000000"/>
+          <w:sz w:val="22"/>
+          <w:szCs w:val="22"/>
           <w:lang w:val="pt-PT" w:eastAsia="en-GB"/>
         </w:rPr>
         <w:tab/>
@@ -7618,26 +7672,26 @@
       <w:pPr>
         <w:numPr>
           <w:ilvl w:val="0"/>
-          <w:numId w:val="4"/>
+          <w:numId w:val="7"/>
         </w:numPr>
         <w:jc w:val="both"/>
         <w:textAlignment w:val="baseline"/>
         <w:rPr>
           <w:rFonts w:ascii="Calibri" w:hAnsi="Calibri" w:cs="Arial"/>
           <w:color w:val="000000"/>
-          <w:sz w:val="20"/>
-          <w:szCs w:val="20"/>
-          <w:lang w:val="pt-PT" w:eastAsia="en-GB"/>
-        </w:rPr>
-      </w:pPr>
-      <w:proofErr w:type="spellStart"/>
-      <w:r>
-        <w:rPr>
-          <w:rFonts w:ascii="Calibri" w:hAnsi="Calibri" w:cs="Arial"/>
-          <w:b/>
-          <w:color w:val="000000"/>
-          <w:sz w:val="20"/>
-          <w:szCs w:val="20"/>
+          <w:sz w:val="22"/>
+          <w:szCs w:val="22"/>
+          <w:lang w:val="pt-PT" w:eastAsia="en-GB"/>
+        </w:rPr>
+      </w:pPr>
+      <w:proofErr w:type="spellStart"/>
+      <w:r>
+        <w:rPr>
+          <w:rFonts w:ascii="Calibri" w:hAnsi="Calibri" w:cs="Arial"/>
+          <w:b/>
+          <w:color w:val="000000"/>
+          <w:sz w:val="22"/>
+          <w:szCs w:val="22"/>
           <w:lang w:val="pt-PT" w:eastAsia="en-GB"/>
         </w:rPr>
         <w:t>produto.php</w:t>
@@ -7647,196 +7701,341 @@
         <w:rPr>
           <w:rFonts w:ascii="Calibri" w:hAnsi="Calibri" w:cs="Arial"/>
           <w:color w:val="000000"/>
-          <w:sz w:val="20"/>
-          <w:szCs w:val="20"/>
-          <w:lang w:val="pt-PT" w:eastAsia="en-GB"/>
-        </w:rPr>
-        <w:t xml:space="preserve"> →responsável pela inserção dos dados do produto na base de </w:t>
-      </w:r>
-      <w:r>
-        <w:rPr>
-          <w:rFonts w:ascii="Calibri" w:hAnsi="Calibri" w:cs="Arial"/>
-          <w:color w:val="000000"/>
-          <w:sz w:val="20"/>
-          <w:szCs w:val="20"/>
-          <w:lang w:val="pt-PT" w:eastAsia="en-GB"/>
-        </w:rPr>
-        <w:t>dados, estes</w:t>
-      </w:r>
-      <w:r>
-        <w:rPr>
-          <w:rFonts w:ascii="Calibri" w:hAnsi="Calibri" w:cs="Arial"/>
-          <w:color w:val="000000"/>
-          <w:sz w:val="20"/>
-          <w:szCs w:val="20"/>
-          <w:lang w:val="pt-PT" w:eastAsia="en-GB"/>
-        </w:rPr>
-        <w:t xml:space="preserve"> dados apenas são inseridos caso cumpram todas as restrições de integridade relacionadas com o produto, por exemplo se não for fornecido qualquer fornecedor secundário e/ou primário o produto não é inserido na base de dados e uma mensagem de erro é mostrada.</w:t>
+          <w:sz w:val="22"/>
+          <w:szCs w:val="22"/>
+          <w:lang w:val="pt-PT" w:eastAsia="en-GB"/>
+        </w:rPr>
+        <w:t xml:space="preserve"> →responsável pela inserção dos dados do produto na base de dados, estes dados apenas são inseridos caso cumpram todas as restrições de integridade relacionadas com o produto, por exemplo se não for fornecido qualquer fornecedor secundário e/ou primário o produto não é inserido na base de dados e uma mensagem de erro é mostrada. </w:t>
+      </w:r>
+      <w:proofErr w:type="spellStart"/>
+      <w:r>
+        <w:rPr>
+          <w:rFonts w:ascii="Calibri" w:hAnsi="Calibri" w:cs="Arial"/>
+          <w:color w:val="000000"/>
+          <w:sz w:val="22"/>
+          <w:szCs w:val="22"/>
+          <w:lang w:val="pt-PT" w:eastAsia="en-GB"/>
+        </w:rPr>
+        <w:t>Enforça</w:t>
+      </w:r>
+      <w:proofErr w:type="spellEnd"/>
+      <w:r>
+        <w:rPr>
+          <w:rFonts w:ascii="Calibri" w:hAnsi="Calibri" w:cs="Arial"/>
+          <w:color w:val="000000"/>
+          <w:sz w:val="22"/>
+          <w:szCs w:val="22"/>
+          <w:lang w:val="pt-PT" w:eastAsia="en-GB"/>
+        </w:rPr>
+        <w:t xml:space="preserve"> a restrição </w:t>
+      </w:r>
+      <w:r>
+        <w:rPr>
+          <w:rFonts w:ascii="Calibri" w:hAnsi="Calibri" w:cs="Arial"/>
+          <w:b/>
+          <w:color w:val="000000"/>
+          <w:sz w:val="22"/>
+          <w:szCs w:val="22"/>
+          <w:lang w:val="pt-PT" w:eastAsia="en-GB"/>
+        </w:rPr>
+        <w:t>RI-RE3</w:t>
+      </w:r>
+      <w:r>
+        <w:rPr>
+          <w:rFonts w:ascii="Calibri" w:hAnsi="Calibri" w:cs="Arial"/>
+          <w:color w:val="000000"/>
+          <w:sz w:val="22"/>
+          <w:szCs w:val="22"/>
+          <w:lang w:val="pt-PT" w:eastAsia="en-GB"/>
+        </w:rPr>
+        <w:t xml:space="preserve"> e </w:t>
+      </w:r>
+      <w:r>
+        <w:rPr>
+          <w:rFonts w:ascii="Calibri" w:hAnsi="Calibri" w:cs="Arial"/>
+          <w:b/>
+          <w:color w:val="000000"/>
+          <w:sz w:val="22"/>
+          <w:szCs w:val="22"/>
+          <w:lang w:val="pt-PT" w:eastAsia="en-GB"/>
+        </w:rPr>
+        <w:t>R1-EA4</w:t>
+      </w:r>
+      <w:r>
+        <w:rPr>
+          <w:rFonts w:ascii="Calibri" w:hAnsi="Calibri" w:cs="Arial"/>
+          <w:color w:val="000000"/>
+          <w:sz w:val="22"/>
+          <w:szCs w:val="22"/>
+          <w:lang w:val="pt-PT" w:eastAsia="en-GB"/>
+        </w:rPr>
+        <w:t>.</w:t>
+      </w:r>
+      <w:r>
+        <w:rPr>
+          <w:rFonts w:ascii="Calibri" w:hAnsi="Calibri" w:cs="Arial"/>
+          <w:color w:val="000000"/>
+          <w:sz w:val="22"/>
+          <w:szCs w:val="22"/>
+          <w:lang w:val="pt-PT" w:eastAsia="en-GB"/>
+        </w:rPr>
+        <w:tab/>
       </w:r>
     </w:p>
     <w:p>
       <w:pPr>
         <w:numPr>
           <w:ilvl w:val="0"/>
-          <w:numId w:val="4"/>
+          <w:numId w:val="7"/>
         </w:numPr>
         <w:jc w:val="both"/>
         <w:textAlignment w:val="baseline"/>
         <w:rPr>
           <w:rFonts w:ascii="Calibri" w:hAnsi="Calibri" w:cs="Arial"/>
           <w:color w:val="000000"/>
-          <w:sz w:val="20"/>
-          <w:szCs w:val="20"/>
-          <w:lang w:val="pt-PT" w:eastAsia="en-GB"/>
-        </w:rPr>
-      </w:pPr>
-      <w:r>
-        <w:rPr>
-          <w:rFonts w:ascii="Calibri" w:hAnsi="Calibri" w:cs="Arial"/>
-          <w:color w:val="000000"/>
-          <w:sz w:val="20"/>
-          <w:szCs w:val="20"/>
-          <w:lang w:val="pt-PT" w:eastAsia="en-GB"/>
-        </w:rPr>
-        <w:tab/>
-      </w:r>
-      <w:r>
-        <w:rPr>
-          <w:rFonts w:ascii="Calibri" w:hAnsi="Calibri" w:cs="Arial"/>
-          <w:color w:val="000000"/>
-          <w:sz w:val="20"/>
-          <w:szCs w:val="20"/>
-          <w:lang w:val="pt-PT" w:eastAsia="en-GB"/>
-        </w:rPr>
-        <w:tab/>
+          <w:sz w:val="22"/>
+          <w:szCs w:val="22"/>
+          <w:lang w:val="pt-PT" w:eastAsia="en-GB"/>
+        </w:rPr>
+      </w:pPr>
+      <w:proofErr w:type="spellStart"/>
+      <w:r>
+        <w:rPr>
+          <w:rFonts w:ascii="Calibri" w:hAnsi="Calibri" w:cs="Arial"/>
+          <w:b/>
+          <w:color w:val="000000"/>
+          <w:sz w:val="22"/>
+          <w:szCs w:val="22"/>
+          <w:lang w:val="pt-PT" w:eastAsia="en-GB"/>
+        </w:rPr>
+        <w:t>deleteProd.php</w:t>
+      </w:r>
+      <w:proofErr w:type="spellEnd"/>
+      <w:r>
+        <w:rPr>
+          <w:rFonts w:ascii="Calibri" w:hAnsi="Calibri" w:cs="Arial"/>
+          <w:color w:val="000000"/>
+          <w:sz w:val="22"/>
+          <w:szCs w:val="22"/>
+          <w:lang w:val="pt-PT" w:eastAsia="en-GB"/>
+        </w:rPr>
+        <w:t xml:space="preserve"> → responsável pela remoção de um produto da base de dados, esta remoção é feita apenas com o delete do produto e depois como todas as ocorrências do </w:t>
+      </w:r>
+      <w:proofErr w:type="spellStart"/>
+      <w:r>
+        <w:rPr>
+          <w:rFonts w:ascii="Calibri" w:hAnsi="Calibri" w:cs="Arial"/>
+          <w:color w:val="000000"/>
+          <w:sz w:val="22"/>
+          <w:szCs w:val="22"/>
+          <w:lang w:val="pt-PT" w:eastAsia="en-GB"/>
+        </w:rPr>
+        <w:t>ean</w:t>
+      </w:r>
+      <w:proofErr w:type="spellEnd"/>
+      <w:r>
+        <w:rPr>
+          <w:rFonts w:ascii="Calibri" w:hAnsi="Calibri" w:cs="Arial"/>
+          <w:color w:val="000000"/>
+          <w:sz w:val="22"/>
+          <w:szCs w:val="22"/>
+          <w:lang w:val="pt-PT" w:eastAsia="en-GB"/>
+        </w:rPr>
+        <w:t xml:space="preserve"> como </w:t>
+      </w:r>
+      <w:proofErr w:type="spellStart"/>
+      <w:r>
+        <w:rPr>
+          <w:rFonts w:ascii="Calibri" w:hAnsi="Calibri" w:cs="Arial"/>
+          <w:i/>
+          <w:color w:val="000000"/>
+          <w:sz w:val="22"/>
+          <w:szCs w:val="22"/>
+          <w:lang w:val="pt-PT" w:eastAsia="en-GB"/>
+        </w:rPr>
+        <w:t>foreign</w:t>
+      </w:r>
+      <w:proofErr w:type="spellEnd"/>
+      <w:r>
+        <w:rPr>
+          <w:rFonts w:ascii="Calibri" w:hAnsi="Calibri" w:cs="Arial"/>
+          <w:i/>
+          <w:color w:val="000000"/>
+          <w:sz w:val="22"/>
+          <w:szCs w:val="22"/>
+          <w:lang w:val="pt-PT" w:eastAsia="en-GB"/>
+        </w:rPr>
+        <w:t xml:space="preserve"> </w:t>
+      </w:r>
+      <w:proofErr w:type="spellStart"/>
+      <w:r>
+        <w:rPr>
+          <w:rFonts w:ascii="Calibri" w:hAnsi="Calibri" w:cs="Arial"/>
+          <w:i/>
+          <w:color w:val="000000"/>
+          <w:sz w:val="22"/>
+          <w:szCs w:val="22"/>
+          <w:lang w:val="pt-PT" w:eastAsia="en-GB"/>
+        </w:rPr>
+        <w:t>key</w:t>
+      </w:r>
+      <w:proofErr w:type="spellEnd"/>
+      <w:r>
+        <w:rPr>
+          <w:rFonts w:ascii="Calibri" w:hAnsi="Calibri" w:cs="Arial"/>
+          <w:color w:val="000000"/>
+          <w:sz w:val="22"/>
+          <w:szCs w:val="22"/>
+          <w:lang w:val="pt-PT" w:eastAsia="en-GB"/>
+        </w:rPr>
+        <w:t xml:space="preserve"> estão marcadas na base de dados como </w:t>
+      </w:r>
+      <w:r>
+        <w:rPr>
+          <w:rFonts w:ascii="Calibri" w:hAnsi="Calibri" w:cs="Arial"/>
+          <w:i/>
+          <w:color w:val="000000"/>
+          <w:sz w:val="22"/>
+          <w:szCs w:val="22"/>
+          <w:lang w:val="pt-PT" w:eastAsia="en-GB"/>
+        </w:rPr>
+        <w:t>ON DELETE CASCADE</w:t>
+      </w:r>
+      <w:r>
+        <w:rPr>
+          <w:rFonts w:ascii="Calibri" w:hAnsi="Calibri" w:cs="Arial"/>
+          <w:color w:val="000000"/>
+          <w:sz w:val="22"/>
+          <w:szCs w:val="22"/>
+          <w:lang w:val="pt-PT" w:eastAsia="en-GB"/>
+        </w:rPr>
+        <w:t xml:space="preserve"> todas as instâncias que tenham esse </w:t>
+      </w:r>
+      <w:proofErr w:type="spellStart"/>
+      <w:r>
+        <w:rPr>
+          <w:rFonts w:ascii="Calibri" w:hAnsi="Calibri" w:cs="Arial"/>
+          <w:color w:val="000000"/>
+          <w:sz w:val="22"/>
+          <w:szCs w:val="22"/>
+          <w:lang w:val="pt-PT" w:eastAsia="en-GB"/>
+        </w:rPr>
+        <w:t>ean</w:t>
+      </w:r>
+      <w:proofErr w:type="spellEnd"/>
+      <w:r>
+        <w:rPr>
+          <w:rFonts w:ascii="Calibri" w:hAnsi="Calibri" w:cs="Arial"/>
+          <w:color w:val="000000"/>
+          <w:sz w:val="22"/>
+          <w:szCs w:val="22"/>
+          <w:lang w:val="pt-PT" w:eastAsia="en-GB"/>
+        </w:rPr>
+        <w:t xml:space="preserve"> vão ser eliminadas, como é o caso dos fornecedores secundários do produto em questão, que são eliminados da tabela </w:t>
+      </w:r>
+      <w:proofErr w:type="spellStart"/>
+      <w:r>
+        <w:rPr>
+          <w:rFonts w:ascii="Calibri" w:hAnsi="Calibri" w:cs="Arial"/>
+          <w:color w:val="000000"/>
+          <w:sz w:val="22"/>
+          <w:szCs w:val="22"/>
+          <w:lang w:val="pt-PT" w:eastAsia="en-GB"/>
+        </w:rPr>
+        <w:t>fornecedores_secundarios</w:t>
+      </w:r>
+      <w:proofErr w:type="spellEnd"/>
+      <w:r>
+        <w:rPr>
+          <w:rFonts w:ascii="Calibri" w:hAnsi="Calibri" w:cs="Arial"/>
+          <w:color w:val="000000"/>
+          <w:sz w:val="22"/>
+          <w:szCs w:val="22"/>
+          <w:lang w:val="pt-PT" w:eastAsia="en-GB"/>
+        </w:rPr>
+        <w:t xml:space="preserve"> (mas não da tabela fornecedores).</w:t>
       </w:r>
     </w:p>
     <w:p>
       <w:pPr>
         <w:numPr>
           <w:ilvl w:val="0"/>
-          <w:numId w:val="4"/>
+          <w:numId w:val="7"/>
         </w:numPr>
         <w:jc w:val="both"/>
         <w:textAlignment w:val="baseline"/>
         <w:rPr>
           <w:rFonts w:ascii="Calibri" w:hAnsi="Calibri" w:cs="Arial"/>
           <w:color w:val="000000"/>
-          <w:sz w:val="20"/>
-          <w:szCs w:val="20"/>
-          <w:lang w:val="pt-PT" w:eastAsia="en-GB"/>
-        </w:rPr>
-      </w:pPr>
-      <w:proofErr w:type="spellStart"/>
-      <w:r>
-        <w:rPr>
-          <w:rFonts w:ascii="Calibri" w:hAnsi="Calibri" w:cs="Arial"/>
-          <w:b/>
-          <w:color w:val="000000"/>
-          <w:sz w:val="20"/>
-          <w:szCs w:val="20"/>
-          <w:lang w:val="pt-PT" w:eastAsia="en-GB"/>
-        </w:rPr>
-        <w:t>deleteProd.php</w:t>
-      </w:r>
-      <w:proofErr w:type="spellEnd"/>
-      <w:r>
-        <w:rPr>
-          <w:rFonts w:ascii="Calibri" w:hAnsi="Calibri" w:cs="Arial"/>
-          <w:color w:val="000000"/>
-          <w:sz w:val="20"/>
-          <w:szCs w:val="20"/>
-          <w:lang w:val="pt-PT" w:eastAsia="en-GB"/>
-        </w:rPr>
-        <w:t xml:space="preserve"> → responsável pela remoção de um produto da base de dados, esta remoção é feita apenas com o delete do produto e depois como todas as ocorrências do </w:t>
-      </w:r>
-      <w:proofErr w:type="spellStart"/>
-      <w:r>
-        <w:rPr>
-          <w:rFonts w:ascii="Calibri" w:hAnsi="Calibri" w:cs="Arial"/>
-          <w:color w:val="000000"/>
-          <w:sz w:val="20"/>
-          <w:szCs w:val="20"/>
-          <w:lang w:val="pt-PT" w:eastAsia="en-GB"/>
-        </w:rPr>
-        <w:t>ean</w:t>
-      </w:r>
-      <w:proofErr w:type="spellEnd"/>
-      <w:r>
-        <w:rPr>
-          <w:rFonts w:ascii="Calibri" w:hAnsi="Calibri" w:cs="Arial"/>
-          <w:color w:val="000000"/>
-          <w:sz w:val="20"/>
-          <w:szCs w:val="20"/>
-          <w:lang w:val="pt-PT" w:eastAsia="en-GB"/>
-        </w:rPr>
-        <w:t xml:space="preserve"> como </w:t>
-      </w:r>
-      <w:proofErr w:type="spellStart"/>
-      <w:r>
-        <w:rPr>
-          <w:rFonts w:ascii="Calibri" w:hAnsi="Calibri" w:cs="Arial"/>
-          <w:color w:val="000000"/>
-          <w:sz w:val="20"/>
-          <w:szCs w:val="20"/>
-          <w:lang w:val="pt-PT" w:eastAsia="en-GB"/>
-        </w:rPr>
-        <w:t>foreign</w:t>
-      </w:r>
-      <w:proofErr w:type="spellEnd"/>
-      <w:r>
-        <w:rPr>
-          <w:rFonts w:ascii="Calibri" w:hAnsi="Calibri" w:cs="Arial"/>
-          <w:color w:val="000000"/>
-          <w:sz w:val="20"/>
-          <w:szCs w:val="20"/>
-          <w:lang w:val="pt-PT" w:eastAsia="en-GB"/>
-        </w:rPr>
-        <w:t xml:space="preserve"> </w:t>
-      </w:r>
-      <w:proofErr w:type="spellStart"/>
-      <w:r>
-        <w:rPr>
-          <w:rFonts w:ascii="Calibri" w:hAnsi="Calibri" w:cs="Arial"/>
-          <w:color w:val="000000"/>
-          <w:sz w:val="20"/>
-          <w:szCs w:val="20"/>
-          <w:lang w:val="pt-PT" w:eastAsia="en-GB"/>
-        </w:rPr>
-        <w:t>key</w:t>
-      </w:r>
-      <w:proofErr w:type="spellEnd"/>
-      <w:r>
-        <w:rPr>
-          <w:rFonts w:ascii="Calibri" w:hAnsi="Calibri" w:cs="Arial"/>
-          <w:color w:val="000000"/>
-          <w:sz w:val="20"/>
-          <w:szCs w:val="20"/>
-          <w:lang w:val="pt-PT" w:eastAsia="en-GB"/>
-        </w:rPr>
-        <w:t xml:space="preserve"> estão marcadas na base de dados como ON DELETE CASCADE todas as instâncias que tenham esse </w:t>
-      </w:r>
-      <w:proofErr w:type="spellStart"/>
-      <w:r>
-        <w:rPr>
-          <w:rFonts w:ascii="Calibri" w:hAnsi="Calibri" w:cs="Arial"/>
-          <w:color w:val="000000"/>
-          <w:sz w:val="20"/>
-          <w:szCs w:val="20"/>
-          <w:lang w:val="pt-PT" w:eastAsia="en-GB"/>
-        </w:rPr>
-        <w:t>ean</w:t>
-      </w:r>
-      <w:proofErr w:type="spellEnd"/>
-      <w:r>
-        <w:rPr>
-          <w:rFonts w:ascii="Calibri" w:hAnsi="Calibri" w:cs="Arial"/>
-          <w:color w:val="000000"/>
-          <w:sz w:val="20"/>
-          <w:szCs w:val="20"/>
-          <w:lang w:val="pt-PT" w:eastAsia="en-GB"/>
-        </w:rPr>
-        <w:t xml:space="preserve"> vão ser </w:t>
+          <w:sz w:val="22"/>
+          <w:szCs w:val="22"/>
+          <w:lang w:val="pt-PT" w:eastAsia="en-GB"/>
+        </w:rPr>
+      </w:pPr>
+      <w:proofErr w:type="spellStart"/>
+      <w:r>
+        <w:rPr>
+          <w:rFonts w:ascii="Calibri" w:hAnsi="Calibri" w:cs="Arial"/>
+          <w:b/>
+          <w:color w:val="000000"/>
+          <w:sz w:val="22"/>
+          <w:szCs w:val="22"/>
+          <w:lang w:val="pt-PT" w:eastAsia="en-GB"/>
+        </w:rPr>
+        <w:t>superCategoria.php</w:t>
+      </w:r>
+      <w:proofErr w:type="spellEnd"/>
+      <w:r>
+        <w:rPr>
+          <w:rFonts w:ascii="Calibri" w:hAnsi="Calibri" w:cs="Arial"/>
+          <w:color w:val="000000"/>
+          <w:sz w:val="22"/>
+          <w:szCs w:val="22"/>
+          <w:lang w:val="pt-PT" w:eastAsia="en-GB"/>
+        </w:rPr>
+        <w:t xml:space="preserve"> → respons</w:t>
+      </w:r>
+      <w:r>
+        <w:rPr>
+          <w:rFonts w:ascii="Calibri" w:hAnsi="Calibri" w:cs="Arial"/>
+          <w:color w:val="000000"/>
+          <w:sz w:val="22"/>
+          <w:szCs w:val="22"/>
+          <w:lang w:val="pt-PT" w:eastAsia="en-GB"/>
+        </w:rPr>
+        <w:t xml:space="preserve">ável pela inserção de uma </w:t>
+      </w:r>
+      <w:proofErr w:type="spellStart"/>
+      <w:r>
+        <w:rPr>
+          <w:rFonts w:ascii="Calibri" w:hAnsi="Calibri" w:cs="Arial"/>
+          <w:color w:val="000000"/>
+          <w:sz w:val="22"/>
+          <w:szCs w:val="22"/>
+          <w:lang w:val="pt-PT" w:eastAsia="en-GB"/>
+        </w:rPr>
+        <w:t>super-</w:t>
+      </w:r>
+      <w:r>
+        <w:rPr>
+          <w:rFonts w:ascii="Calibri" w:hAnsi="Calibri" w:cs="Arial"/>
+          <w:color w:val="000000"/>
+          <w:sz w:val="22"/>
+          <w:szCs w:val="22"/>
+          <w:lang w:val="pt-PT" w:eastAsia="en-GB"/>
+        </w:rPr>
+        <w:t>categoria</w:t>
+      </w:r>
+      <w:proofErr w:type="spellEnd"/>
+      <w:r>
+        <w:rPr>
+          <w:rFonts w:ascii="Calibri" w:hAnsi="Calibri" w:cs="Arial"/>
+          <w:color w:val="000000"/>
+          <w:sz w:val="22"/>
+          <w:szCs w:val="22"/>
+          <w:lang w:val="pt-PT" w:eastAsia="en-GB"/>
+        </w:rPr>
+        <w:t xml:space="preserve"> na base de dados, para que esta inserção seja possível têm de ser fornecidas outras categorias, simples ou </w:t>
       </w:r>
       <w:proofErr w:type="spellStart"/>
       <w:proofErr w:type="gramStart"/>
@@ -7844,663 +8043,946 @@
         <w:rPr>
           <w:rFonts w:ascii="Calibri" w:hAnsi="Calibri" w:cs="Arial"/>
           <w:color w:val="000000"/>
-          <w:sz w:val="20"/>
-          <w:szCs w:val="20"/>
-          <w:lang w:val="pt-PT" w:eastAsia="en-GB"/>
-        </w:rPr>
-        <w:t>eliminadas,como</w:t>
-      </w:r>
-      <w:proofErr w:type="spellEnd"/>
+          <w:sz w:val="22"/>
+          <w:szCs w:val="22"/>
+          <w:lang w:val="pt-PT" w:eastAsia="en-GB"/>
+        </w:rPr>
+        <w:t>super</w:t>
+      </w:r>
+      <w:proofErr w:type="spellEnd"/>
+      <w:r>
+        <w:rPr>
+          <w:rFonts w:ascii="Calibri" w:hAnsi="Calibri" w:cs="Arial"/>
+          <w:color w:val="000000"/>
+          <w:sz w:val="22"/>
+          <w:szCs w:val="22"/>
+          <w:lang w:val="pt-PT" w:eastAsia="en-GB"/>
+        </w:rPr>
+        <w:t xml:space="preserve"> ,novas</w:t>
+      </w:r>
       <w:proofErr w:type="gramEnd"/>
       <w:r>
         <w:rPr>
           <w:rFonts w:ascii="Calibri" w:hAnsi="Calibri" w:cs="Arial"/>
           <w:color w:val="000000"/>
-          <w:sz w:val="20"/>
-          <w:szCs w:val="20"/>
-          <w:lang w:val="pt-PT" w:eastAsia="en-GB"/>
-        </w:rPr>
-        <w:t xml:space="preserve"> é o caso dos fornecedores secundários do produto em questão, que são eliminados da tabela </w:t>
-      </w:r>
-      <w:proofErr w:type="spellStart"/>
-      <w:r>
-        <w:rPr>
-          <w:rFonts w:ascii="Calibri" w:hAnsi="Calibri" w:cs="Arial"/>
-          <w:color w:val="000000"/>
-          <w:sz w:val="20"/>
-          <w:szCs w:val="20"/>
-          <w:lang w:val="pt-PT" w:eastAsia="en-GB"/>
-        </w:rPr>
-        <w:t>fornecedores_secundarios</w:t>
-      </w:r>
-      <w:proofErr w:type="spellEnd"/>
-      <w:r>
-        <w:rPr>
-          <w:rFonts w:ascii="Calibri" w:hAnsi="Calibri" w:cs="Arial"/>
-          <w:color w:val="000000"/>
-          <w:sz w:val="20"/>
-          <w:szCs w:val="20"/>
-          <w:lang w:val="pt-PT" w:eastAsia="en-GB"/>
-        </w:rPr>
-        <w:t xml:space="preserve"> (mas não da tabela fornecedores).</w:t>
+          <w:sz w:val="22"/>
+          <w:szCs w:val="22"/>
+          <w:lang w:val="pt-PT" w:eastAsia="en-GB"/>
+        </w:rPr>
+        <w:t xml:space="preserve"> ou existentes </w:t>
+      </w:r>
+      <w:r>
+        <w:rPr>
+          <w:rFonts w:ascii="Calibri" w:hAnsi="Calibri" w:cs="Arial"/>
+          <w:color w:val="000000"/>
+          <w:sz w:val="22"/>
+          <w:szCs w:val="22"/>
+          <w:lang w:val="pt-PT" w:eastAsia="en-GB"/>
+        </w:rPr>
+        <w:tab/>
+        <w:t xml:space="preserve">na base de dados que sejam </w:t>
+      </w:r>
+      <w:proofErr w:type="spellStart"/>
+      <w:r>
+        <w:rPr>
+          <w:rFonts w:ascii="Calibri" w:hAnsi="Calibri" w:cs="Arial"/>
+          <w:color w:val="000000"/>
+          <w:sz w:val="22"/>
+          <w:szCs w:val="22"/>
+          <w:lang w:val="pt-PT" w:eastAsia="en-GB"/>
+        </w:rPr>
+        <w:t>sub-categorias</w:t>
+      </w:r>
+      <w:proofErr w:type="spellEnd"/>
+      <w:r>
+        <w:rPr>
+          <w:rFonts w:ascii="Calibri" w:hAnsi="Calibri" w:cs="Arial"/>
+          <w:color w:val="000000"/>
+          <w:sz w:val="22"/>
+          <w:szCs w:val="22"/>
+          <w:lang w:val="pt-PT" w:eastAsia="en-GB"/>
+        </w:rPr>
+        <w:t xml:space="preserve"> desta categoria, caso contrário é mostrada uma mensagem de erro ao utili</w:t>
+      </w:r>
+      <w:r>
+        <w:rPr>
+          <w:rFonts w:ascii="Calibri" w:hAnsi="Calibri" w:cs="Arial"/>
+          <w:color w:val="000000"/>
+          <w:sz w:val="22"/>
+          <w:szCs w:val="22"/>
+          <w:lang w:val="pt-PT" w:eastAsia="en-GB"/>
+        </w:rPr>
+        <w:t>zador e a inserção é cancelada. A</w:t>
+      </w:r>
+      <w:r>
+        <w:rPr>
+          <w:rFonts w:ascii="Calibri" w:hAnsi="Calibri" w:cs="Arial"/>
+          <w:color w:val="000000"/>
+          <w:sz w:val="22"/>
+          <w:szCs w:val="22"/>
+          <w:lang w:val="pt-PT" w:eastAsia="en-GB"/>
+        </w:rPr>
+        <w:t xml:space="preserve"> inserção é também cancelada caso esta já exista na base de dados, todas as novas </w:t>
+      </w:r>
+      <w:proofErr w:type="spellStart"/>
+      <w:proofErr w:type="gramStart"/>
+      <w:r>
+        <w:rPr>
+          <w:rFonts w:ascii="Calibri" w:hAnsi="Calibri" w:cs="Arial"/>
+          <w:color w:val="000000"/>
+          <w:sz w:val="22"/>
+          <w:szCs w:val="22"/>
+          <w:lang w:val="pt-PT" w:eastAsia="en-GB"/>
+        </w:rPr>
+        <w:t>sub</w:t>
+      </w:r>
+      <w:proofErr w:type="spellEnd"/>
+      <w:r>
+        <w:rPr>
+          <w:rFonts w:ascii="Calibri" w:hAnsi="Calibri" w:cs="Arial"/>
+          <w:color w:val="000000"/>
+          <w:sz w:val="22"/>
+          <w:szCs w:val="22"/>
+          <w:lang w:val="pt-PT" w:eastAsia="en-GB"/>
+        </w:rPr>
+        <w:t xml:space="preserve"> categorias</w:t>
+      </w:r>
+      <w:proofErr w:type="gramEnd"/>
+      <w:r>
+        <w:rPr>
+          <w:rFonts w:ascii="Calibri" w:hAnsi="Calibri" w:cs="Arial"/>
+          <w:color w:val="000000"/>
+          <w:sz w:val="22"/>
+          <w:szCs w:val="22"/>
+          <w:lang w:val="pt-PT" w:eastAsia="en-GB"/>
+        </w:rPr>
+        <w:t xml:space="preserve"> dadas são inseridas como categorias simples. </w:t>
+      </w:r>
+      <w:proofErr w:type="spellStart"/>
+      <w:r>
+        <w:rPr>
+          <w:rFonts w:ascii="Calibri" w:hAnsi="Calibri" w:cs="Arial"/>
+          <w:color w:val="000000"/>
+          <w:sz w:val="22"/>
+          <w:szCs w:val="22"/>
+          <w:lang w:val="pt-PT" w:eastAsia="en-GB"/>
+        </w:rPr>
+        <w:t>Enforça</w:t>
+      </w:r>
+      <w:proofErr w:type="spellEnd"/>
+      <w:r>
+        <w:rPr>
+          <w:rFonts w:ascii="Calibri" w:hAnsi="Calibri" w:cs="Arial"/>
+          <w:color w:val="000000"/>
+          <w:sz w:val="22"/>
+          <w:szCs w:val="22"/>
+          <w:lang w:val="pt-PT" w:eastAsia="en-GB"/>
+        </w:rPr>
+        <w:t xml:space="preserve"> as restrições </w:t>
+      </w:r>
+      <w:r>
+        <w:rPr>
+          <w:rFonts w:ascii="Calibri" w:hAnsi="Calibri" w:cs="Arial"/>
+          <w:b/>
+          <w:color w:val="000000"/>
+          <w:sz w:val="22"/>
+          <w:szCs w:val="22"/>
+          <w:lang w:val="pt-PT" w:eastAsia="en-GB"/>
+        </w:rPr>
+        <w:t>RI-EA1</w:t>
+      </w:r>
+      <w:r>
+        <w:rPr>
+          <w:rFonts w:ascii="Calibri" w:hAnsi="Calibri" w:cs="Arial"/>
+          <w:color w:val="000000"/>
+          <w:sz w:val="22"/>
+          <w:szCs w:val="22"/>
+          <w:lang w:val="pt-PT" w:eastAsia="en-GB"/>
+        </w:rPr>
+        <w:t xml:space="preserve"> e </w:t>
+      </w:r>
+      <w:r>
+        <w:rPr>
+          <w:rFonts w:ascii="Calibri" w:hAnsi="Calibri" w:cs="Arial"/>
+          <w:b/>
+          <w:color w:val="000000"/>
+          <w:sz w:val="22"/>
+          <w:szCs w:val="22"/>
+          <w:lang w:val="pt-PT" w:eastAsia="en-GB"/>
+        </w:rPr>
+        <w:t>RI-RA</w:t>
+      </w:r>
+      <w:proofErr w:type="gramStart"/>
+      <w:r>
+        <w:rPr>
+          <w:rFonts w:ascii="Calibri" w:hAnsi="Calibri" w:cs="Arial"/>
+          <w:b/>
+          <w:color w:val="000000"/>
+          <w:sz w:val="22"/>
+          <w:szCs w:val="22"/>
+          <w:lang w:val="pt-PT" w:eastAsia="en-GB"/>
+        </w:rPr>
+        <w:t>2</w:t>
+      </w:r>
+      <w:r>
+        <w:rPr>
+          <w:rFonts w:ascii="Calibri" w:hAnsi="Calibri" w:cs="Arial"/>
+          <w:color w:val="000000"/>
+          <w:sz w:val="22"/>
+          <w:szCs w:val="22"/>
+          <w:lang w:val="pt-PT" w:eastAsia="en-GB"/>
+        </w:rPr>
+        <w:t>,</w:t>
+      </w:r>
+      <w:r>
+        <w:rPr>
+          <w:rFonts w:ascii="Calibri" w:hAnsi="Calibri" w:cs="Arial"/>
+          <w:b/>
+          <w:color w:val="000000"/>
+          <w:sz w:val="22"/>
+          <w:szCs w:val="22"/>
+          <w:lang w:val="pt-PT" w:eastAsia="en-GB"/>
+        </w:rPr>
+        <w:t>RI</w:t>
+      </w:r>
+      <w:proofErr w:type="gramEnd"/>
+      <w:r>
+        <w:rPr>
+          <w:rFonts w:ascii="Calibri" w:hAnsi="Calibri" w:cs="Arial"/>
+          <w:b/>
+          <w:color w:val="000000"/>
+          <w:sz w:val="22"/>
+          <w:szCs w:val="22"/>
+          <w:lang w:val="pt-PT" w:eastAsia="en-GB"/>
+        </w:rPr>
+        <w:t>-RE1</w:t>
+      </w:r>
+      <w:r>
+        <w:rPr>
+          <w:rFonts w:ascii="Calibri" w:hAnsi="Calibri" w:cs="Arial"/>
+          <w:color w:val="000000"/>
+          <w:sz w:val="22"/>
+          <w:szCs w:val="22"/>
+          <w:lang w:val="pt-PT" w:eastAsia="en-GB"/>
+        </w:rPr>
+        <w:t>,</w:t>
+      </w:r>
+      <w:r>
+        <w:rPr>
+          <w:rFonts w:ascii="Calibri" w:hAnsi="Calibri" w:cs="Arial"/>
+          <w:b/>
+          <w:color w:val="000000"/>
+          <w:sz w:val="22"/>
+          <w:szCs w:val="22"/>
+          <w:lang w:val="pt-PT" w:eastAsia="en-GB"/>
+        </w:rPr>
+        <w:t>RI-RE2</w:t>
+      </w:r>
+      <w:r>
+        <w:rPr>
+          <w:rFonts w:ascii="Calibri" w:hAnsi="Calibri" w:cs="Arial"/>
+          <w:color w:val="000000"/>
+          <w:sz w:val="22"/>
+          <w:szCs w:val="22"/>
+          <w:lang w:val="pt-PT" w:eastAsia="en-GB"/>
+        </w:rPr>
+        <w:t>,</w:t>
+      </w:r>
+      <w:r>
+        <w:rPr>
+          <w:rFonts w:ascii="Calibri" w:hAnsi="Calibri" w:cs="Arial"/>
+          <w:b/>
+          <w:color w:val="000000"/>
+          <w:sz w:val="22"/>
+          <w:szCs w:val="22"/>
+          <w:lang w:val="pt-PT" w:eastAsia="en-GB"/>
+        </w:rPr>
+        <w:t>RI-RE3</w:t>
+      </w:r>
+      <w:r>
+        <w:rPr>
+          <w:rFonts w:ascii="Calibri" w:hAnsi="Calibri" w:cs="Arial"/>
+          <w:color w:val="000000"/>
+          <w:sz w:val="22"/>
+          <w:szCs w:val="22"/>
+          <w:lang w:val="pt-PT" w:eastAsia="en-GB"/>
+        </w:rPr>
+        <w:t>.</w:t>
       </w:r>
     </w:p>
     <w:p>
       <w:pPr>
         <w:numPr>
           <w:ilvl w:val="0"/>
-          <w:numId w:val="4"/>
+          <w:numId w:val="7"/>
         </w:numPr>
         <w:jc w:val="both"/>
         <w:textAlignment w:val="baseline"/>
         <w:rPr>
           <w:rFonts w:ascii="Calibri" w:hAnsi="Calibri" w:cs="Arial"/>
           <w:color w:val="000000"/>
-          <w:sz w:val="20"/>
-          <w:szCs w:val="20"/>
-          <w:lang w:val="pt-PT" w:eastAsia="en-GB"/>
-        </w:rPr>
-      </w:pPr>
-      <w:proofErr w:type="spellStart"/>
-      <w:r>
-        <w:rPr>
-          <w:rFonts w:ascii="Calibri" w:hAnsi="Calibri" w:cs="Arial"/>
-          <w:b/>
-          <w:color w:val="000000"/>
-          <w:sz w:val="20"/>
-          <w:szCs w:val="20"/>
-          <w:lang w:val="pt-PT" w:eastAsia="en-GB"/>
-        </w:rPr>
-        <w:t>superCategoria.php</w:t>
-      </w:r>
-      <w:proofErr w:type="spellEnd"/>
-      <w:r>
-        <w:rPr>
-          <w:rFonts w:ascii="Calibri" w:hAnsi="Calibri" w:cs="Arial"/>
-          <w:color w:val="000000"/>
-          <w:sz w:val="20"/>
-          <w:szCs w:val="20"/>
-          <w:lang w:val="pt-PT" w:eastAsia="en-GB"/>
-        </w:rPr>
-        <w:t xml:space="preserve"> → responsável pela inserção de uma </w:t>
-      </w:r>
-      <w:proofErr w:type="spellStart"/>
-      <w:r>
-        <w:rPr>
-          <w:rFonts w:ascii="Calibri" w:hAnsi="Calibri" w:cs="Arial"/>
-          <w:color w:val="000000"/>
-          <w:sz w:val="20"/>
-          <w:szCs w:val="20"/>
-          <w:lang w:val="pt-PT" w:eastAsia="en-GB"/>
-        </w:rPr>
-        <w:t>super</w:t>
-      </w:r>
-      <w:proofErr w:type="spellEnd"/>
-      <w:r>
-        <w:rPr>
-          <w:rFonts w:ascii="Calibri" w:hAnsi="Calibri" w:cs="Arial"/>
-          <w:color w:val="000000"/>
-          <w:sz w:val="20"/>
-          <w:szCs w:val="20"/>
-          <w:lang w:val="pt-PT" w:eastAsia="en-GB"/>
-        </w:rPr>
-        <w:t xml:space="preserve"> categoria na base de dados, para que esta inserção seja possível têm de ser fornecidas outras categorias, simples ou </w:t>
-      </w:r>
-      <w:proofErr w:type="spellStart"/>
+          <w:sz w:val="22"/>
+          <w:szCs w:val="22"/>
+          <w:lang w:val="pt-PT" w:eastAsia="en-GB"/>
+        </w:rPr>
+      </w:pPr>
+      <w:proofErr w:type="spellStart"/>
+      <w:r>
+        <w:rPr>
+          <w:rFonts w:ascii="Calibri" w:hAnsi="Calibri" w:cs="Arial"/>
+          <w:b/>
+          <w:color w:val="000000"/>
+          <w:sz w:val="22"/>
+          <w:szCs w:val="22"/>
+          <w:lang w:val="pt-PT" w:eastAsia="en-GB"/>
+        </w:rPr>
+        <w:t>categoria.php</w:t>
+      </w:r>
+      <w:proofErr w:type="spellEnd"/>
+      <w:r>
+        <w:rPr>
+          <w:rFonts w:ascii="Calibri" w:hAnsi="Calibri" w:cs="Arial"/>
+          <w:color w:val="000000"/>
+          <w:sz w:val="22"/>
+          <w:szCs w:val="22"/>
+          <w:lang w:val="pt-PT" w:eastAsia="en-GB"/>
+        </w:rPr>
+        <w:t xml:space="preserve"> </w:t>
+      </w:r>
+      <w:r>
+        <w:rPr>
+          <w:rFonts w:ascii="Calibri" w:hAnsi="Calibri" w:cs="Arial"/>
+          <w:color w:val="000000"/>
+          <w:sz w:val="22"/>
+          <w:szCs w:val="22"/>
+          <w:lang w:val="pt-PT" w:eastAsia="en-GB"/>
+        </w:rPr>
+        <w:tab/>
+        <w:t xml:space="preserve">→ responsável pela inserção de uma categoria simples na base de dados, este script simplesmente insere a categoria na tabela </w:t>
+      </w:r>
+      <w:proofErr w:type="spellStart"/>
+      <w:r>
+        <w:rPr>
+          <w:rFonts w:ascii="Calibri" w:hAnsi="Calibri" w:cs="Arial"/>
+          <w:color w:val="000000"/>
+          <w:sz w:val="22"/>
+          <w:szCs w:val="22"/>
+          <w:lang w:val="pt-PT" w:eastAsia="en-GB"/>
+        </w:rPr>
+        <w:t>categoria_</w:t>
+      </w:r>
+      <w:r>
+        <w:rPr>
+          <w:rFonts w:ascii="Calibri" w:hAnsi="Calibri" w:cs="Arial"/>
+          <w:color w:val="000000"/>
+          <w:sz w:val="22"/>
+          <w:szCs w:val="22"/>
+          <w:lang w:val="pt-PT" w:eastAsia="en-GB"/>
+        </w:rPr>
+        <w:t>simples</w:t>
+      </w:r>
+      <w:proofErr w:type="spellEnd"/>
+      <w:r>
+        <w:rPr>
+          <w:rFonts w:ascii="Calibri" w:hAnsi="Calibri" w:cs="Arial"/>
+          <w:color w:val="000000"/>
+          <w:sz w:val="22"/>
+          <w:szCs w:val="22"/>
+          <w:lang w:val="pt-PT" w:eastAsia="en-GB"/>
+        </w:rPr>
+        <w:t xml:space="preserve"> e na tabela categoria. C</w:t>
+      </w:r>
+      <w:r>
+        <w:rPr>
+          <w:rFonts w:ascii="Calibri" w:hAnsi="Calibri" w:cs="Arial"/>
+          <w:color w:val="000000"/>
+          <w:sz w:val="22"/>
+          <w:szCs w:val="22"/>
+          <w:lang w:val="pt-PT" w:eastAsia="en-GB"/>
+        </w:rPr>
+        <w:t xml:space="preserve">aso esta nova categoria simples já exista na base de dados, é mostrada uma mensagem de erro ao utilizador e a inserção é cancelada. </w:t>
+      </w:r>
+      <w:proofErr w:type="spellStart"/>
+      <w:r>
+        <w:rPr>
+          <w:rFonts w:ascii="Calibri" w:hAnsi="Calibri" w:cs="Arial"/>
+          <w:color w:val="000000"/>
+          <w:sz w:val="22"/>
+          <w:szCs w:val="22"/>
+          <w:lang w:val="pt-PT" w:eastAsia="en-GB"/>
+        </w:rPr>
+        <w:t>Enforça</w:t>
+      </w:r>
+      <w:proofErr w:type="spellEnd"/>
+      <w:r>
+        <w:rPr>
+          <w:rFonts w:ascii="Calibri" w:hAnsi="Calibri" w:cs="Arial"/>
+          <w:color w:val="000000"/>
+          <w:sz w:val="22"/>
+          <w:szCs w:val="22"/>
+          <w:lang w:val="pt-PT" w:eastAsia="en-GB"/>
+        </w:rPr>
+        <w:t xml:space="preserve"> as restrições </w:t>
+      </w:r>
+      <w:r>
+        <w:rPr>
+          <w:rFonts w:ascii="Calibri" w:hAnsi="Calibri" w:cs="Arial"/>
+          <w:b/>
+          <w:color w:val="000000"/>
+          <w:sz w:val="22"/>
+          <w:szCs w:val="22"/>
+          <w:lang w:val="pt-PT" w:eastAsia="en-GB"/>
+        </w:rPr>
+        <w:t>RI-RE</w:t>
+      </w:r>
       <w:proofErr w:type="gramStart"/>
       <w:r>
         <w:rPr>
           <w:rFonts w:ascii="Calibri" w:hAnsi="Calibri" w:cs="Arial"/>
-          <w:color w:val="000000"/>
-          <w:sz w:val="20"/>
-          <w:szCs w:val="20"/>
-          <w:lang w:val="pt-PT" w:eastAsia="en-GB"/>
-        </w:rPr>
-        <w:t>super</w:t>
-      </w:r>
-      <w:proofErr w:type="spellEnd"/>
-      <w:r>
-        <w:rPr>
-          <w:rFonts w:ascii="Calibri" w:hAnsi="Calibri" w:cs="Arial"/>
-          <w:color w:val="000000"/>
-          <w:sz w:val="20"/>
-          <w:szCs w:val="20"/>
-          <w:lang w:val="pt-PT" w:eastAsia="en-GB"/>
-        </w:rPr>
-        <w:t xml:space="preserve"> ,novas</w:t>
+          <w:b/>
+          <w:color w:val="000000"/>
+          <w:sz w:val="22"/>
+          <w:szCs w:val="22"/>
+          <w:lang w:val="pt-PT" w:eastAsia="en-GB"/>
+        </w:rPr>
+        <w:t>1</w:t>
+      </w:r>
+      <w:r>
+        <w:rPr>
+          <w:rFonts w:ascii="Calibri" w:hAnsi="Calibri" w:cs="Arial"/>
+          <w:color w:val="000000"/>
+          <w:sz w:val="22"/>
+          <w:szCs w:val="22"/>
+          <w:lang w:val="pt-PT" w:eastAsia="en-GB"/>
+        </w:rPr>
+        <w:t>,</w:t>
+      </w:r>
+      <w:r>
+        <w:rPr>
+          <w:rFonts w:ascii="Calibri" w:hAnsi="Calibri" w:cs="Arial"/>
+          <w:b/>
+          <w:color w:val="000000"/>
+          <w:sz w:val="22"/>
+          <w:szCs w:val="22"/>
+          <w:lang w:val="pt-PT" w:eastAsia="en-GB"/>
+        </w:rPr>
+        <w:t>RI</w:t>
       </w:r>
       <w:proofErr w:type="gramEnd"/>
       <w:r>
         <w:rPr>
           <w:rFonts w:ascii="Calibri" w:hAnsi="Calibri" w:cs="Arial"/>
-          <w:color w:val="000000"/>
-          <w:sz w:val="20"/>
-          <w:szCs w:val="20"/>
-          <w:lang w:val="pt-PT" w:eastAsia="en-GB"/>
-        </w:rPr>
-        <w:t xml:space="preserve"> ou existentes </w:t>
-      </w:r>
-      <w:r>
-        <w:rPr>
-          <w:rFonts w:ascii="Calibri" w:hAnsi="Calibri" w:cs="Arial"/>
-          <w:color w:val="000000"/>
-          <w:sz w:val="20"/>
-          <w:szCs w:val="20"/>
-          <w:lang w:val="pt-PT" w:eastAsia="en-GB"/>
-        </w:rPr>
-        <w:tab/>
-        <w:t xml:space="preserve">na base de dados que sejam </w:t>
-      </w:r>
-      <w:proofErr w:type="spellStart"/>
-      <w:r>
-        <w:rPr>
-          <w:rFonts w:ascii="Calibri" w:hAnsi="Calibri" w:cs="Arial"/>
-          <w:color w:val="000000"/>
-          <w:sz w:val="20"/>
-          <w:szCs w:val="20"/>
-          <w:lang w:val="pt-PT" w:eastAsia="en-GB"/>
-        </w:rPr>
-        <w:t>sub-categorias</w:t>
-      </w:r>
-      <w:proofErr w:type="spellEnd"/>
-      <w:r>
-        <w:rPr>
-          <w:rFonts w:ascii="Calibri" w:hAnsi="Calibri" w:cs="Arial"/>
-          <w:color w:val="000000"/>
-          <w:sz w:val="20"/>
-          <w:szCs w:val="20"/>
-          <w:lang w:val="pt-PT" w:eastAsia="en-GB"/>
-        </w:rPr>
-        <w:t xml:space="preserve"> desta categoria, caso contrário é mostrada uma mensagem de erro ao utilizador e a inserção é cancelada, a inserção é também cancelada caso esta já exista na base de dados, todas as novas </w:t>
-      </w:r>
-      <w:proofErr w:type="spellStart"/>
-      <w:r>
-        <w:rPr>
-          <w:rFonts w:ascii="Calibri" w:hAnsi="Calibri" w:cs="Arial"/>
-          <w:color w:val="000000"/>
-          <w:sz w:val="20"/>
-          <w:szCs w:val="20"/>
-          <w:lang w:val="pt-PT" w:eastAsia="en-GB"/>
-        </w:rPr>
-        <w:t>sub</w:t>
-      </w:r>
-      <w:proofErr w:type="spellEnd"/>
-      <w:r>
-        <w:rPr>
-          <w:rFonts w:ascii="Calibri" w:hAnsi="Calibri" w:cs="Arial"/>
-          <w:color w:val="000000"/>
-          <w:sz w:val="20"/>
-          <w:szCs w:val="20"/>
-          <w:lang w:val="pt-PT" w:eastAsia="en-GB"/>
-        </w:rPr>
-        <w:t xml:space="preserve"> categorias dadas são inseridas como categorias simples.</w:t>
-      </w:r>
-      <w:r>
-        <w:rPr>
-          <w:rFonts w:ascii="Calibri" w:hAnsi="Calibri" w:cs="Arial"/>
-          <w:color w:val="000000"/>
-          <w:sz w:val="20"/>
-          <w:szCs w:val="20"/>
-          <w:lang w:val="pt-PT" w:eastAsia="en-GB"/>
-        </w:rPr>
-        <w:tab/>
-        <w:t xml:space="preserve"> </w:t>
-      </w:r>
-      <w:r>
-        <w:rPr>
-          <w:rFonts w:ascii="Calibri" w:hAnsi="Calibri" w:cs="Arial"/>
-          <w:color w:val="000000"/>
-          <w:sz w:val="20"/>
-          <w:szCs w:val="20"/>
-          <w:lang w:val="pt-PT" w:eastAsia="en-GB"/>
-        </w:rPr>
-        <w:tab/>
+          <w:b/>
+          <w:color w:val="000000"/>
+          <w:sz w:val="22"/>
+          <w:szCs w:val="22"/>
+          <w:lang w:val="pt-PT" w:eastAsia="en-GB"/>
+        </w:rPr>
+        <w:t>-RE2</w:t>
+      </w:r>
+      <w:r>
+        <w:rPr>
+          <w:rFonts w:ascii="Calibri" w:hAnsi="Calibri" w:cs="Arial"/>
+          <w:color w:val="000000"/>
+          <w:sz w:val="22"/>
+          <w:szCs w:val="22"/>
+          <w:lang w:val="pt-PT" w:eastAsia="en-GB"/>
+        </w:rPr>
+        <w:t>.</w:t>
       </w:r>
     </w:p>
     <w:p>
       <w:pPr>
         <w:numPr>
           <w:ilvl w:val="0"/>
-          <w:numId w:val="4"/>
+          <w:numId w:val="7"/>
         </w:numPr>
         <w:jc w:val="both"/>
         <w:textAlignment w:val="baseline"/>
         <w:rPr>
           <w:rFonts w:ascii="Calibri" w:hAnsi="Calibri" w:cs="Arial"/>
           <w:color w:val="000000"/>
-          <w:sz w:val="20"/>
-          <w:szCs w:val="20"/>
-          <w:lang w:val="pt-PT" w:eastAsia="en-GB"/>
-        </w:rPr>
-      </w:pPr>
-      <w:proofErr w:type="spellStart"/>
-      <w:r>
-        <w:rPr>
-          <w:rFonts w:ascii="Calibri" w:hAnsi="Calibri" w:cs="Arial"/>
-          <w:b/>
-          <w:color w:val="000000"/>
-          <w:sz w:val="20"/>
-          <w:szCs w:val="20"/>
-          <w:lang w:val="pt-PT" w:eastAsia="en-GB"/>
-        </w:rPr>
-        <w:t>categoria.php</w:t>
-      </w:r>
-      <w:proofErr w:type="spellEnd"/>
-      <w:r>
-        <w:rPr>
-          <w:rFonts w:ascii="Calibri" w:hAnsi="Calibri" w:cs="Arial"/>
-          <w:color w:val="000000"/>
-          <w:sz w:val="20"/>
-          <w:szCs w:val="20"/>
-          <w:lang w:val="pt-PT" w:eastAsia="en-GB"/>
-        </w:rPr>
-        <w:t xml:space="preserve"> </w:t>
-      </w:r>
-      <w:r>
-        <w:rPr>
-          <w:rFonts w:ascii="Calibri" w:hAnsi="Calibri" w:cs="Arial"/>
-          <w:color w:val="000000"/>
-          <w:sz w:val="20"/>
-          <w:szCs w:val="20"/>
+          <w:sz w:val="22"/>
+          <w:szCs w:val="22"/>
+          <w:lang w:val="pt-PT" w:eastAsia="en-GB"/>
+        </w:rPr>
+      </w:pPr>
+      <w:proofErr w:type="spellStart"/>
+      <w:r>
+        <w:rPr>
+          <w:rFonts w:ascii="Calibri" w:hAnsi="Calibri" w:cs="Arial"/>
+          <w:b/>
+          <w:color w:val="000000"/>
+          <w:sz w:val="22"/>
+          <w:szCs w:val="22"/>
+          <w:lang w:val="pt-PT" w:eastAsia="en-GB"/>
+        </w:rPr>
+        <w:t>deleteCat.php</w:t>
+      </w:r>
+      <w:proofErr w:type="spellEnd"/>
+      <w:r>
+        <w:rPr>
+          <w:rFonts w:ascii="Calibri" w:hAnsi="Calibri" w:cs="Arial"/>
+          <w:color w:val="000000"/>
+          <w:sz w:val="22"/>
+          <w:szCs w:val="22"/>
+          <w:lang w:val="pt-PT" w:eastAsia="en-GB"/>
+        </w:rPr>
+        <w:t xml:space="preserve"> → responsável pela remoção de um produto da base de dados, esta </w:t>
+      </w:r>
+      <w:r>
+        <w:rPr>
+          <w:rFonts w:ascii="Calibri" w:hAnsi="Calibri" w:cs="Arial"/>
+          <w:color w:val="000000"/>
+          <w:sz w:val="22"/>
+          <w:szCs w:val="22"/>
           <w:lang w:val="pt-PT" w:eastAsia="en-GB"/>
         </w:rPr>
         <w:tab/>
-        <w:t xml:space="preserve">→ responsável pela inserção de uma categoria simples na base de dados, este script simplesmente insere a categoria na tabela </w:t>
-      </w:r>
-      <w:proofErr w:type="spellStart"/>
-      <w:r>
-        <w:rPr>
-          <w:rFonts w:ascii="Calibri" w:hAnsi="Calibri" w:cs="Arial"/>
-          <w:color w:val="000000"/>
-          <w:sz w:val="20"/>
-          <w:szCs w:val="20"/>
-          <w:lang w:val="pt-PT" w:eastAsia="en-GB"/>
-        </w:rPr>
-        <w:t>categoria_simples</w:t>
-      </w:r>
-      <w:proofErr w:type="spellEnd"/>
-      <w:r>
-        <w:rPr>
-          <w:rFonts w:ascii="Calibri" w:hAnsi="Calibri" w:cs="Arial"/>
-          <w:color w:val="000000"/>
-          <w:sz w:val="20"/>
-          <w:szCs w:val="20"/>
-          <w:lang w:val="pt-PT" w:eastAsia="en-GB"/>
-        </w:rPr>
-        <w:t xml:space="preserve"> e na tabela categoria, caso esta nova categoria simples já exista na base de dados, é mostrada uma mensagem de erro ao utilizador e a inserção é cancelada.</w:t>
+        <w:t>remoção é feita de modo similar com</w:t>
+      </w:r>
+      <w:r>
+        <w:rPr>
+          <w:rFonts w:ascii="Calibri" w:hAnsi="Calibri" w:cs="Arial"/>
+          <w:color w:val="000000"/>
+          <w:sz w:val="22"/>
+          <w:szCs w:val="22"/>
+          <w:lang w:val="pt-PT" w:eastAsia="en-GB"/>
+        </w:rPr>
+        <w:t>o</w:t>
+      </w:r>
+      <w:r>
+        <w:rPr>
+          <w:rFonts w:ascii="Calibri" w:hAnsi="Calibri" w:cs="Arial"/>
+          <w:color w:val="000000"/>
+          <w:sz w:val="22"/>
+          <w:szCs w:val="22"/>
+          <w:lang w:val="pt-PT" w:eastAsia="en-GB"/>
+        </w:rPr>
+        <w:t xml:space="preserve"> a de um produto, mas tem o cuidado de quando remove uma categoria que é </w:t>
+      </w:r>
+      <w:proofErr w:type="spellStart"/>
+      <w:r>
+        <w:rPr>
+          <w:rFonts w:ascii="Calibri" w:hAnsi="Calibri" w:cs="Arial"/>
+          <w:color w:val="000000"/>
+          <w:sz w:val="22"/>
+          <w:szCs w:val="22"/>
+          <w:lang w:val="pt-PT" w:eastAsia="en-GB"/>
+        </w:rPr>
+        <w:t>sub-categoria</w:t>
+      </w:r>
+      <w:proofErr w:type="spellEnd"/>
+      <w:r>
+        <w:rPr>
+          <w:rFonts w:ascii="Calibri" w:hAnsi="Calibri" w:cs="Arial"/>
+          <w:color w:val="000000"/>
+          <w:sz w:val="22"/>
+          <w:szCs w:val="22"/>
+          <w:lang w:val="pt-PT" w:eastAsia="en-GB"/>
+        </w:rPr>
+        <w:t xml:space="preserve"> de uma outra </w:t>
+      </w:r>
+      <w:proofErr w:type="spellStart"/>
+      <w:r>
+        <w:rPr>
+          <w:rFonts w:ascii="Calibri" w:hAnsi="Calibri" w:cs="Arial"/>
+          <w:color w:val="000000"/>
+          <w:sz w:val="22"/>
+          <w:szCs w:val="22"/>
+          <w:lang w:val="pt-PT" w:eastAsia="en-GB"/>
+        </w:rPr>
+        <w:t>super-categoria</w:t>
+      </w:r>
+      <w:proofErr w:type="spellEnd"/>
+      <w:r>
+        <w:rPr>
+          <w:rFonts w:ascii="Calibri" w:hAnsi="Calibri" w:cs="Arial"/>
+          <w:color w:val="000000"/>
+          <w:sz w:val="22"/>
+          <w:szCs w:val="22"/>
+          <w:lang w:val="pt-PT" w:eastAsia="en-GB"/>
+        </w:rPr>
+        <w:t xml:space="preserve">, ver se essa categoria que era </w:t>
+      </w:r>
+      <w:proofErr w:type="spellStart"/>
+      <w:r>
+        <w:rPr>
+          <w:rFonts w:ascii="Calibri" w:hAnsi="Calibri" w:cs="Arial"/>
+          <w:color w:val="000000"/>
+          <w:sz w:val="22"/>
+          <w:szCs w:val="22"/>
+          <w:lang w:val="pt-PT" w:eastAsia="en-GB"/>
+        </w:rPr>
+        <w:t>super</w:t>
+      </w:r>
+      <w:proofErr w:type="spellEnd"/>
+      <w:r>
+        <w:rPr>
+          <w:rFonts w:ascii="Calibri" w:hAnsi="Calibri" w:cs="Arial"/>
+          <w:color w:val="000000"/>
+          <w:sz w:val="22"/>
+          <w:szCs w:val="22"/>
+          <w:lang w:val="pt-PT" w:eastAsia="en-GB"/>
+        </w:rPr>
+        <w:t xml:space="preserve">, ficou </w:t>
+      </w:r>
+      <w:r>
+        <w:rPr>
+          <w:rFonts w:ascii="Calibri" w:hAnsi="Calibri" w:cs="Arial"/>
+          <w:color w:val="000000"/>
+          <w:sz w:val="22"/>
+          <w:szCs w:val="22"/>
+          <w:lang w:val="pt-PT" w:eastAsia="en-GB"/>
+        </w:rPr>
+        <w:tab/>
+        <w:t xml:space="preserve">agora sem </w:t>
+      </w:r>
+      <w:proofErr w:type="spellStart"/>
+      <w:r>
+        <w:rPr>
+          <w:rFonts w:ascii="Calibri" w:hAnsi="Calibri" w:cs="Arial"/>
+          <w:color w:val="000000"/>
+          <w:sz w:val="22"/>
+          <w:szCs w:val="22"/>
+          <w:lang w:val="pt-PT" w:eastAsia="en-GB"/>
+        </w:rPr>
+        <w:t>sub-categorias</w:t>
+      </w:r>
+      <w:proofErr w:type="spellEnd"/>
+      <w:r>
+        <w:rPr>
+          <w:rFonts w:ascii="Calibri" w:hAnsi="Calibri" w:cs="Arial"/>
+          <w:color w:val="000000"/>
+          <w:sz w:val="22"/>
+          <w:szCs w:val="22"/>
+          <w:lang w:val="pt-PT" w:eastAsia="en-GB"/>
+        </w:rPr>
+        <w:t xml:space="preserve">. Se sim a </w:t>
+      </w:r>
+      <w:proofErr w:type="spellStart"/>
+      <w:r>
+        <w:rPr>
+          <w:rFonts w:ascii="Calibri" w:hAnsi="Calibri" w:cs="Arial"/>
+          <w:color w:val="000000"/>
+          <w:sz w:val="22"/>
+          <w:szCs w:val="22"/>
+          <w:lang w:val="pt-PT" w:eastAsia="en-GB"/>
+        </w:rPr>
+        <w:t>super-categoria</w:t>
+      </w:r>
+      <w:proofErr w:type="spellEnd"/>
+      <w:r>
+        <w:rPr>
+          <w:rFonts w:ascii="Calibri" w:hAnsi="Calibri" w:cs="Arial"/>
+          <w:color w:val="000000"/>
+          <w:sz w:val="22"/>
+          <w:szCs w:val="22"/>
+          <w:lang w:val="pt-PT" w:eastAsia="en-GB"/>
+        </w:rPr>
+        <w:t xml:space="preserve"> passa então a ser uma categoria-simples. </w:t>
+      </w:r>
+      <w:proofErr w:type="spellStart"/>
+      <w:r>
+        <w:rPr>
+          <w:rFonts w:ascii="Calibri" w:hAnsi="Calibri" w:cs="Arial"/>
+          <w:color w:val="000000"/>
+          <w:sz w:val="22"/>
+          <w:szCs w:val="22"/>
+          <w:lang w:val="pt-PT" w:eastAsia="en-GB"/>
+        </w:rPr>
+        <w:t>Enforça</w:t>
+      </w:r>
+      <w:proofErr w:type="spellEnd"/>
+      <w:r>
+        <w:rPr>
+          <w:rFonts w:ascii="Calibri" w:hAnsi="Calibri" w:cs="Arial"/>
+          <w:color w:val="000000"/>
+          <w:sz w:val="22"/>
+          <w:szCs w:val="22"/>
+          <w:lang w:val="pt-PT" w:eastAsia="en-GB"/>
+        </w:rPr>
+        <w:t xml:space="preserve"> </w:t>
+      </w:r>
+      <w:r>
+        <w:rPr>
+          <w:rFonts w:ascii="Calibri" w:hAnsi="Calibri" w:cs="Arial"/>
+          <w:b/>
+          <w:color w:val="000000"/>
+          <w:sz w:val="22"/>
+          <w:szCs w:val="22"/>
+          <w:lang w:val="pt-PT" w:eastAsia="en-GB"/>
+        </w:rPr>
+        <w:t>RI-RE3</w:t>
+      </w:r>
+      <w:r>
+        <w:rPr>
+          <w:rFonts w:ascii="Calibri" w:hAnsi="Calibri" w:cs="Arial"/>
+          <w:color w:val="000000"/>
+          <w:sz w:val="22"/>
+          <w:szCs w:val="22"/>
+          <w:lang w:val="pt-PT" w:eastAsia="en-GB"/>
+        </w:rPr>
+        <w:t>.</w:t>
       </w:r>
     </w:p>
     <w:p>
       <w:pPr>
         <w:numPr>
           <w:ilvl w:val="0"/>
-          <w:numId w:val="4"/>
+          <w:numId w:val="7"/>
         </w:numPr>
         <w:jc w:val="both"/>
         <w:textAlignment w:val="baseline"/>
         <w:rPr>
           <w:rFonts w:ascii="Calibri" w:hAnsi="Calibri" w:cs="Arial"/>
           <w:color w:val="000000"/>
-          <w:sz w:val="20"/>
-          <w:szCs w:val="20"/>
-          <w:lang w:val="pt-PT" w:eastAsia="en-GB"/>
-        </w:rPr>
-      </w:pPr>
-      <w:proofErr w:type="spellStart"/>
-      <w:r>
-        <w:rPr>
-          <w:rFonts w:ascii="Calibri" w:hAnsi="Calibri" w:cs="Arial"/>
-          <w:b/>
-          <w:color w:val="000000"/>
-          <w:sz w:val="20"/>
-          <w:szCs w:val="20"/>
-          <w:lang w:val="pt-PT" w:eastAsia="en-GB"/>
-        </w:rPr>
-        <w:t>deleteCat.php</w:t>
-      </w:r>
-      <w:proofErr w:type="spellEnd"/>
-      <w:r>
-        <w:rPr>
-          <w:rFonts w:ascii="Calibri" w:hAnsi="Calibri" w:cs="Arial"/>
-          <w:color w:val="000000"/>
-          <w:sz w:val="20"/>
-          <w:szCs w:val="20"/>
-          <w:lang w:val="pt-PT" w:eastAsia="en-GB"/>
-        </w:rPr>
-        <w:t xml:space="preserve"> → responsável pela remoção de um produto da base de dados, esta </w:t>
-      </w:r>
-      <w:r>
-        <w:rPr>
-          <w:rFonts w:ascii="Calibri" w:hAnsi="Calibri" w:cs="Arial"/>
-          <w:color w:val="000000"/>
-          <w:sz w:val="20"/>
-          <w:szCs w:val="20"/>
+          <w:sz w:val="22"/>
+          <w:szCs w:val="22"/>
+          <w:lang w:val="pt-PT" w:eastAsia="en-GB"/>
+        </w:rPr>
+      </w:pPr>
+      <w:proofErr w:type="spellStart"/>
+      <w:r>
+        <w:rPr>
+          <w:rFonts w:ascii="Calibri" w:hAnsi="Calibri" w:cs="Arial"/>
+          <w:b/>
+          <w:color w:val="000000"/>
+          <w:sz w:val="22"/>
+          <w:szCs w:val="22"/>
+          <w:lang w:val="pt-PT" w:eastAsia="en-GB"/>
+        </w:rPr>
+        <w:t>reposicao.php</w:t>
+      </w:r>
+      <w:proofErr w:type="spellEnd"/>
+      <w:r>
+        <w:rPr>
+          <w:rFonts w:ascii="Calibri" w:hAnsi="Calibri" w:cs="Arial"/>
+          <w:color w:val="000000"/>
+          <w:sz w:val="22"/>
+          <w:szCs w:val="22"/>
+          <w:lang w:val="pt-PT" w:eastAsia="en-GB"/>
+        </w:rPr>
+        <w:t xml:space="preserve"> → responsável pela listagem das reposições de um dado produto, </w:t>
+      </w:r>
+      <w:r>
+        <w:rPr>
+          <w:rFonts w:ascii="Calibri" w:hAnsi="Calibri" w:cs="Arial"/>
+          <w:color w:val="000000"/>
+          <w:sz w:val="22"/>
+          <w:szCs w:val="22"/>
           <w:lang w:val="pt-PT" w:eastAsia="en-GB"/>
         </w:rPr>
         <w:tab/>
-        <w:t xml:space="preserve">remoção é feita de modo similar com a de um produto, mas tem o cuidado de quando remove uma categoria que é </w:t>
-      </w:r>
-      <w:proofErr w:type="spellStart"/>
-      <w:r>
-        <w:rPr>
-          <w:rFonts w:ascii="Calibri" w:hAnsi="Calibri" w:cs="Arial"/>
-          <w:color w:val="000000"/>
-          <w:sz w:val="20"/>
-          <w:szCs w:val="20"/>
-          <w:lang w:val="pt-PT" w:eastAsia="en-GB"/>
-        </w:rPr>
-        <w:t>sub-categoria</w:t>
-      </w:r>
-      <w:proofErr w:type="spellEnd"/>
-      <w:r>
-        <w:rPr>
-          <w:rFonts w:ascii="Calibri" w:hAnsi="Calibri" w:cs="Arial"/>
-          <w:color w:val="000000"/>
-          <w:sz w:val="20"/>
-          <w:szCs w:val="20"/>
-          <w:lang w:val="pt-PT" w:eastAsia="en-GB"/>
-        </w:rPr>
-        <w:t xml:space="preserve"> de uma outra </w:t>
-      </w:r>
-      <w:proofErr w:type="spellStart"/>
-      <w:r>
-        <w:rPr>
-          <w:rFonts w:ascii="Calibri" w:hAnsi="Calibri" w:cs="Arial"/>
-          <w:color w:val="000000"/>
-          <w:sz w:val="20"/>
-          <w:szCs w:val="20"/>
-          <w:lang w:val="pt-PT" w:eastAsia="en-GB"/>
-        </w:rPr>
-        <w:t>super-categoria</w:t>
-      </w:r>
-      <w:proofErr w:type="spellEnd"/>
-      <w:r>
-        <w:rPr>
-          <w:rFonts w:ascii="Calibri" w:hAnsi="Calibri" w:cs="Arial"/>
-          <w:color w:val="000000"/>
-          <w:sz w:val="20"/>
-          <w:szCs w:val="20"/>
-          <w:lang w:val="pt-PT" w:eastAsia="en-GB"/>
-        </w:rPr>
-        <w:t xml:space="preserve">, ver se essa categoria que era </w:t>
-      </w:r>
-      <w:proofErr w:type="spellStart"/>
-      <w:r>
-        <w:rPr>
-          <w:rFonts w:ascii="Calibri" w:hAnsi="Calibri" w:cs="Arial"/>
-          <w:color w:val="000000"/>
-          <w:sz w:val="20"/>
-          <w:szCs w:val="20"/>
-          <w:lang w:val="pt-PT" w:eastAsia="en-GB"/>
-        </w:rPr>
-        <w:t>super</w:t>
-      </w:r>
-      <w:proofErr w:type="spellEnd"/>
-      <w:r>
-        <w:rPr>
-          <w:rFonts w:ascii="Calibri" w:hAnsi="Calibri" w:cs="Arial"/>
-          <w:color w:val="000000"/>
-          <w:sz w:val="20"/>
-          <w:szCs w:val="20"/>
-          <w:lang w:val="pt-PT" w:eastAsia="en-GB"/>
-        </w:rPr>
-        <w:t xml:space="preserve">, ficou </w:t>
-      </w:r>
-      <w:r>
-        <w:rPr>
-          <w:rFonts w:ascii="Calibri" w:hAnsi="Calibri" w:cs="Arial"/>
-          <w:color w:val="000000"/>
-          <w:sz w:val="20"/>
-          <w:szCs w:val="20"/>
-          <w:lang w:val="pt-PT" w:eastAsia="en-GB"/>
-        </w:rPr>
-        <w:tab/>
-        <w:t xml:space="preserve">agora sem </w:t>
-      </w:r>
-      <w:proofErr w:type="spellStart"/>
-      <w:r>
-        <w:rPr>
-          <w:rFonts w:ascii="Calibri" w:hAnsi="Calibri" w:cs="Arial"/>
-          <w:color w:val="000000"/>
-          <w:sz w:val="20"/>
-          <w:szCs w:val="20"/>
-          <w:lang w:val="pt-PT" w:eastAsia="en-GB"/>
-        </w:rPr>
-        <w:t>sub-categorias</w:t>
-      </w:r>
-      <w:proofErr w:type="spellEnd"/>
-      <w:r>
-        <w:rPr>
-          <w:rFonts w:ascii="Calibri" w:hAnsi="Calibri" w:cs="Arial"/>
-          <w:color w:val="000000"/>
-          <w:sz w:val="20"/>
-          <w:szCs w:val="20"/>
-          <w:lang w:val="pt-PT" w:eastAsia="en-GB"/>
-        </w:rPr>
-        <w:t xml:space="preserve"> e passa então a ser uma categoria-simples.</w:t>
+        <w:t>ca</w:t>
+      </w:r>
+      <w:r>
+        <w:rPr>
+          <w:rFonts w:ascii="Calibri" w:hAnsi="Calibri" w:cs="Arial"/>
+          <w:color w:val="000000"/>
+          <w:sz w:val="22"/>
+          <w:szCs w:val="22"/>
+          <w:lang w:val="pt-PT" w:eastAsia="en-GB"/>
+        </w:rPr>
+        <w:t xml:space="preserve">so o </w:t>
+      </w:r>
+      <w:proofErr w:type="spellStart"/>
+      <w:r>
+        <w:rPr>
+          <w:rFonts w:ascii="Calibri" w:hAnsi="Calibri" w:cs="Arial"/>
+          <w:color w:val="000000"/>
+          <w:sz w:val="22"/>
+          <w:szCs w:val="22"/>
+          <w:lang w:val="pt-PT" w:eastAsia="en-GB"/>
+        </w:rPr>
+        <w:t>ean</w:t>
+      </w:r>
+      <w:proofErr w:type="spellEnd"/>
+      <w:r>
+        <w:rPr>
+          <w:rFonts w:ascii="Calibri" w:hAnsi="Calibri" w:cs="Arial"/>
+          <w:color w:val="000000"/>
+          <w:sz w:val="22"/>
+          <w:szCs w:val="22"/>
+          <w:lang w:val="pt-PT" w:eastAsia="en-GB"/>
+        </w:rPr>
+        <w:t xml:space="preserve"> dado não corresponda a </w:t>
+      </w:r>
+      <w:r>
+        <w:rPr>
+          <w:rFonts w:ascii="Calibri" w:hAnsi="Calibri" w:cs="Arial"/>
+          <w:color w:val="000000"/>
+          <w:sz w:val="22"/>
+          <w:szCs w:val="22"/>
+          <w:lang w:val="pt-PT" w:eastAsia="en-GB"/>
+        </w:rPr>
+        <w:t>nenhum produto não são dados quaisquer resultados, e é imprimida uma resposta de erro.</w:t>
       </w:r>
     </w:p>
     <w:p>
       <w:pPr>
         <w:numPr>
           <w:ilvl w:val="0"/>
-          <w:numId w:val="4"/>
+          <w:numId w:val="7"/>
         </w:numPr>
         <w:jc w:val="both"/>
         <w:textAlignment w:val="baseline"/>
         <w:rPr>
           <w:rFonts w:ascii="Calibri" w:hAnsi="Calibri" w:cs="Arial"/>
           <w:color w:val="000000"/>
-          <w:sz w:val="20"/>
-          <w:szCs w:val="20"/>
-          <w:lang w:val="pt-PT" w:eastAsia="en-GB"/>
-        </w:rPr>
-      </w:pPr>
-      <w:proofErr w:type="spellStart"/>
-      <w:r>
-        <w:rPr>
-          <w:rFonts w:ascii="Calibri" w:hAnsi="Calibri" w:cs="Arial"/>
-          <w:b/>
-          <w:color w:val="000000"/>
-          <w:sz w:val="20"/>
-          <w:szCs w:val="20"/>
-          <w:lang w:val="pt-PT" w:eastAsia="en-GB"/>
-        </w:rPr>
-        <w:t>reposicao.php</w:t>
-      </w:r>
-      <w:proofErr w:type="spellEnd"/>
-      <w:r>
-        <w:rPr>
-          <w:rFonts w:ascii="Calibri" w:hAnsi="Calibri" w:cs="Arial"/>
-          <w:color w:val="000000"/>
-          <w:sz w:val="20"/>
-          <w:szCs w:val="20"/>
-          <w:lang w:val="pt-PT" w:eastAsia="en-GB"/>
-        </w:rPr>
-        <w:t xml:space="preserve"> → responsável pela listagem das reposições de um dado produto, </w:t>
-      </w:r>
-      <w:r>
-        <w:rPr>
-          <w:rFonts w:ascii="Calibri" w:hAnsi="Calibri" w:cs="Arial"/>
-          <w:color w:val="000000"/>
-          <w:sz w:val="20"/>
-          <w:szCs w:val="20"/>
+          <w:sz w:val="22"/>
+          <w:szCs w:val="22"/>
+          <w:lang w:val="pt-PT" w:eastAsia="en-GB"/>
+        </w:rPr>
+      </w:pPr>
+      <w:proofErr w:type="spellStart"/>
+      <w:r>
+        <w:rPr>
+          <w:rFonts w:ascii="Calibri" w:hAnsi="Calibri" w:cs="Arial"/>
+          <w:b/>
+          <w:color w:val="000000"/>
+          <w:sz w:val="22"/>
+          <w:szCs w:val="22"/>
+          <w:lang w:val="pt-PT" w:eastAsia="en-GB"/>
+        </w:rPr>
+        <w:t>subCategorias.php</w:t>
+      </w:r>
+      <w:proofErr w:type="spellEnd"/>
+      <w:r>
+        <w:rPr>
+          <w:rFonts w:ascii="Calibri" w:hAnsi="Calibri" w:cs="Arial"/>
+          <w:color w:val="000000"/>
+          <w:sz w:val="22"/>
+          <w:szCs w:val="22"/>
+          <w:lang w:val="pt-PT" w:eastAsia="en-GB"/>
+        </w:rPr>
+        <w:t xml:space="preserve"> → responsável pela listagem de todas as </w:t>
+      </w:r>
+      <w:proofErr w:type="spellStart"/>
+      <w:r>
+        <w:rPr>
+          <w:rFonts w:ascii="Calibri" w:hAnsi="Calibri" w:cs="Arial"/>
+          <w:color w:val="000000"/>
+          <w:sz w:val="22"/>
+          <w:szCs w:val="22"/>
+          <w:lang w:val="pt-PT" w:eastAsia="en-GB"/>
+        </w:rPr>
+        <w:t>sub-categorias</w:t>
+      </w:r>
+      <w:proofErr w:type="spellEnd"/>
+      <w:r>
+        <w:rPr>
+          <w:rFonts w:ascii="Calibri" w:hAnsi="Calibri" w:cs="Arial"/>
+          <w:color w:val="000000"/>
+          <w:sz w:val="22"/>
+          <w:szCs w:val="22"/>
+          <w:lang w:val="pt-PT" w:eastAsia="en-GB"/>
+        </w:rPr>
+        <w:t xml:space="preserve"> de uma </w:t>
+      </w:r>
+      <w:r>
+        <w:rPr>
+          <w:rFonts w:ascii="Calibri" w:hAnsi="Calibri" w:cs="Arial"/>
+          <w:color w:val="000000"/>
+          <w:sz w:val="22"/>
+          <w:szCs w:val="22"/>
           <w:lang w:val="pt-PT" w:eastAsia="en-GB"/>
         </w:rPr>
         <w:tab/>
-        <w:t xml:space="preserve">caso o </w:t>
-      </w:r>
-      <w:proofErr w:type="spellStart"/>
-      <w:r>
-        <w:rPr>
-          <w:rFonts w:ascii="Calibri" w:hAnsi="Calibri" w:cs="Arial"/>
-          <w:color w:val="000000"/>
-          <w:sz w:val="20"/>
-          <w:szCs w:val="20"/>
-          <w:lang w:val="pt-PT" w:eastAsia="en-GB"/>
-        </w:rPr>
-        <w:t>ean</w:t>
-      </w:r>
-      <w:proofErr w:type="spellEnd"/>
-      <w:r>
-        <w:rPr>
-          <w:rFonts w:ascii="Calibri" w:hAnsi="Calibri" w:cs="Arial"/>
-          <w:color w:val="000000"/>
-          <w:sz w:val="20"/>
-          <w:szCs w:val="20"/>
-          <w:lang w:val="pt-PT" w:eastAsia="en-GB"/>
-        </w:rPr>
-        <w:t xml:space="preserve"> dado não corresponda a o de nenhum produto não são dados quaisquer resultados, e é imprimida uma resposta de erro.</w:t>
+        <w:t xml:space="preserve">data categoria e de todas as suas </w:t>
+      </w:r>
+      <w:proofErr w:type="spellStart"/>
+      <w:r>
+        <w:rPr>
+          <w:rFonts w:ascii="Calibri" w:hAnsi="Calibri" w:cs="Arial"/>
+          <w:color w:val="000000"/>
+          <w:sz w:val="22"/>
+          <w:szCs w:val="22"/>
+          <w:lang w:val="pt-PT" w:eastAsia="en-GB"/>
+        </w:rPr>
+        <w:t>sub-categorias</w:t>
+      </w:r>
+      <w:proofErr w:type="spellEnd"/>
+      <w:r>
+        <w:rPr>
+          <w:rFonts w:ascii="Calibri" w:hAnsi="Calibri" w:cs="Arial"/>
+          <w:color w:val="000000"/>
+          <w:sz w:val="22"/>
+          <w:szCs w:val="22"/>
+          <w:lang w:val="pt-PT" w:eastAsia="en-GB"/>
+        </w:rPr>
+        <w:t xml:space="preserve"> correspondentes.</w:t>
       </w:r>
     </w:p>
     <w:p>
       <w:pPr>
         <w:numPr>
           <w:ilvl w:val="0"/>
-          <w:numId w:val="4"/>
+          <w:numId w:val="7"/>
         </w:numPr>
         <w:jc w:val="both"/>
         <w:textAlignment w:val="baseline"/>
         <w:rPr>
           <w:rFonts w:ascii="Calibri" w:hAnsi="Calibri" w:cs="Arial"/>
           <w:color w:val="000000"/>
-          <w:sz w:val="20"/>
-          <w:szCs w:val="20"/>
-          <w:lang w:val="pt-PT" w:eastAsia="en-GB"/>
-        </w:rPr>
-      </w:pPr>
-      <w:proofErr w:type="spellStart"/>
-      <w:r>
-        <w:rPr>
-          <w:rFonts w:ascii="Calibri" w:hAnsi="Calibri" w:cs="Arial"/>
-          <w:b/>
-          <w:color w:val="000000"/>
-          <w:sz w:val="20"/>
-          <w:szCs w:val="20"/>
-          <w:lang w:val="pt-PT" w:eastAsia="en-GB"/>
-        </w:rPr>
-        <w:t>subCategorias.php</w:t>
-      </w:r>
-      <w:proofErr w:type="spellEnd"/>
-      <w:r>
-        <w:rPr>
-          <w:rFonts w:ascii="Calibri" w:hAnsi="Calibri" w:cs="Arial"/>
-          <w:color w:val="000000"/>
-          <w:sz w:val="20"/>
-          <w:szCs w:val="20"/>
-          <w:lang w:val="pt-PT" w:eastAsia="en-GB"/>
-        </w:rPr>
-        <w:t xml:space="preserve"> → responsável pela listagem de todas as </w:t>
-      </w:r>
-      <w:proofErr w:type="spellStart"/>
-      <w:r>
-        <w:rPr>
-          <w:rFonts w:ascii="Calibri" w:hAnsi="Calibri" w:cs="Arial"/>
-          <w:color w:val="000000"/>
-          <w:sz w:val="20"/>
-          <w:szCs w:val="20"/>
-          <w:lang w:val="pt-PT" w:eastAsia="en-GB"/>
-        </w:rPr>
-        <w:t>sub-categorias</w:t>
-      </w:r>
-      <w:proofErr w:type="spellEnd"/>
-      <w:r>
-        <w:rPr>
-          <w:rFonts w:ascii="Calibri" w:hAnsi="Calibri" w:cs="Arial"/>
-          <w:color w:val="000000"/>
-          <w:sz w:val="20"/>
-          <w:szCs w:val="20"/>
-          <w:lang w:val="pt-PT" w:eastAsia="en-GB"/>
-        </w:rPr>
-        <w:t xml:space="preserve"> de uma </w:t>
-      </w:r>
-      <w:r>
-        <w:rPr>
-          <w:rFonts w:ascii="Calibri" w:hAnsi="Calibri" w:cs="Arial"/>
-          <w:color w:val="000000"/>
-          <w:sz w:val="20"/>
-          <w:szCs w:val="20"/>
-          <w:lang w:val="pt-PT" w:eastAsia="en-GB"/>
-        </w:rPr>
-        <w:tab/>
-        <w:t xml:space="preserve">data categoria e de todas as suas </w:t>
-      </w:r>
-      <w:proofErr w:type="spellStart"/>
-      <w:r>
-        <w:rPr>
-          <w:rFonts w:ascii="Calibri" w:hAnsi="Calibri" w:cs="Arial"/>
-          <w:color w:val="000000"/>
-          <w:sz w:val="20"/>
-          <w:szCs w:val="20"/>
-          <w:lang w:val="pt-PT" w:eastAsia="en-GB"/>
-        </w:rPr>
-        <w:t>sub-categorias</w:t>
-      </w:r>
-      <w:proofErr w:type="spellEnd"/>
-      <w:r>
-        <w:rPr>
-          <w:rFonts w:ascii="Calibri" w:hAnsi="Calibri" w:cs="Arial"/>
-          <w:color w:val="000000"/>
-          <w:sz w:val="20"/>
-          <w:szCs w:val="20"/>
-          <w:lang w:val="pt-PT" w:eastAsia="en-GB"/>
-        </w:rPr>
-        <w:t xml:space="preserve"> correspondentes.</w:t>
-      </w:r>
-    </w:p>
-    <w:p>
-      <w:pPr>
-        <w:numPr>
-          <w:ilvl w:val="0"/>
-          <w:numId w:val="4"/>
-        </w:numPr>
+          <w:sz w:val="22"/>
+          <w:szCs w:val="22"/>
+          <w:lang w:val="pt-PT" w:eastAsia="en-GB"/>
+        </w:rPr>
+      </w:pPr>
+      <w:proofErr w:type="spellStart"/>
+      <w:r>
+        <w:rPr>
+          <w:rFonts w:ascii="Calibri" w:hAnsi="Calibri" w:cs="Arial"/>
+          <w:b/>
+          <w:color w:val="000000"/>
+          <w:sz w:val="22"/>
+          <w:szCs w:val="22"/>
+          <w:lang w:val="pt-PT" w:eastAsia="en-GB"/>
+        </w:rPr>
+        <w:t>designacao.php</w:t>
+      </w:r>
+      <w:proofErr w:type="spellEnd"/>
+      <w:r>
+        <w:rPr>
+          <w:rFonts w:ascii="Calibri" w:hAnsi="Calibri" w:cs="Arial"/>
+          <w:color w:val="000000"/>
+          <w:sz w:val="22"/>
+          <w:szCs w:val="22"/>
+          <w:lang w:val="pt-PT" w:eastAsia="en-GB"/>
+        </w:rPr>
+        <w:t xml:space="preserve"> → responsável por alterar a designação de um dado produto.</w:t>
+      </w:r>
+    </w:p>
+    <w:p>
+      <w:pPr>
         <w:jc w:val="both"/>
-        <w:textAlignment w:val="baseline"/>
-        <w:rPr>
-          <w:rFonts w:ascii="Calibri" w:hAnsi="Calibri" w:cs="Arial"/>
-          <w:color w:val="000000"/>
-          <w:sz w:val="20"/>
-          <w:szCs w:val="20"/>
-          <w:lang w:val="pt-PT" w:eastAsia="en-GB"/>
-        </w:rPr>
-      </w:pPr>
-      <w:proofErr w:type="spellStart"/>
-      <w:r>
-        <w:rPr>
-          <w:rFonts w:ascii="Calibri" w:hAnsi="Calibri" w:cs="Arial"/>
-          <w:b/>
-          <w:color w:val="000000"/>
-          <w:sz w:val="20"/>
-          <w:szCs w:val="20"/>
-          <w:lang w:val="pt-PT" w:eastAsia="en-GB"/>
-        </w:rPr>
-        <w:t>designacao.php</w:t>
-      </w:r>
-      <w:proofErr w:type="spellEnd"/>
-      <w:r>
-        <w:rPr>
-          <w:rFonts w:ascii="Calibri" w:hAnsi="Calibri" w:cs="Arial"/>
-          <w:color w:val="000000"/>
-          <w:sz w:val="20"/>
-          <w:szCs w:val="20"/>
-          <w:lang w:val="pt-PT" w:eastAsia="en-GB"/>
-        </w:rPr>
-        <w:t xml:space="preserve"> → responsável por alterar a designação de um dado produto.</w:t>
-      </w:r>
-    </w:p>
-    <w:p>
-      <w:pPr>
         <w:rPr>
           <w:rFonts w:ascii="Calibri" w:eastAsia="Times New Roman" w:hAnsi="Calibri" w:cs="Times New Roman"/>
-          <w:sz w:val="20"/>
-          <w:szCs w:val="20"/>
-          <w:lang w:val="pt-PT" w:eastAsia="en-GB"/>
-        </w:rPr>
-      </w:pPr>
-    </w:p>
-    <w:p>
-      <w:pPr>
-        <w:rPr>
+          <w:sz w:val="22"/>
+          <w:szCs w:val="22"/>
+          <w:lang w:val="pt-PT" w:eastAsia="en-GB"/>
+        </w:rPr>
+      </w:pPr>
+    </w:p>
+    <w:p>
+      <w:pPr>
+        <w:jc w:val="both"/>
+        <w:rPr>
+          <w:rFonts w:ascii="Calibri" w:eastAsia="Times New Roman" w:hAnsi="Calibri" w:cs="Times New Roman"/>
+          <w:sz w:val="22"/>
+          <w:szCs w:val="22"/>
+          <w:lang w:val="pt-PT" w:eastAsia="en-GB"/>
+        </w:rPr>
+      </w:pPr>
+    </w:p>
+    <w:p>
+      <w:pPr>
+        <w:jc w:val="both"/>
+        <w:rPr>
+          <w:rFonts w:ascii="Calibri" w:hAnsi="Calibri"/>
+          <w:sz w:val="22"/>
+          <w:szCs w:val="22"/>
           <w:lang w:val="pt-PT"/>
         </w:rPr>
       </w:pPr>
@@ -8756,6 +9238,155 @@
     </w:lvl>
   </w:abstractNum>
   <w:abstractNum w:abstractNumId="2">
+    <w:nsid w:val="36326A7D"/>
+    <w:multiLevelType w:val="multilevel"/>
+    <w:tmpl w:val="1BB67EB2"/>
+    <w:lvl w:ilvl="0">
+      <w:start w:val="1"/>
+      <w:numFmt w:val="bullet"/>
+      <w:lvlText w:val=""/>
+      <w:lvlJc w:val="left"/>
+      <w:pPr>
+        <w:tabs>
+          <w:tab w:val="num" w:pos="720"/>
+        </w:tabs>
+        <w:ind w:left="720" w:hanging="360"/>
+      </w:pPr>
+      <w:rPr>
+        <w:rFonts w:ascii="Symbol" w:hAnsi="Symbol" w:hint="default"/>
+        <w:sz w:val="20"/>
+      </w:rPr>
+    </w:lvl>
+    <w:lvl w:ilvl="1" w:tentative="1">
+      <w:start w:val="1"/>
+      <w:numFmt w:val="bullet"/>
+      <w:lvlText w:val="o"/>
+      <w:lvlJc w:val="left"/>
+      <w:pPr>
+        <w:tabs>
+          <w:tab w:val="num" w:pos="1440"/>
+        </w:tabs>
+        <w:ind w:left="1440" w:hanging="360"/>
+      </w:pPr>
+      <w:rPr>
+        <w:rFonts w:ascii="Courier New" w:hAnsi="Courier New" w:hint="default"/>
+        <w:sz w:val="20"/>
+      </w:rPr>
+    </w:lvl>
+    <w:lvl w:ilvl="2" w:tentative="1">
+      <w:start w:val="1"/>
+      <w:numFmt w:val="bullet"/>
+      <w:lvlText w:val=""/>
+      <w:lvlJc w:val="left"/>
+      <w:pPr>
+        <w:tabs>
+          <w:tab w:val="num" w:pos="2160"/>
+        </w:tabs>
+        <w:ind w:left="2160" w:hanging="360"/>
+      </w:pPr>
+      <w:rPr>
+        <w:rFonts w:ascii="Wingdings" w:hAnsi="Wingdings" w:hint="default"/>
+        <w:sz w:val="20"/>
+      </w:rPr>
+    </w:lvl>
+    <w:lvl w:ilvl="3" w:tentative="1">
+      <w:start w:val="1"/>
+      <w:numFmt w:val="bullet"/>
+      <w:lvlText w:val=""/>
+      <w:lvlJc w:val="left"/>
+      <w:pPr>
+        <w:tabs>
+          <w:tab w:val="num" w:pos="2880"/>
+        </w:tabs>
+        <w:ind w:left="2880" w:hanging="360"/>
+      </w:pPr>
+      <w:rPr>
+        <w:rFonts w:ascii="Wingdings" w:hAnsi="Wingdings" w:hint="default"/>
+        <w:sz w:val="20"/>
+      </w:rPr>
+    </w:lvl>
+    <w:lvl w:ilvl="4" w:tentative="1">
+      <w:start w:val="1"/>
+      <w:numFmt w:val="bullet"/>
+      <w:lvlText w:val=""/>
+      <w:lvlJc w:val="left"/>
+      <w:pPr>
+        <w:tabs>
+          <w:tab w:val="num" w:pos="3600"/>
+        </w:tabs>
+        <w:ind w:left="3600" w:hanging="360"/>
+      </w:pPr>
+      <w:rPr>
+        <w:rFonts w:ascii="Wingdings" w:hAnsi="Wingdings" w:hint="default"/>
+        <w:sz w:val="20"/>
+      </w:rPr>
+    </w:lvl>
+    <w:lvl w:ilvl="5" w:tentative="1">
+      <w:start w:val="1"/>
+      <w:numFmt w:val="bullet"/>
+      <w:lvlText w:val=""/>
+      <w:lvlJc w:val="left"/>
+      <w:pPr>
+        <w:tabs>
+          <w:tab w:val="num" w:pos="4320"/>
+        </w:tabs>
+        <w:ind w:left="4320" w:hanging="360"/>
+      </w:pPr>
+      <w:rPr>
+        <w:rFonts w:ascii="Wingdings" w:hAnsi="Wingdings" w:hint="default"/>
+        <w:sz w:val="20"/>
+      </w:rPr>
+    </w:lvl>
+    <w:lvl w:ilvl="6" w:tentative="1">
+      <w:start w:val="1"/>
+      <w:numFmt w:val="bullet"/>
+      <w:lvlText w:val=""/>
+      <w:lvlJc w:val="left"/>
+      <w:pPr>
+        <w:tabs>
+          <w:tab w:val="num" w:pos="5040"/>
+        </w:tabs>
+        <w:ind w:left="5040" w:hanging="360"/>
+      </w:pPr>
+      <w:rPr>
+        <w:rFonts w:ascii="Wingdings" w:hAnsi="Wingdings" w:hint="default"/>
+        <w:sz w:val="20"/>
+      </w:rPr>
+    </w:lvl>
+    <w:lvl w:ilvl="7" w:tentative="1">
+      <w:start w:val="1"/>
+      <w:numFmt w:val="bullet"/>
+      <w:lvlText w:val=""/>
+      <w:lvlJc w:val="left"/>
+      <w:pPr>
+        <w:tabs>
+          <w:tab w:val="num" w:pos="5760"/>
+        </w:tabs>
+        <w:ind w:left="5760" w:hanging="360"/>
+      </w:pPr>
+      <w:rPr>
+        <w:rFonts w:ascii="Wingdings" w:hAnsi="Wingdings" w:hint="default"/>
+        <w:sz w:val="20"/>
+      </w:rPr>
+    </w:lvl>
+    <w:lvl w:ilvl="8" w:tentative="1">
+      <w:start w:val="1"/>
+      <w:numFmt w:val="bullet"/>
+      <w:lvlText w:val=""/>
+      <w:lvlJc w:val="left"/>
+      <w:pPr>
+        <w:tabs>
+          <w:tab w:val="num" w:pos="6480"/>
+        </w:tabs>
+        <w:ind w:left="6480" w:hanging="360"/>
+      </w:pPr>
+      <w:rPr>
+        <w:rFonts w:ascii="Wingdings" w:hAnsi="Wingdings" w:hint="default"/>
+        <w:sz w:val="20"/>
+      </w:rPr>
+    </w:lvl>
+  </w:abstractNum>
+  <w:abstractNum w:abstractNumId="3">
     <w:nsid w:val="56CB5F1C"/>
     <w:multiLevelType w:val="multilevel"/>
     <w:tmpl w:val="08B43B04"/>
@@ -8904,7 +9535,7 @@
       </w:rPr>
     </w:lvl>
   </w:abstractNum>
-  <w:abstractNum w:abstractNumId="3">
+  <w:abstractNum w:abstractNumId="4">
     <w:nsid w:val="5F8F2D92"/>
     <w:multiLevelType w:val="multilevel"/>
     <w:tmpl w:val="FCCCA4CC"/>
@@ -9053,17 +9684,324 @@
       </w:rPr>
     </w:lvl>
   </w:abstractNum>
+  <w:abstractNum w:abstractNumId="5">
+    <w:nsid w:val="74052E19"/>
+    <w:multiLevelType w:val="multilevel"/>
+    <w:tmpl w:val="3F18C7AE"/>
+    <w:lvl w:ilvl="0">
+      <w:start w:val="1"/>
+      <w:numFmt w:val="bullet"/>
+      <w:lvlText w:val=""/>
+      <w:lvlJc w:val="left"/>
+      <w:pPr>
+        <w:tabs>
+          <w:tab w:val="num" w:pos="720"/>
+        </w:tabs>
+        <w:ind w:left="720" w:hanging="360"/>
+      </w:pPr>
+      <w:rPr>
+        <w:rFonts w:ascii="Symbol" w:hAnsi="Symbol" w:hint="default"/>
+        <w:sz w:val="20"/>
+      </w:rPr>
+    </w:lvl>
+    <w:lvl w:ilvl="1" w:tentative="1">
+      <w:start w:val="1"/>
+      <w:numFmt w:val="bullet"/>
+      <w:lvlText w:val="o"/>
+      <w:lvlJc w:val="left"/>
+      <w:pPr>
+        <w:tabs>
+          <w:tab w:val="num" w:pos="1440"/>
+        </w:tabs>
+        <w:ind w:left="1440" w:hanging="360"/>
+      </w:pPr>
+      <w:rPr>
+        <w:rFonts w:ascii="Courier New" w:hAnsi="Courier New" w:hint="default"/>
+        <w:sz w:val="20"/>
+      </w:rPr>
+    </w:lvl>
+    <w:lvl w:ilvl="2" w:tentative="1">
+      <w:start w:val="1"/>
+      <w:numFmt w:val="bullet"/>
+      <w:lvlText w:val=""/>
+      <w:lvlJc w:val="left"/>
+      <w:pPr>
+        <w:tabs>
+          <w:tab w:val="num" w:pos="2160"/>
+        </w:tabs>
+        <w:ind w:left="2160" w:hanging="360"/>
+      </w:pPr>
+      <w:rPr>
+        <w:rFonts w:ascii="Wingdings" w:hAnsi="Wingdings" w:hint="default"/>
+        <w:sz w:val="20"/>
+      </w:rPr>
+    </w:lvl>
+    <w:lvl w:ilvl="3" w:tentative="1">
+      <w:start w:val="1"/>
+      <w:numFmt w:val="bullet"/>
+      <w:lvlText w:val=""/>
+      <w:lvlJc w:val="left"/>
+      <w:pPr>
+        <w:tabs>
+          <w:tab w:val="num" w:pos="2880"/>
+        </w:tabs>
+        <w:ind w:left="2880" w:hanging="360"/>
+      </w:pPr>
+      <w:rPr>
+        <w:rFonts w:ascii="Wingdings" w:hAnsi="Wingdings" w:hint="default"/>
+        <w:sz w:val="20"/>
+      </w:rPr>
+    </w:lvl>
+    <w:lvl w:ilvl="4" w:tentative="1">
+      <w:start w:val="1"/>
+      <w:numFmt w:val="bullet"/>
+      <w:lvlText w:val=""/>
+      <w:lvlJc w:val="left"/>
+      <w:pPr>
+        <w:tabs>
+          <w:tab w:val="num" w:pos="3600"/>
+        </w:tabs>
+        <w:ind w:left="3600" w:hanging="360"/>
+      </w:pPr>
+      <w:rPr>
+        <w:rFonts w:ascii="Wingdings" w:hAnsi="Wingdings" w:hint="default"/>
+        <w:sz w:val="20"/>
+      </w:rPr>
+    </w:lvl>
+    <w:lvl w:ilvl="5" w:tentative="1">
+      <w:start w:val="1"/>
+      <w:numFmt w:val="bullet"/>
+      <w:lvlText w:val=""/>
+      <w:lvlJc w:val="left"/>
+      <w:pPr>
+        <w:tabs>
+          <w:tab w:val="num" w:pos="4320"/>
+        </w:tabs>
+        <w:ind w:left="4320" w:hanging="360"/>
+      </w:pPr>
+      <w:rPr>
+        <w:rFonts w:ascii="Wingdings" w:hAnsi="Wingdings" w:hint="default"/>
+        <w:sz w:val="20"/>
+      </w:rPr>
+    </w:lvl>
+    <w:lvl w:ilvl="6" w:tentative="1">
+      <w:start w:val="1"/>
+      <w:numFmt w:val="bullet"/>
+      <w:lvlText w:val=""/>
+      <w:lvlJc w:val="left"/>
+      <w:pPr>
+        <w:tabs>
+          <w:tab w:val="num" w:pos="5040"/>
+        </w:tabs>
+        <w:ind w:left="5040" w:hanging="360"/>
+      </w:pPr>
+      <w:rPr>
+        <w:rFonts w:ascii="Wingdings" w:hAnsi="Wingdings" w:hint="default"/>
+        <w:sz w:val="20"/>
+      </w:rPr>
+    </w:lvl>
+    <w:lvl w:ilvl="7" w:tentative="1">
+      <w:start w:val="1"/>
+      <w:numFmt w:val="bullet"/>
+      <w:lvlText w:val=""/>
+      <w:lvlJc w:val="left"/>
+      <w:pPr>
+        <w:tabs>
+          <w:tab w:val="num" w:pos="5760"/>
+        </w:tabs>
+        <w:ind w:left="5760" w:hanging="360"/>
+      </w:pPr>
+      <w:rPr>
+        <w:rFonts w:ascii="Wingdings" w:hAnsi="Wingdings" w:hint="default"/>
+        <w:sz w:val="20"/>
+      </w:rPr>
+    </w:lvl>
+    <w:lvl w:ilvl="8" w:tentative="1">
+      <w:start w:val="1"/>
+      <w:numFmt w:val="bullet"/>
+      <w:lvlText w:val=""/>
+      <w:lvlJc w:val="left"/>
+      <w:pPr>
+        <w:tabs>
+          <w:tab w:val="num" w:pos="6480"/>
+        </w:tabs>
+        <w:ind w:left="6480" w:hanging="360"/>
+      </w:pPr>
+      <w:rPr>
+        <w:rFonts w:ascii="Wingdings" w:hAnsi="Wingdings" w:hint="default"/>
+        <w:sz w:val="20"/>
+      </w:rPr>
+    </w:lvl>
+  </w:abstractNum>
+  <w:abstractNum w:abstractNumId="6">
+    <w:nsid w:val="78454900"/>
+    <w:multiLevelType w:val="multilevel"/>
+    <w:tmpl w:val="7256D2CC"/>
+    <w:lvl w:ilvl="0">
+      <w:start w:val="1"/>
+      <w:numFmt w:val="bullet"/>
+      <w:lvlText w:val=""/>
+      <w:lvlJc w:val="left"/>
+      <w:pPr>
+        <w:tabs>
+          <w:tab w:val="num" w:pos="720"/>
+        </w:tabs>
+        <w:ind w:left="720" w:hanging="360"/>
+      </w:pPr>
+      <w:rPr>
+        <w:rFonts w:ascii="Symbol" w:hAnsi="Symbol" w:hint="default"/>
+        <w:sz w:val="20"/>
+      </w:rPr>
+    </w:lvl>
+    <w:lvl w:ilvl="1">
+      <w:start w:val="1"/>
+      <w:numFmt w:val="bullet"/>
+      <w:lvlText w:val="o"/>
+      <w:lvlJc w:val="left"/>
+      <w:pPr>
+        <w:tabs>
+          <w:tab w:val="num" w:pos="1440"/>
+        </w:tabs>
+        <w:ind w:left="1440" w:hanging="360"/>
+      </w:pPr>
+      <w:rPr>
+        <w:rFonts w:ascii="Courier New" w:hAnsi="Courier New" w:hint="default"/>
+        <w:sz w:val="20"/>
+      </w:rPr>
+    </w:lvl>
+    <w:lvl w:ilvl="2">
+      <w:start w:val="1"/>
+      <w:numFmt w:val="bullet"/>
+      <w:lvlText w:val=""/>
+      <w:lvlJc w:val="left"/>
+      <w:pPr>
+        <w:tabs>
+          <w:tab w:val="num" w:pos="2160"/>
+        </w:tabs>
+        <w:ind w:left="2160" w:hanging="360"/>
+      </w:pPr>
+      <w:rPr>
+        <w:rFonts w:ascii="Wingdings" w:hAnsi="Wingdings" w:hint="default"/>
+        <w:sz w:val="20"/>
+      </w:rPr>
+    </w:lvl>
+    <w:lvl w:ilvl="3" w:tentative="1">
+      <w:start w:val="1"/>
+      <w:numFmt w:val="bullet"/>
+      <w:lvlText w:val=""/>
+      <w:lvlJc w:val="left"/>
+      <w:pPr>
+        <w:tabs>
+          <w:tab w:val="num" w:pos="2880"/>
+        </w:tabs>
+        <w:ind w:left="2880" w:hanging="360"/>
+      </w:pPr>
+      <w:rPr>
+        <w:rFonts w:ascii="Wingdings" w:hAnsi="Wingdings" w:hint="default"/>
+        <w:sz w:val="20"/>
+      </w:rPr>
+    </w:lvl>
+    <w:lvl w:ilvl="4" w:tentative="1">
+      <w:start w:val="1"/>
+      <w:numFmt w:val="bullet"/>
+      <w:lvlText w:val=""/>
+      <w:lvlJc w:val="left"/>
+      <w:pPr>
+        <w:tabs>
+          <w:tab w:val="num" w:pos="3600"/>
+        </w:tabs>
+        <w:ind w:left="3600" w:hanging="360"/>
+      </w:pPr>
+      <w:rPr>
+        <w:rFonts w:ascii="Wingdings" w:hAnsi="Wingdings" w:hint="default"/>
+        <w:sz w:val="20"/>
+      </w:rPr>
+    </w:lvl>
+    <w:lvl w:ilvl="5" w:tentative="1">
+      <w:start w:val="1"/>
+      <w:numFmt w:val="bullet"/>
+      <w:lvlText w:val=""/>
+      <w:lvlJc w:val="left"/>
+      <w:pPr>
+        <w:tabs>
+          <w:tab w:val="num" w:pos="4320"/>
+        </w:tabs>
+        <w:ind w:left="4320" w:hanging="360"/>
+      </w:pPr>
+      <w:rPr>
+        <w:rFonts w:ascii="Wingdings" w:hAnsi="Wingdings" w:hint="default"/>
+        <w:sz w:val="20"/>
+      </w:rPr>
+    </w:lvl>
+    <w:lvl w:ilvl="6" w:tentative="1">
+      <w:start w:val="1"/>
+      <w:numFmt w:val="bullet"/>
+      <w:lvlText w:val=""/>
+      <w:lvlJc w:val="left"/>
+      <w:pPr>
+        <w:tabs>
+          <w:tab w:val="num" w:pos="5040"/>
+        </w:tabs>
+        <w:ind w:left="5040" w:hanging="360"/>
+      </w:pPr>
+      <w:rPr>
+        <w:rFonts w:ascii="Wingdings" w:hAnsi="Wingdings" w:hint="default"/>
+        <w:sz w:val="20"/>
+      </w:rPr>
+    </w:lvl>
+    <w:lvl w:ilvl="7" w:tentative="1">
+      <w:start w:val="1"/>
+      <w:numFmt w:val="bullet"/>
+      <w:lvlText w:val=""/>
+      <w:lvlJc w:val="left"/>
+      <w:pPr>
+        <w:tabs>
+          <w:tab w:val="num" w:pos="5760"/>
+        </w:tabs>
+        <w:ind w:left="5760" w:hanging="360"/>
+      </w:pPr>
+      <w:rPr>
+        <w:rFonts w:ascii="Wingdings" w:hAnsi="Wingdings" w:hint="default"/>
+        <w:sz w:val="20"/>
+      </w:rPr>
+    </w:lvl>
+    <w:lvl w:ilvl="8" w:tentative="1">
+      <w:start w:val="1"/>
+      <w:numFmt w:val="bullet"/>
+      <w:lvlText w:val=""/>
+      <w:lvlJc w:val="left"/>
+      <w:pPr>
+        <w:tabs>
+          <w:tab w:val="num" w:pos="6480"/>
+        </w:tabs>
+        <w:ind w:left="6480" w:hanging="360"/>
+      </w:pPr>
+      <w:rPr>
+        <w:rFonts w:ascii="Wingdings" w:hAnsi="Wingdings" w:hint="default"/>
+        <w:sz w:val="20"/>
+      </w:rPr>
+    </w:lvl>
+  </w:abstractNum>
   <w:num w:numId="1">
     <w:abstractNumId w:val="0"/>
   </w:num>
   <w:num w:numId="2">
-    <w:abstractNumId w:val="2"/>
+    <w:abstractNumId w:val="3"/>
   </w:num>
   <w:num w:numId="3">
     <w:abstractNumId w:val="1"/>
   </w:num>
   <w:num w:numId="4">
-    <w:abstractNumId w:val="3"/>
+    <w:abstractNumId w:val="4"/>
+  </w:num>
+  <w:num w:numId="5">
+    <w:abstractNumId w:val="6"/>
+  </w:num>
+  <w:num w:numId="6">
+    <w:abstractNumId w:val="2"/>
+  </w:num>
+  <w:num w:numId="7">
+    <w:abstractNumId w:val="5"/>
   </w:num>
 </w:numbering>
 </file>

</xml_diff>